<commit_message>
dangtq sửa phần user
</commit_message>
<xml_diff>
--- a/Design/Thiet ke DB.docx
+++ b/Design/Thiet ke DB.docx
@@ -1,6 +1,6 @@
 
 <file path=word/document.xml><?xml version="1.0" encoding="utf-8"?>
-<w:document xmlns:wpc="http://schemas.microsoft.com/office/word/2010/wordprocessingCanvas" xmlns:mc="http://schemas.openxmlformats.org/markup-compatibility/2006" xmlns:o="urn:schemas-microsoft-com:office:office" xmlns:r="http://schemas.openxmlformats.org/officeDocument/2006/relationships" xmlns:m="http://schemas.openxmlformats.org/officeDocument/2006/math" xmlns:v="urn:schemas-microsoft-com:vml" xmlns:wp14="http://schemas.microsoft.com/office/word/2010/wordprocessingDrawing" xmlns:wp="http://schemas.openxmlformats.org/drawingml/2006/wordprocessingDrawing" xmlns:w10="urn:schemas-microsoft-com:office:word" xmlns:w="http://schemas.openxmlformats.org/wordprocessingml/2006/main" xmlns:w14="http://schemas.microsoft.com/office/word/2010/wordml" xmlns:w15="http://schemas.microsoft.com/office/word/2012/wordml" xmlns:wpg="http://schemas.microsoft.com/office/word/2010/wordprocessingGroup" xmlns:wpi="http://schemas.microsoft.com/office/word/2010/wordprocessingInk" xmlns:wne="http://schemas.microsoft.com/office/word/2006/wordml" xmlns:wps="http://schemas.microsoft.com/office/word/2010/wordprocessingShape" mc:Ignorable="w14 w15 wp14">
+<w:document xmlns:wpc="http://schemas.microsoft.com/office/word/2010/wordprocessingCanvas" xmlns:cx="http://schemas.microsoft.com/office/drawing/2014/chartex" xmlns:cx1="http://schemas.microsoft.com/office/drawing/2015/9/8/chartex" xmlns:cx2="http://schemas.microsoft.com/office/drawing/2015/10/21/chartex" xmlns:cx3="http://schemas.microsoft.com/office/drawing/2016/5/9/chartex" xmlns:cx4="http://schemas.microsoft.com/office/drawing/2016/5/10/chartex" xmlns:cx5="http://schemas.microsoft.com/office/drawing/2016/5/11/chartex" xmlns:cx6="http://schemas.microsoft.com/office/drawing/2016/5/12/chartex" xmlns:cx7="http://schemas.microsoft.com/office/drawing/2016/5/13/chartex" xmlns:cx8="http://schemas.microsoft.com/office/drawing/2016/5/14/chartex" xmlns:mc="http://schemas.openxmlformats.org/markup-compatibility/2006" xmlns:aink="http://schemas.microsoft.com/office/drawing/2016/ink" xmlns:am3d="http://schemas.microsoft.com/office/drawing/2017/model3d" xmlns:o="urn:schemas-microsoft-com:office:office" xmlns:r="http://schemas.openxmlformats.org/officeDocument/2006/relationships" xmlns:m="http://schemas.openxmlformats.org/officeDocument/2006/math" xmlns:v="urn:schemas-microsoft-com:vml" xmlns:wp14="http://schemas.microsoft.com/office/word/2010/wordprocessingDrawing" xmlns:wp="http://schemas.openxmlformats.org/drawingml/2006/wordprocessingDrawing" xmlns:w10="urn:schemas-microsoft-com:office:word" xmlns:w="http://schemas.openxmlformats.org/wordprocessingml/2006/main" xmlns:w14="http://schemas.microsoft.com/office/word/2010/wordml" xmlns:w15="http://schemas.microsoft.com/office/word/2012/wordml" xmlns:w16cid="http://schemas.microsoft.com/office/word/2016/wordml/cid" xmlns:w16se="http://schemas.microsoft.com/office/word/2015/wordml/symex" xmlns:wpg="http://schemas.microsoft.com/office/word/2010/wordprocessingGroup" xmlns:wpi="http://schemas.microsoft.com/office/word/2010/wordprocessingInk" xmlns:wne="http://schemas.microsoft.com/office/word/2006/wordml" xmlns:wps="http://schemas.microsoft.com/office/word/2010/wordprocessingShape" mc:Ignorable="w14 w15 w16se w16cid wp14">
   <w:body>
     <w:p/>
     <w:p/>
@@ -115,7 +115,7 @@
     </w:p>
     <w:p>
       <w:pPr>
-        <w:pStyle w:val="TOC1"/>
+        <w:pStyle w:val="Mucluc1"/>
         <w:tabs>
           <w:tab w:val="right" w:leader="dot" w:pos="8787"/>
         </w:tabs>
@@ -138,7 +138,7 @@
       <w:hyperlink w:anchor="_Toc513389882" w:history="1">
         <w:r>
           <w:rPr>
-            <w:rStyle w:val="Hyperlink"/>
+            <w:rStyle w:val="Siuktni"/>
             <w:b/>
             <w:noProof/>
           </w:rPr>
@@ -196,7 +196,7 @@
     </w:p>
     <w:p>
       <w:pPr>
-        <w:pStyle w:val="TOC1"/>
+        <w:pStyle w:val="Mucluc1"/>
         <w:tabs>
           <w:tab w:val="right" w:leader="dot" w:pos="8787"/>
         </w:tabs>
@@ -210,7 +210,7 @@
       <w:hyperlink w:anchor="_Toc513389883" w:history="1">
         <w:r>
           <w:rPr>
-            <w:rStyle w:val="Hyperlink"/>
+            <w:rStyle w:val="Siuktni"/>
             <w:noProof/>
           </w:rPr>
           <w:t>BẢNG THÔNG TIN CHÍNH</w:t>
@@ -267,7 +267,7 @@
     </w:p>
     <w:p>
       <w:pPr>
-        <w:pStyle w:val="TOC2"/>
+        <w:pStyle w:val="Mucluc2"/>
         <w:tabs>
           <w:tab w:val="left" w:pos="880"/>
           <w:tab w:val="right" w:leader="dot" w:pos="8787"/>
@@ -282,7 +282,7 @@
       <w:hyperlink w:anchor="_Toc513389884" w:history="1">
         <w:r>
           <w:rPr>
-            <w:rStyle w:val="Hyperlink"/>
+            <w:rStyle w:val="Siuktni"/>
             <w:noProof/>
           </w:rPr>
           <w:t>1.1</w:t>
@@ -298,7 +298,7 @@
         </w:r>
         <w:r>
           <w:rPr>
-            <w:rStyle w:val="Hyperlink"/>
+            <w:rStyle w:val="Siuktni"/>
             <w:noProof/>
           </w:rPr>
           <w:t>Mô hình quan hệ thực thể</w:t>
@@ -355,7 +355,7 @@
     </w:p>
     <w:p>
       <w:pPr>
-        <w:pStyle w:val="TOC2"/>
+        <w:pStyle w:val="Mucluc2"/>
         <w:tabs>
           <w:tab w:val="left" w:pos="880"/>
           <w:tab w:val="right" w:leader="dot" w:pos="8787"/>
@@ -370,7 +370,7 @@
       <w:hyperlink w:anchor="_Toc513389885" w:history="1">
         <w:r>
           <w:rPr>
-            <w:rStyle w:val="Hyperlink"/>
+            <w:rStyle w:val="Siuktni"/>
             <w:noProof/>
           </w:rPr>
           <w:t>1.2</w:t>
@@ -386,7 +386,7 @@
         </w:r>
         <w:r>
           <w:rPr>
-            <w:rStyle w:val="Hyperlink"/>
+            <w:rStyle w:val="Siuktni"/>
             <w:noProof/>
           </w:rPr>
           <w:t>AllCode</w:t>
@@ -443,7 +443,7 @@
     </w:p>
     <w:p>
       <w:pPr>
-        <w:pStyle w:val="TOC2"/>
+        <w:pStyle w:val="Mucluc2"/>
         <w:tabs>
           <w:tab w:val="left" w:pos="880"/>
           <w:tab w:val="right" w:leader="dot" w:pos="8787"/>
@@ -458,7 +458,7 @@
       <w:hyperlink w:anchor="_Toc513389886" w:history="1">
         <w:r>
           <w:rPr>
-            <w:rStyle w:val="Hyperlink"/>
+            <w:rStyle w:val="Siuktni"/>
             <w:noProof/>
             <w:highlight w:val="yellow"/>
           </w:rPr>
@@ -475,7 +475,7 @@
         </w:r>
         <w:r>
           <w:rPr>
-            <w:rStyle w:val="Hyperlink"/>
+            <w:rStyle w:val="Siuktni"/>
             <w:noProof/>
             <w:highlight w:val="yellow"/>
           </w:rPr>
@@ -533,7 +533,7 @@
     </w:p>
     <w:p>
       <w:pPr>
-        <w:pStyle w:val="TOC2"/>
+        <w:pStyle w:val="Mucluc2"/>
         <w:tabs>
           <w:tab w:val="left" w:pos="880"/>
           <w:tab w:val="right" w:leader="dot" w:pos="8787"/>
@@ -548,7 +548,7 @@
       <w:hyperlink w:anchor="_Toc513389887" w:history="1">
         <w:r>
           <w:rPr>
-            <w:rStyle w:val="Hyperlink"/>
+            <w:rStyle w:val="Siuktni"/>
             <w:noProof/>
             <w:highlight w:val="yellow"/>
           </w:rPr>
@@ -565,7 +565,7 @@
         </w:r>
         <w:r>
           <w:rPr>
-            <w:rStyle w:val="Hyperlink"/>
+            <w:rStyle w:val="Siuktni"/>
             <w:noProof/>
             <w:highlight w:val="yellow"/>
           </w:rPr>
@@ -623,7 +623,7 @@
     </w:p>
     <w:p>
       <w:pPr>
-        <w:pStyle w:val="TOC2"/>
+        <w:pStyle w:val="Mucluc2"/>
         <w:tabs>
           <w:tab w:val="left" w:pos="880"/>
           <w:tab w:val="right" w:leader="dot" w:pos="8787"/>
@@ -638,7 +638,7 @@
       <w:hyperlink w:anchor="_Toc513389888" w:history="1">
         <w:r>
           <w:rPr>
-            <w:rStyle w:val="Hyperlink"/>
+            <w:rStyle w:val="Siuktni"/>
             <w:noProof/>
           </w:rPr>
           <w:t>1.5</w:t>
@@ -654,7 +654,7 @@
         </w:r>
         <w:r>
           <w:rPr>
-            <w:rStyle w:val="Hyperlink"/>
+            <w:rStyle w:val="Siuktni"/>
             <w:noProof/>
           </w:rPr>
           <w:t>App_Detail_01</w:t>
@@ -711,7 +711,7 @@
     </w:p>
     <w:p>
       <w:pPr>
-        <w:pStyle w:val="TOC2"/>
+        <w:pStyle w:val="Mucluc2"/>
         <w:tabs>
           <w:tab w:val="left" w:pos="880"/>
           <w:tab w:val="right" w:leader="dot" w:pos="8787"/>
@@ -726,7 +726,7 @@
       <w:hyperlink w:anchor="_Toc513389889" w:history="1">
         <w:r>
           <w:rPr>
-            <w:rStyle w:val="Hyperlink"/>
+            <w:rStyle w:val="Siuktni"/>
             <w:noProof/>
           </w:rPr>
           <w:t>1.6</w:t>
@@ -742,7 +742,7 @@
         </w:r>
         <w:r>
           <w:rPr>
-            <w:rStyle w:val="Hyperlink"/>
+            <w:rStyle w:val="Siuktni"/>
             <w:noProof/>
           </w:rPr>
           <w:t>App_Detail_02</w:t>
@@ -799,7 +799,7 @@
     </w:p>
     <w:p>
       <w:pPr>
-        <w:pStyle w:val="TOC2"/>
+        <w:pStyle w:val="Mucluc2"/>
         <w:tabs>
           <w:tab w:val="left" w:pos="880"/>
           <w:tab w:val="right" w:leader="dot" w:pos="8787"/>
@@ -814,7 +814,7 @@
       <w:hyperlink w:anchor="_Toc513389890" w:history="1">
         <w:r>
           <w:rPr>
-            <w:rStyle w:val="Hyperlink"/>
+            <w:rStyle w:val="Siuktni"/>
             <w:noProof/>
           </w:rPr>
           <w:t>1.7</w:t>
@@ -830,7 +830,7 @@
         </w:r>
         <w:r>
           <w:rPr>
-            <w:rStyle w:val="Hyperlink"/>
+            <w:rStyle w:val="Siuktni"/>
             <w:noProof/>
           </w:rPr>
           <w:t>Sys_Fix_Charge</w:t>
@@ -887,7 +887,7 @@
     </w:p>
     <w:p>
       <w:pPr>
-        <w:pStyle w:val="TOC2"/>
+        <w:pStyle w:val="Mucluc2"/>
         <w:tabs>
           <w:tab w:val="left" w:pos="880"/>
           <w:tab w:val="right" w:leader="dot" w:pos="8787"/>
@@ -902,7 +902,7 @@
       <w:hyperlink w:anchor="_Toc513389891" w:history="1">
         <w:r>
           <w:rPr>
-            <w:rStyle w:val="Hyperlink"/>
+            <w:rStyle w:val="Siuktni"/>
             <w:noProof/>
           </w:rPr>
           <w:t>1.8</w:t>
@@ -918,7 +918,7 @@
         </w:r>
         <w:r>
           <w:rPr>
-            <w:rStyle w:val="Hyperlink"/>
+            <w:rStyle w:val="Siuktni"/>
             <w:noProof/>
           </w:rPr>
           <w:t>Sys_App_Fix_Charge</w:t>
@@ -975,7 +975,7 @@
     </w:p>
     <w:p>
       <w:pPr>
-        <w:pStyle w:val="TOC2"/>
+        <w:pStyle w:val="Mucluc2"/>
         <w:tabs>
           <w:tab w:val="left" w:pos="880"/>
           <w:tab w:val="right" w:leader="dot" w:pos="8787"/>
@@ -990,7 +990,7 @@
       <w:hyperlink w:anchor="_Toc513389892" w:history="1">
         <w:r>
           <w:rPr>
-            <w:rStyle w:val="Hyperlink"/>
+            <w:rStyle w:val="Siuktni"/>
             <w:noProof/>
           </w:rPr>
           <w:t>1.9</w:t>
@@ -1006,7 +1006,7 @@
         </w:r>
         <w:r>
           <w:rPr>
-            <w:rStyle w:val="Hyperlink"/>
+            <w:rStyle w:val="Siuktni"/>
             <w:noProof/>
           </w:rPr>
           <w:t>App_Fee_Fix</w:t>
@@ -1063,7 +1063,7 @@
     </w:p>
     <w:p>
       <w:pPr>
-        <w:pStyle w:val="TOC2"/>
+        <w:pStyle w:val="Mucluc2"/>
         <w:tabs>
           <w:tab w:val="left" w:pos="880"/>
           <w:tab w:val="right" w:leader="dot" w:pos="8787"/>
@@ -1078,7 +1078,7 @@
       <w:hyperlink w:anchor="_Toc513389893" w:history="1">
         <w:r>
           <w:rPr>
-            <w:rStyle w:val="Hyperlink"/>
+            <w:rStyle w:val="Siuktni"/>
             <w:noProof/>
             <w:highlight w:val="green"/>
           </w:rPr>
@@ -1095,7 +1095,7 @@
         </w:r>
         <w:r>
           <w:rPr>
-            <w:rStyle w:val="Hyperlink"/>
+            <w:rStyle w:val="Siuktni"/>
             <w:noProof/>
             <w:highlight w:val="green"/>
           </w:rPr>
@@ -1153,7 +1153,7 @@
     </w:p>
     <w:p>
       <w:pPr>
-        <w:pStyle w:val="TOC2"/>
+        <w:pStyle w:val="Mucluc2"/>
         <w:tabs>
           <w:tab w:val="left" w:pos="880"/>
           <w:tab w:val="right" w:leader="dot" w:pos="8787"/>
@@ -1168,7 +1168,7 @@
       <w:hyperlink w:anchor="_Toc513389894" w:history="1">
         <w:r>
           <w:rPr>
-            <w:rStyle w:val="Hyperlink"/>
+            <w:rStyle w:val="Siuktni"/>
             <w:noProof/>
           </w:rPr>
           <w:t>1.11</w:t>
@@ -1184,7 +1184,7 @@
         </w:r>
         <w:r>
           <w:rPr>
-            <w:rStyle w:val="Hyperlink"/>
+            <w:rStyle w:val="Siuktni"/>
             <w:noProof/>
           </w:rPr>
           <w:t>Sys_App_Service_Charge</w:t>
@@ -1241,7 +1241,7 @@
     </w:p>
     <w:p>
       <w:pPr>
-        <w:pStyle w:val="TOC2"/>
+        <w:pStyle w:val="Mucluc2"/>
         <w:tabs>
           <w:tab w:val="left" w:pos="880"/>
           <w:tab w:val="right" w:leader="dot" w:pos="8787"/>
@@ -1256,7 +1256,7 @@
       <w:hyperlink w:anchor="_Toc513389895" w:history="1">
         <w:r>
           <w:rPr>
-            <w:rStyle w:val="Hyperlink"/>
+            <w:rStyle w:val="Siuktni"/>
             <w:noProof/>
           </w:rPr>
           <w:t>1.12</w:t>
@@ -1272,7 +1272,7 @@
         </w:r>
         <w:r>
           <w:rPr>
-            <w:rStyle w:val="Hyperlink"/>
+            <w:rStyle w:val="Siuktni"/>
             <w:noProof/>
           </w:rPr>
           <w:t>App_Fee_Service</w:t>
@@ -1329,7 +1329,7 @@
     </w:p>
     <w:p>
       <w:pPr>
-        <w:pStyle w:val="TOC2"/>
+        <w:pStyle w:val="Mucluc2"/>
         <w:tabs>
           <w:tab w:val="left" w:pos="880"/>
           <w:tab w:val="right" w:leader="dot" w:pos="8787"/>
@@ -1344,7 +1344,7 @@
       <w:hyperlink w:anchor="_Toc513389896" w:history="1">
         <w:r>
           <w:rPr>
-            <w:rStyle w:val="Hyperlink"/>
+            <w:rStyle w:val="Siuktni"/>
             <w:noProof/>
           </w:rPr>
           <w:t>1.13</w:t>
@@ -1360,7 +1360,7 @@
         </w:r>
         <w:r>
           <w:rPr>
-            <w:rStyle w:val="Hyperlink"/>
+            <w:rStyle w:val="Siuktni"/>
             <w:noProof/>
           </w:rPr>
           <w:t>Sys_Document</w:t>
@@ -1417,7 +1417,7 @@
     </w:p>
     <w:p>
       <w:pPr>
-        <w:pStyle w:val="TOC2"/>
+        <w:pStyle w:val="Mucluc2"/>
         <w:tabs>
           <w:tab w:val="left" w:pos="880"/>
           <w:tab w:val="right" w:leader="dot" w:pos="8787"/>
@@ -1432,7 +1432,7 @@
       <w:hyperlink w:anchor="_Toc513389897" w:history="1">
         <w:r>
           <w:rPr>
-            <w:rStyle w:val="Hyperlink"/>
+            <w:rStyle w:val="Siuktni"/>
             <w:noProof/>
           </w:rPr>
           <w:t>1.14</w:t>
@@ -1448,7 +1448,7 @@
         </w:r>
         <w:r>
           <w:rPr>
-            <w:rStyle w:val="Hyperlink"/>
+            <w:rStyle w:val="Siuktni"/>
             <w:noProof/>
           </w:rPr>
           <w:t>Sys_App_Document</w:t>
@@ -1505,7 +1505,7 @@
     </w:p>
     <w:p>
       <w:pPr>
-        <w:pStyle w:val="TOC2"/>
+        <w:pStyle w:val="Mucluc2"/>
         <w:tabs>
           <w:tab w:val="left" w:pos="880"/>
           <w:tab w:val="right" w:leader="dot" w:pos="8787"/>
@@ -1520,7 +1520,7 @@
       <w:hyperlink w:anchor="_Toc513389898" w:history="1">
         <w:r>
           <w:rPr>
-            <w:rStyle w:val="Hyperlink"/>
+            <w:rStyle w:val="Siuktni"/>
             <w:noProof/>
           </w:rPr>
           <w:t>1.15</w:t>
@@ -1536,7 +1536,7 @@
         </w:r>
         <w:r>
           <w:rPr>
-            <w:rStyle w:val="Hyperlink"/>
+            <w:rStyle w:val="Siuktni"/>
             <w:noProof/>
           </w:rPr>
           <w:t>App_Document</w:t>
@@ -1593,7 +1593,7 @@
     </w:p>
     <w:p>
       <w:pPr>
-        <w:pStyle w:val="TOC2"/>
+        <w:pStyle w:val="Mucluc2"/>
         <w:tabs>
           <w:tab w:val="left" w:pos="880"/>
           <w:tab w:val="right" w:leader="dot" w:pos="8787"/>
@@ -1608,7 +1608,7 @@
       <w:hyperlink w:anchor="_Toc513389899" w:history="1">
         <w:r>
           <w:rPr>
-            <w:rStyle w:val="Hyperlink"/>
+            <w:rStyle w:val="Siuktni"/>
             <w:noProof/>
           </w:rPr>
           <w:t>1.16</w:t>
@@ -1624,7 +1624,7 @@
         </w:r>
         <w:r>
           <w:rPr>
-            <w:rStyle w:val="Hyperlink"/>
+            <w:rStyle w:val="Siuktni"/>
             <w:noProof/>
           </w:rPr>
           <w:t>Lawer_Info</w:t>
@@ -1681,7 +1681,7 @@
     </w:p>
     <w:p>
       <w:pPr>
-        <w:pStyle w:val="TOC2"/>
+        <w:pStyle w:val="Mucluc2"/>
         <w:tabs>
           <w:tab w:val="left" w:pos="880"/>
           <w:tab w:val="right" w:leader="dot" w:pos="8787"/>
@@ -1696,7 +1696,7 @@
       <w:hyperlink w:anchor="_Toc513389900" w:history="1">
         <w:r>
           <w:rPr>
-            <w:rStyle w:val="Hyperlink"/>
+            <w:rStyle w:val="Siuktni"/>
             <w:noProof/>
           </w:rPr>
           <w:t>1.17</w:t>
@@ -1712,7 +1712,7 @@
         </w:r>
         <w:r>
           <w:rPr>
-            <w:rStyle w:val="Hyperlink"/>
+            <w:rStyle w:val="Siuktni"/>
             <w:noProof/>
           </w:rPr>
           <w:t>App_Lawer</w:t>
@@ -1769,7 +1769,7 @@
     </w:p>
     <w:p>
       <w:pPr>
-        <w:pStyle w:val="TOC2"/>
+        <w:pStyle w:val="Mucluc2"/>
         <w:tabs>
           <w:tab w:val="left" w:pos="880"/>
           <w:tab w:val="right" w:leader="dot" w:pos="8787"/>
@@ -1784,7 +1784,7 @@
       <w:hyperlink w:anchor="_Toc513389901" w:history="1">
         <w:r>
           <w:rPr>
-            <w:rStyle w:val="Hyperlink"/>
+            <w:rStyle w:val="Siuktni"/>
             <w:noProof/>
           </w:rPr>
           <w:t>1.18</w:t>
@@ -1800,7 +1800,7 @@
         </w:r>
         <w:r>
           <w:rPr>
-            <w:rStyle w:val="Hyperlink"/>
+            <w:rStyle w:val="Siuktni"/>
             <w:noProof/>
           </w:rPr>
           <w:t>App_Reject_Info</w:t>
@@ -1857,7 +1857,7 @@
     </w:p>
     <w:p>
       <w:pPr>
-        <w:pStyle w:val="TOC2"/>
+        <w:pStyle w:val="Mucluc2"/>
         <w:tabs>
           <w:tab w:val="left" w:pos="880"/>
           <w:tab w:val="right" w:leader="dot" w:pos="8787"/>
@@ -1872,7 +1872,7 @@
       <w:hyperlink w:anchor="_Toc513389902" w:history="1">
         <w:r>
           <w:rPr>
-            <w:rStyle w:val="Hyperlink"/>
+            <w:rStyle w:val="Siuktni"/>
             <w:noProof/>
           </w:rPr>
           <w:t>1.19</w:t>
@@ -1888,7 +1888,7 @@
         </w:r>
         <w:r>
           <w:rPr>
-            <w:rStyle w:val="Hyperlink"/>
+            <w:rStyle w:val="Siuktni"/>
             <w:noProof/>
           </w:rPr>
           <w:t>TimeSheet</w:t>
@@ -1945,7 +1945,7 @@
     </w:p>
     <w:p>
       <w:pPr>
-        <w:pStyle w:val="TOC2"/>
+        <w:pStyle w:val="Mucluc2"/>
         <w:tabs>
           <w:tab w:val="left" w:pos="880"/>
           <w:tab w:val="right" w:leader="dot" w:pos="8787"/>
@@ -1960,7 +1960,7 @@
       <w:hyperlink w:anchor="_Toc513389903" w:history="1">
         <w:r>
           <w:rPr>
-            <w:rStyle w:val="Hyperlink"/>
+            <w:rStyle w:val="Siuktni"/>
             <w:noProof/>
           </w:rPr>
           <w:t>1.20</w:t>
@@ -1976,7 +1976,7 @@
         </w:r>
         <w:r>
           <w:rPr>
-            <w:rStyle w:val="Hyperlink"/>
+            <w:rStyle w:val="Siuktni"/>
             <w:noProof/>
           </w:rPr>
           <w:t>Request_Search_Header</w:t>
@@ -2033,7 +2033,7 @@
     </w:p>
     <w:p>
       <w:pPr>
-        <w:pStyle w:val="TOC2"/>
+        <w:pStyle w:val="Mucluc2"/>
         <w:tabs>
           <w:tab w:val="left" w:pos="880"/>
           <w:tab w:val="right" w:leader="dot" w:pos="8787"/>
@@ -2048,7 +2048,7 @@
       <w:hyperlink w:anchor="_Toc513389904" w:history="1">
         <w:r>
           <w:rPr>
-            <w:rStyle w:val="Hyperlink"/>
+            <w:rStyle w:val="Siuktni"/>
             <w:noProof/>
           </w:rPr>
           <w:t>1.21</w:t>
@@ -2064,7 +2064,7 @@
         </w:r>
         <w:r>
           <w:rPr>
-            <w:rStyle w:val="Hyperlink"/>
+            <w:rStyle w:val="Siuktni"/>
             <w:noProof/>
           </w:rPr>
           <w:t>Request_Search_Detail</w:t>
@@ -2121,7 +2121,7 @@
     </w:p>
     <w:p>
       <w:pPr>
-        <w:pStyle w:val="TOC2"/>
+        <w:pStyle w:val="Mucluc2"/>
         <w:tabs>
           <w:tab w:val="left" w:pos="880"/>
           <w:tab w:val="right" w:leader="dot" w:pos="8787"/>
@@ -2136,7 +2136,7 @@
       <w:hyperlink w:anchor="_Toc513389905" w:history="1">
         <w:r>
           <w:rPr>
-            <w:rStyle w:val="Hyperlink"/>
+            <w:rStyle w:val="Siuktni"/>
             <w:noProof/>
           </w:rPr>
           <w:t>1.22</w:t>
@@ -2152,7 +2152,7 @@
         </w:r>
         <w:r>
           <w:rPr>
-            <w:rStyle w:val="Hyperlink"/>
+            <w:rStyle w:val="Siuktni"/>
             <w:noProof/>
           </w:rPr>
           <w:t>Danh sách các bảng liên quan tới cấu hình phân quyền hệ thống</w:t>
@@ -2209,7 +2209,7 @@
     </w:p>
     <w:p>
       <w:pPr>
-        <w:pStyle w:val="TOC3"/>
+        <w:pStyle w:val="Mucluc3"/>
         <w:tabs>
           <w:tab w:val="left" w:pos="1320"/>
           <w:tab w:val="right" w:leader="dot" w:pos="8787"/>
@@ -2224,7 +2224,7 @@
       <w:hyperlink w:anchor="_Toc513389906" w:history="1">
         <w:r>
           <w:rPr>
-            <w:rStyle w:val="Hyperlink"/>
+            <w:rStyle w:val="Siuktni"/>
             <w:noProof/>
           </w:rPr>
           <w:t>1.22.1</w:t>
@@ -2240,7 +2240,7 @@
         </w:r>
         <w:r>
           <w:rPr>
-            <w:rStyle w:val="Hyperlink"/>
+            <w:rStyle w:val="Siuktni"/>
             <w:noProof/>
           </w:rPr>
           <w:t>S_User</w:t>
@@ -2297,7 +2297,7 @@
     </w:p>
     <w:p>
       <w:pPr>
-        <w:pStyle w:val="TOC3"/>
+        <w:pStyle w:val="Mucluc3"/>
         <w:tabs>
           <w:tab w:val="left" w:pos="1320"/>
           <w:tab w:val="right" w:leader="dot" w:pos="8787"/>
@@ -2312,7 +2312,7 @@
       <w:hyperlink w:anchor="_Toc513389907" w:history="1">
         <w:r>
           <w:rPr>
-            <w:rStyle w:val="Hyperlink"/>
+            <w:rStyle w:val="Siuktni"/>
             <w:noProof/>
           </w:rPr>
           <w:t>1.22.2</w:t>
@@ -2328,7 +2328,7 @@
         </w:r>
         <w:r>
           <w:rPr>
-            <w:rStyle w:val="Hyperlink"/>
+            <w:rStyle w:val="Siuktni"/>
             <w:noProof/>
           </w:rPr>
           <w:t>S_Function</w:t>
@@ -2385,7 +2385,7 @@
     </w:p>
     <w:p>
       <w:pPr>
-        <w:pStyle w:val="TOC3"/>
+        <w:pStyle w:val="Mucluc3"/>
         <w:tabs>
           <w:tab w:val="left" w:pos="1320"/>
           <w:tab w:val="right" w:leader="dot" w:pos="8787"/>
@@ -2400,7 +2400,7 @@
       <w:hyperlink w:anchor="_Toc513389908" w:history="1">
         <w:r>
           <w:rPr>
-            <w:rStyle w:val="Hyperlink"/>
+            <w:rStyle w:val="Siuktni"/>
             <w:noProof/>
           </w:rPr>
           <w:t>1.22.3</w:t>
@@ -2416,7 +2416,7 @@
         </w:r>
         <w:r>
           <w:rPr>
-            <w:rStyle w:val="Hyperlink"/>
+            <w:rStyle w:val="Siuktni"/>
             <w:noProof/>
           </w:rPr>
           <w:t>S_Group_Function</w:t>
@@ -2473,7 +2473,7 @@
     </w:p>
     <w:p>
       <w:pPr>
-        <w:pStyle w:val="TOC3"/>
+        <w:pStyle w:val="Mucluc3"/>
         <w:tabs>
           <w:tab w:val="left" w:pos="1320"/>
           <w:tab w:val="right" w:leader="dot" w:pos="8787"/>
@@ -2488,7 +2488,7 @@
       <w:hyperlink w:anchor="_Toc513389909" w:history="1">
         <w:r>
           <w:rPr>
-            <w:rStyle w:val="Hyperlink"/>
+            <w:rStyle w:val="Siuktni"/>
             <w:noProof/>
           </w:rPr>
           <w:t>1.22.4</w:t>
@@ -2504,7 +2504,7 @@
         </w:r>
         <w:r>
           <w:rPr>
-            <w:rStyle w:val="Hyperlink"/>
+            <w:rStyle w:val="Siuktni"/>
             <w:noProof/>
           </w:rPr>
           <w:t>S_Group_User</w:t>
@@ -2561,7 +2561,7 @@
     </w:p>
     <w:p>
       <w:pPr>
-        <w:pStyle w:val="TOC3"/>
+        <w:pStyle w:val="Mucluc3"/>
         <w:tabs>
           <w:tab w:val="left" w:pos="1320"/>
           <w:tab w:val="right" w:leader="dot" w:pos="8787"/>
@@ -2576,7 +2576,7 @@
       <w:hyperlink w:anchor="_Toc513389910" w:history="1">
         <w:r>
           <w:rPr>
-            <w:rStyle w:val="Hyperlink"/>
+            <w:rStyle w:val="Siuktni"/>
             <w:noProof/>
           </w:rPr>
           <w:t>1.22.5</w:t>
@@ -2592,7 +2592,7 @@
         </w:r>
         <w:r>
           <w:rPr>
-            <w:rStyle w:val="Hyperlink"/>
+            <w:rStyle w:val="Siuktni"/>
             <w:noProof/>
           </w:rPr>
           <w:t>S_Groups</w:t>
@@ -2649,7 +2649,7 @@
     </w:p>
     <w:p>
       <w:pPr>
-        <w:pStyle w:val="TOC3"/>
+        <w:pStyle w:val="Mucluc3"/>
         <w:tabs>
           <w:tab w:val="left" w:pos="1320"/>
           <w:tab w:val="right" w:leader="dot" w:pos="8787"/>
@@ -2664,7 +2664,7 @@
       <w:hyperlink w:anchor="_Toc513389911" w:history="1">
         <w:r>
           <w:rPr>
-            <w:rStyle w:val="Hyperlink"/>
+            <w:rStyle w:val="Siuktni"/>
             <w:noProof/>
           </w:rPr>
           <w:t>1.22.6</w:t>
@@ -2680,7 +2680,7 @@
         </w:r>
         <w:r>
           <w:rPr>
-            <w:rStyle w:val="Hyperlink"/>
+            <w:rStyle w:val="Siuktni"/>
             <w:noProof/>
           </w:rPr>
           <w:t>S_Menu</w:t>
@@ -2747,7 +2747,7 @@
     </w:p>
     <w:p>
       <w:pPr>
-        <w:pStyle w:val="Heading1"/>
+        <w:pStyle w:val="u1"/>
         <w:numPr>
           <w:ilvl w:val="0"/>
           <w:numId w:val="0"/>
@@ -2768,7 +2768,7 @@
     </w:p>
     <w:p>
       <w:pPr>
-        <w:pStyle w:val="Heading2"/>
+        <w:pStyle w:val="u2"/>
       </w:pPr>
       <w:bookmarkStart w:id="8" w:name="_Toc513389884"/>
       <w:r>
@@ -2801,13 +2801,13 @@
           <v:shape id="_x0000_i1025" type="#_x0000_t75" style="width:438.75pt;height:230.25pt" o:ole="">
             <v:imagedata r:id="rId37" o:title=""/>
           </v:shape>
-          <o:OLEObject Type="Embed" ProgID="Visio.Drawing.15" ShapeID="_x0000_i1025" DrawAspect="Content" ObjectID="_1587925050" r:id="rId38"/>
+          <o:OLEObject Type="Embed" ProgID="Visio.Drawing.15" ShapeID="_x0000_i1025" DrawAspect="Content" ObjectID="_1588052443" r:id="rId38"/>
         </w:object>
       </w:r>
     </w:p>
     <w:p>
       <w:pPr>
-        <w:pStyle w:val="Heading2"/>
+        <w:pStyle w:val="u2"/>
       </w:pPr>
       <w:bookmarkStart w:id="9" w:name="_Toc513389885"/>
       <w:r>
@@ -2817,7 +2817,7 @@
     </w:p>
     <w:p>
       <w:pPr>
-        <w:pStyle w:val="ListParagraph"/>
+        <w:pStyle w:val="oancuaDanhsach"/>
         <w:numPr>
           <w:ilvl w:val="0"/>
           <w:numId w:val="8"/>
@@ -2829,7 +2829,7 @@
     </w:p>
     <w:p>
       <w:pPr>
-        <w:pStyle w:val="ListParagraph"/>
+        <w:pStyle w:val="oancuaDanhsach"/>
         <w:numPr>
           <w:ilvl w:val="0"/>
           <w:numId w:val="8"/>
@@ -2841,7 +2841,7 @@
     </w:p>
     <w:tbl>
       <w:tblPr>
-        <w:tblStyle w:val="TableGrid"/>
+        <w:tblStyle w:val="LiBang"/>
         <w:tblW w:w="5000" w:type="pct"/>
         <w:tblBorders>
           <w:top w:val="single" w:sz="12" w:space="0" w:color="auto"/>
@@ -3315,7 +3315,7 @@
     </w:tbl>
     <w:p>
       <w:pPr>
-        <w:pStyle w:val="Heading2"/>
+        <w:pStyle w:val="u2"/>
         <w:rPr>
           <w:highlight w:val="yellow"/>
         </w:rPr>
@@ -3331,7 +3331,7 @@
     </w:p>
     <w:p>
       <w:pPr>
-        <w:pStyle w:val="ListParagraph"/>
+        <w:pStyle w:val="oancuaDanhsach"/>
         <w:numPr>
           <w:ilvl w:val="0"/>
           <w:numId w:val="8"/>
@@ -3349,7 +3349,7 @@
     </w:p>
     <w:p>
       <w:pPr>
-        <w:pStyle w:val="ListParagraph"/>
+        <w:pStyle w:val="oancuaDanhsach"/>
         <w:numPr>
           <w:ilvl w:val="0"/>
           <w:numId w:val="8"/>
@@ -3367,7 +3367,7 @@
     </w:p>
     <w:tbl>
       <w:tblPr>
-        <w:tblStyle w:val="TableGrid"/>
+        <w:tblStyle w:val="LiBang"/>
         <w:tblW w:w="5000" w:type="pct"/>
         <w:tblBorders>
           <w:top w:val="single" w:sz="12" w:space="0" w:color="auto"/>
@@ -3610,7 +3610,15 @@
           </w:tcPr>
           <w:p>
             <w:r>
-              <w:t>Ngôn ngữ hiển thị (VI_VN,EN_US)</w:t>
+              <w:t>Ngôn ngữ hiển thị (VI_</w:t>
+            </w:r>
+            <w:proofErr w:type="gramStart"/>
+            <w:r>
+              <w:t>VN,EN</w:t>
+            </w:r>
+            <w:proofErr w:type="gramEnd"/>
+            <w:r>
+              <w:t>_US)</w:t>
             </w:r>
           </w:p>
         </w:tc>
@@ -4166,7 +4174,7 @@
     </w:tbl>
     <w:p>
       <w:pPr>
-        <w:pStyle w:val="Heading2"/>
+        <w:pStyle w:val="u2"/>
         <w:rPr>
           <w:highlight w:val="yellow"/>
         </w:rPr>
@@ -4182,7 +4190,7 @@
     </w:p>
     <w:p>
       <w:pPr>
-        <w:pStyle w:val="ListParagraph"/>
+        <w:pStyle w:val="oancuaDanhsach"/>
         <w:numPr>
           <w:ilvl w:val="0"/>
           <w:numId w:val="8"/>
@@ -4194,7 +4202,7 @@
     </w:p>
     <w:p>
       <w:pPr>
-        <w:pStyle w:val="ListParagraph"/>
+        <w:pStyle w:val="oancuaDanhsach"/>
         <w:numPr>
           <w:ilvl w:val="0"/>
           <w:numId w:val="8"/>
@@ -4206,7 +4214,7 @@
     </w:p>
     <w:tbl>
       <w:tblPr>
-        <w:tblStyle w:val="TableGrid"/>
+        <w:tblStyle w:val="LiBang"/>
         <w:tblW w:w="5000" w:type="pct"/>
         <w:tblBorders>
           <w:top w:val="single" w:sz="12" w:space="0" w:color="auto"/>
@@ -4763,8 +4771,6 @@
                 <w:highlight w:val="green"/>
               </w:rPr>
             </w:pPr>
-            <w:bookmarkStart w:id="12" w:name="_GoBack"/>
-            <w:bookmarkEnd w:id="12"/>
             <w:r>
               <w:rPr>
                 <w:color w:val="FF0000"/>
@@ -5301,7 +5307,6 @@
               <w:rPr>
                 <w:highlight w:val="yellow"/>
               </w:rPr>
-              <w:lastRenderedPageBreak/>
               <w:t>Rep_Master_E</w:t>
             </w:r>
             <w:r>
@@ -6678,13 +6683,13 @@
     </w:tbl>
     <w:p>
       <w:pPr>
-        <w:pStyle w:val="Heading2"/>
-      </w:pPr>
-      <w:bookmarkStart w:id="13" w:name="_Toc513389888"/>
+        <w:pStyle w:val="u2"/>
+      </w:pPr>
+      <w:bookmarkStart w:id="12" w:name="_Toc513389888"/>
       <w:r>
         <w:t>App_Detail_01</w:t>
       </w:r>
-      <w:bookmarkEnd w:id="13"/>
+      <w:bookmarkEnd w:id="12"/>
       <w:r>
         <w:tab/>
       </w:r>
@@ -6694,7 +6699,7 @@
     </w:p>
     <w:p>
       <w:pPr>
-        <w:pStyle w:val="ListParagraph"/>
+        <w:pStyle w:val="oancuaDanhsach"/>
         <w:numPr>
           <w:ilvl w:val="0"/>
           <w:numId w:val="8"/>
@@ -6712,7 +6717,7 @@
     </w:p>
     <w:p>
       <w:pPr>
-        <w:pStyle w:val="ListParagraph"/>
+        <w:pStyle w:val="oancuaDanhsach"/>
         <w:numPr>
           <w:ilvl w:val="0"/>
           <w:numId w:val="8"/>
@@ -6724,7 +6729,7 @@
     </w:p>
     <w:tbl>
       <w:tblPr>
-        <w:tblStyle w:val="TableGrid"/>
+        <w:tblStyle w:val="LiBang"/>
         <w:tblW w:w="5000" w:type="pct"/>
         <w:tblBorders>
           <w:top w:val="single" w:sz="12" w:space="0" w:color="auto"/>
@@ -7185,8 +7190,13 @@
             </w:r>
           </w:p>
           <w:p>
-            <w:r>
-              <w:t>1 : Tên chủ đơn</w:t>
+            <w:proofErr w:type="gramStart"/>
+            <w:r>
+              <w:t>1 :</w:t>
+            </w:r>
+            <w:proofErr w:type="gramEnd"/>
+            <w:r>
+              <w:t xml:space="preserve"> Tên chủ đơn</w:t>
             </w:r>
           </w:p>
           <w:p>
@@ -7330,20 +7340,20 @@
     </w:tbl>
     <w:p>
       <w:pPr>
-        <w:pStyle w:val="Heading2"/>
-      </w:pPr>
-      <w:bookmarkStart w:id="14" w:name="_Toc513389889"/>
+        <w:pStyle w:val="u2"/>
+      </w:pPr>
+      <w:bookmarkStart w:id="13" w:name="_Toc513389889"/>
       <w:r>
         <w:t>App_Detail_02</w:t>
       </w:r>
-      <w:bookmarkEnd w:id="14"/>
+      <w:bookmarkEnd w:id="13"/>
       <w:r>
         <w:tab/>
       </w:r>
     </w:p>
     <w:p>
       <w:pPr>
-        <w:pStyle w:val="ListParagraph"/>
+        <w:pStyle w:val="oancuaDanhsach"/>
         <w:numPr>
           <w:ilvl w:val="0"/>
           <w:numId w:val="8"/>
@@ -7364,7 +7374,7 @@
     </w:p>
     <w:p>
       <w:pPr>
-        <w:pStyle w:val="ListParagraph"/>
+        <w:pStyle w:val="oancuaDanhsach"/>
         <w:numPr>
           <w:ilvl w:val="0"/>
           <w:numId w:val="8"/>
@@ -7376,7 +7386,7 @@
     </w:p>
     <w:tbl>
       <w:tblPr>
-        <w:tblStyle w:val="TableGrid"/>
+        <w:tblStyle w:val="LiBang"/>
         <w:tblW w:w="5000" w:type="pct"/>
         <w:tblBorders>
           <w:top w:val="single" w:sz="12" w:space="0" w:color="auto"/>
@@ -7878,7 +7888,15 @@
               <w:spacing w:before="60"/>
             </w:pPr>
             <w:r>
-              <w:t xml:space="preserve">71: Hạn chế danh mục hàng hoá,dịch vụ ghi </w:t>
+              <w:t xml:space="preserve">71: Hạn chế danh mục hàng </w:t>
+            </w:r>
+            <w:proofErr w:type="gramStart"/>
+            <w:r>
+              <w:t>hoá,dịch</w:t>
+            </w:r>
+            <w:proofErr w:type="gramEnd"/>
+            <w:r>
+              <w:t xml:space="preserve"> vụ ghi </w:t>
             </w:r>
             <w:r>
               <w:lastRenderedPageBreak/>
@@ -7901,7 +7919,15 @@
               <w:spacing w:before="60"/>
             </w:pPr>
             <w:r>
-              <w:t xml:space="preserve">72: Hạn chế danh mục hàng hoá,dịch vụ ghi trong Đơn </w:t>
+              <w:t xml:space="preserve">72: Hạn chế danh mục hàng </w:t>
+            </w:r>
+            <w:proofErr w:type="gramStart"/>
+            <w:r>
+              <w:t>hoá,dịch</w:t>
+            </w:r>
+            <w:proofErr w:type="gramEnd"/>
+            <w:r>
+              <w:t xml:space="preserve"> vụ ghi trong Đơn </w:t>
             </w:r>
             <w:r>
               <w:rPr>
@@ -8251,20 +8277,20 @@
     </w:tbl>
     <w:p>
       <w:pPr>
-        <w:pStyle w:val="Heading2"/>
-      </w:pPr>
-      <w:bookmarkStart w:id="15" w:name="_Toc513389890"/>
+        <w:pStyle w:val="u2"/>
+      </w:pPr>
+      <w:bookmarkStart w:id="14" w:name="_Toc513389890"/>
       <w:r>
         <w:t>Sys_Fix_Charge</w:t>
       </w:r>
-      <w:bookmarkEnd w:id="15"/>
+      <w:bookmarkEnd w:id="14"/>
       <w:r>
         <w:tab/>
       </w:r>
     </w:p>
     <w:p>
       <w:pPr>
-        <w:pStyle w:val="ListParagraph"/>
+        <w:pStyle w:val="oancuaDanhsach"/>
         <w:numPr>
           <w:ilvl w:val="0"/>
           <w:numId w:val="8"/>
@@ -8279,7 +8305,7 @@
     </w:p>
     <w:p>
       <w:pPr>
-        <w:pStyle w:val="ListParagraph"/>
+        <w:pStyle w:val="oancuaDanhsach"/>
         <w:numPr>
           <w:ilvl w:val="0"/>
           <w:numId w:val="8"/>
@@ -8291,7 +8317,7 @@
     </w:p>
     <w:tbl>
       <w:tblPr>
-        <w:tblStyle w:val="TableGrid"/>
+        <w:tblStyle w:val="LiBang"/>
         <w:tblW w:w="5000" w:type="pct"/>
         <w:tblBorders>
           <w:top w:val="single" w:sz="12" w:space="0" w:color="auto"/>
@@ -8704,8 +8730,13 @@
             <w:tcW w:w="1537" w:type="pct"/>
           </w:tcPr>
           <w:p>
-            <w:r>
-              <w:t>1:binh thuong , 0 khong hien thi</w:t>
+            <w:proofErr w:type="gramStart"/>
+            <w:r>
+              <w:t>1:binh</w:t>
+            </w:r>
+            <w:proofErr w:type="gramEnd"/>
+            <w:r>
+              <w:t xml:space="preserve"> thuong , 0 khong hien thi</w:t>
             </w:r>
           </w:p>
         </w:tc>
@@ -8817,20 +8848,20 @@
     </w:tbl>
     <w:p>
       <w:pPr>
-        <w:pStyle w:val="Heading2"/>
-      </w:pPr>
-      <w:bookmarkStart w:id="16" w:name="_Toc513389891"/>
+        <w:pStyle w:val="u2"/>
+      </w:pPr>
+      <w:bookmarkStart w:id="15" w:name="_Toc513389891"/>
       <w:r>
         <w:t>Sys_App_Fix_Charge</w:t>
       </w:r>
-      <w:bookmarkEnd w:id="16"/>
+      <w:bookmarkEnd w:id="15"/>
       <w:r>
         <w:tab/>
       </w:r>
     </w:p>
     <w:p>
       <w:pPr>
-        <w:pStyle w:val="ListParagraph"/>
+        <w:pStyle w:val="oancuaDanhsach"/>
         <w:numPr>
           <w:ilvl w:val="0"/>
           <w:numId w:val="8"/>
@@ -8845,7 +8876,7 @@
     </w:p>
     <w:p>
       <w:pPr>
-        <w:pStyle w:val="ListParagraph"/>
+        <w:pStyle w:val="oancuaDanhsach"/>
         <w:numPr>
           <w:ilvl w:val="0"/>
           <w:numId w:val="8"/>
@@ -8858,7 +8889,7 @@
     </w:p>
     <w:tbl>
       <w:tblPr>
-        <w:tblStyle w:val="TableGrid"/>
+        <w:tblStyle w:val="LiBang"/>
         <w:tblW w:w="5000" w:type="pct"/>
         <w:tblBorders>
           <w:top w:val="single" w:sz="12" w:space="0" w:color="auto"/>
@@ -9161,13 +9192,13 @@
     </w:tbl>
     <w:p>
       <w:pPr>
-        <w:pStyle w:val="Heading2"/>
-      </w:pPr>
-      <w:bookmarkStart w:id="17" w:name="_Toc513389892"/>
+        <w:pStyle w:val="u2"/>
+      </w:pPr>
+      <w:bookmarkStart w:id="16" w:name="_Toc513389892"/>
       <w:r>
         <w:t>App_Fee_Fix</w:t>
       </w:r>
-      <w:bookmarkEnd w:id="17"/>
+      <w:bookmarkEnd w:id="16"/>
       <w:r>
         <w:tab/>
       </w:r>
@@ -9177,7 +9208,7 @@
     </w:p>
     <w:p>
       <w:pPr>
-        <w:pStyle w:val="ListParagraph"/>
+        <w:pStyle w:val="oancuaDanhsach"/>
         <w:numPr>
           <w:ilvl w:val="0"/>
           <w:numId w:val="8"/>
@@ -9189,7 +9220,7 @@
     </w:p>
     <w:p>
       <w:pPr>
-        <w:pStyle w:val="ListParagraph"/>
+        <w:pStyle w:val="oancuaDanhsach"/>
         <w:numPr>
           <w:ilvl w:val="0"/>
           <w:numId w:val="8"/>
@@ -9201,7 +9232,7 @@
     </w:p>
     <w:tbl>
       <w:tblPr>
-        <w:tblStyle w:val="TableGrid"/>
+        <w:tblStyle w:val="LiBang"/>
         <w:tblW w:w="5000" w:type="pct"/>
         <w:tblBorders>
           <w:top w:val="single" w:sz="12" w:space="0" w:color="auto"/>
@@ -9661,19 +9692,19 @@
     </w:tbl>
     <w:p>
       <w:pPr>
-        <w:pStyle w:val="Heading2"/>
+        <w:pStyle w:val="u2"/>
         <w:rPr>
           <w:highlight w:val="green"/>
         </w:rPr>
       </w:pPr>
-      <w:bookmarkStart w:id="18" w:name="_Toc513389893"/>
+      <w:bookmarkStart w:id="17" w:name="_Toc513389893"/>
       <w:r>
         <w:rPr>
           <w:highlight w:val="green"/>
         </w:rPr>
         <w:t>Sys_Service_Charge</w:t>
       </w:r>
-      <w:bookmarkEnd w:id="18"/>
+      <w:bookmarkEnd w:id="17"/>
       <w:r>
         <w:rPr>
           <w:highlight w:val="green"/>
@@ -9683,7 +9714,7 @@
     </w:p>
     <w:p>
       <w:pPr>
-        <w:pStyle w:val="ListParagraph"/>
+        <w:pStyle w:val="oancuaDanhsach"/>
         <w:numPr>
           <w:ilvl w:val="0"/>
           <w:numId w:val="8"/>
@@ -9701,7 +9732,7 @@
     </w:p>
     <w:p>
       <w:pPr>
-        <w:pStyle w:val="ListParagraph"/>
+        <w:pStyle w:val="oancuaDanhsach"/>
         <w:numPr>
           <w:ilvl w:val="0"/>
           <w:numId w:val="8"/>
@@ -9713,7 +9744,7 @@
     </w:p>
     <w:tbl>
       <w:tblPr>
-        <w:tblStyle w:val="TableGrid"/>
+        <w:tblStyle w:val="LiBang"/>
         <w:tblW w:w="5000" w:type="pct"/>
         <w:tblBorders>
           <w:top w:val="single" w:sz="12" w:space="0" w:color="auto"/>
@@ -10122,20 +10153,20 @@
     </w:tbl>
     <w:p>
       <w:pPr>
-        <w:pStyle w:val="Heading2"/>
-      </w:pPr>
-      <w:bookmarkStart w:id="19" w:name="_Toc513389894"/>
+        <w:pStyle w:val="u2"/>
+      </w:pPr>
+      <w:bookmarkStart w:id="18" w:name="_Toc513389894"/>
       <w:r>
         <w:t>Sys_App_Service_Charge</w:t>
       </w:r>
-      <w:bookmarkEnd w:id="19"/>
+      <w:bookmarkEnd w:id="18"/>
       <w:r>
         <w:tab/>
       </w:r>
     </w:p>
     <w:p>
       <w:pPr>
-        <w:pStyle w:val="ListParagraph"/>
+        <w:pStyle w:val="oancuaDanhsach"/>
         <w:numPr>
           <w:ilvl w:val="0"/>
           <w:numId w:val="8"/>
@@ -10147,7 +10178,7 @@
     </w:p>
     <w:p>
       <w:pPr>
-        <w:pStyle w:val="ListParagraph"/>
+        <w:pStyle w:val="oancuaDanhsach"/>
         <w:numPr>
           <w:ilvl w:val="0"/>
           <w:numId w:val="8"/>
@@ -10159,7 +10190,7 @@
     </w:p>
     <w:tbl>
       <w:tblPr>
-        <w:tblStyle w:val="TableGrid"/>
+        <w:tblStyle w:val="LiBang"/>
         <w:tblW w:w="5000" w:type="pct"/>
         <w:tblBorders>
           <w:top w:val="single" w:sz="12" w:space="0" w:color="auto"/>
@@ -10456,13 +10487,13 @@
     </w:tbl>
     <w:p>
       <w:pPr>
-        <w:pStyle w:val="Heading2"/>
-      </w:pPr>
-      <w:bookmarkStart w:id="20" w:name="_Toc513389895"/>
+        <w:pStyle w:val="u2"/>
+      </w:pPr>
+      <w:bookmarkStart w:id="19" w:name="_Toc513389895"/>
       <w:r>
         <w:t>App_Fee_Service</w:t>
       </w:r>
-      <w:bookmarkEnd w:id="20"/>
+      <w:bookmarkEnd w:id="19"/>
       <w:r>
         <w:tab/>
       </w:r>
@@ -10472,7 +10503,7 @@
     </w:p>
     <w:p>
       <w:pPr>
-        <w:pStyle w:val="ListParagraph"/>
+        <w:pStyle w:val="oancuaDanhsach"/>
         <w:numPr>
           <w:ilvl w:val="0"/>
           <w:numId w:val="8"/>
@@ -10484,7 +10515,7 @@
     </w:p>
     <w:p>
       <w:pPr>
-        <w:pStyle w:val="ListParagraph"/>
+        <w:pStyle w:val="oancuaDanhsach"/>
         <w:numPr>
           <w:ilvl w:val="0"/>
           <w:numId w:val="8"/>
@@ -10496,7 +10527,7 @@
     </w:p>
     <w:tbl>
       <w:tblPr>
-        <w:tblStyle w:val="TableGrid"/>
+        <w:tblStyle w:val="LiBang"/>
         <w:tblW w:w="5000" w:type="pct"/>
         <w:tblBorders>
           <w:top w:val="single" w:sz="12" w:space="0" w:color="auto"/>
@@ -11006,17 +11037,17 @@
     </w:tbl>
     <w:p>
       <w:pPr>
-        <w:pStyle w:val="Heading2"/>
-      </w:pPr>
-      <w:bookmarkStart w:id="21" w:name="_Toc513389896"/>
+        <w:pStyle w:val="u2"/>
+      </w:pPr>
+      <w:bookmarkStart w:id="20" w:name="_Toc513389896"/>
       <w:r>
         <w:t>Sys_Document</w:t>
       </w:r>
-      <w:bookmarkEnd w:id="21"/>
+      <w:bookmarkEnd w:id="20"/>
     </w:p>
     <w:p>
       <w:pPr>
-        <w:pStyle w:val="ListParagraph"/>
+        <w:pStyle w:val="oancuaDanhsach"/>
         <w:numPr>
           <w:ilvl w:val="0"/>
           <w:numId w:val="8"/>
@@ -11043,7 +11074,7 @@
     </w:p>
     <w:p>
       <w:pPr>
-        <w:pStyle w:val="ListParagraph"/>
+        <w:pStyle w:val="oancuaDanhsach"/>
         <w:numPr>
           <w:ilvl w:val="0"/>
           <w:numId w:val="8"/>
@@ -11058,7 +11089,7 @@
     </w:p>
     <w:tbl>
       <w:tblPr>
-        <w:tblStyle w:val="TableGrid"/>
+        <w:tblStyle w:val="LiBang"/>
         <w:tblW w:w="5000" w:type="pct"/>
         <w:tblBorders>
           <w:top w:val="single" w:sz="12" w:space="0" w:color="auto"/>
@@ -11524,17 +11555,17 @@
     </w:tbl>
     <w:p>
       <w:pPr>
-        <w:pStyle w:val="Heading2"/>
-      </w:pPr>
-      <w:bookmarkStart w:id="22" w:name="_Toc513389897"/>
+        <w:pStyle w:val="u2"/>
+      </w:pPr>
+      <w:bookmarkStart w:id="21" w:name="_Toc513389897"/>
       <w:r>
         <w:t>Sys_App_Document</w:t>
       </w:r>
-      <w:bookmarkEnd w:id="22"/>
+      <w:bookmarkEnd w:id="21"/>
     </w:p>
     <w:p>
       <w:pPr>
-        <w:pStyle w:val="ListParagraph"/>
+        <w:pStyle w:val="oancuaDanhsach"/>
         <w:numPr>
           <w:ilvl w:val="0"/>
           <w:numId w:val="8"/>
@@ -11555,7 +11586,7 @@
     </w:p>
     <w:p>
       <w:pPr>
-        <w:pStyle w:val="ListParagraph"/>
+        <w:pStyle w:val="oancuaDanhsach"/>
         <w:numPr>
           <w:ilvl w:val="0"/>
           <w:numId w:val="8"/>
@@ -11567,7 +11598,7 @@
     </w:p>
     <w:tbl>
       <w:tblPr>
-        <w:tblStyle w:val="TableGrid"/>
+        <w:tblStyle w:val="LiBang"/>
         <w:tblW w:w="5000" w:type="pct"/>
         <w:tblBorders>
           <w:top w:val="single" w:sz="12" w:space="0" w:color="auto"/>
@@ -11970,20 +12001,20 @@
     </w:tbl>
     <w:p>
       <w:pPr>
-        <w:pStyle w:val="Heading2"/>
-      </w:pPr>
-      <w:bookmarkStart w:id="23" w:name="_Toc513389898"/>
+        <w:pStyle w:val="u2"/>
+      </w:pPr>
+      <w:bookmarkStart w:id="22" w:name="_Toc513389898"/>
       <w:r>
         <w:t>App_Document</w:t>
       </w:r>
-      <w:bookmarkEnd w:id="23"/>
+      <w:bookmarkEnd w:id="22"/>
       <w:r>
         <w:tab/>
       </w:r>
     </w:p>
     <w:p>
       <w:pPr>
-        <w:pStyle w:val="ListParagraph"/>
+        <w:pStyle w:val="oancuaDanhsach"/>
         <w:numPr>
           <w:ilvl w:val="0"/>
           <w:numId w:val="8"/>
@@ -11995,7 +12026,7 @@
     </w:p>
     <w:p>
       <w:pPr>
-        <w:pStyle w:val="ListParagraph"/>
+        <w:pStyle w:val="oancuaDanhsach"/>
         <w:numPr>
           <w:ilvl w:val="0"/>
           <w:numId w:val="8"/>
@@ -12007,7 +12038,7 @@
     </w:p>
     <w:tbl>
       <w:tblPr>
-        <w:tblStyle w:val="TableGrid"/>
+        <w:tblStyle w:val="LiBang"/>
         <w:tblW w:w="5000" w:type="pct"/>
         <w:tblBorders>
           <w:top w:val="single" w:sz="12" w:space="0" w:color="auto"/>
@@ -12583,7 +12614,15 @@
           </w:tcPr>
           <w:p>
             <w:r>
-              <w:t>VI_VN,EN_US</w:t>
+              <w:t>VI_</w:t>
+            </w:r>
+            <w:proofErr w:type="gramStart"/>
+            <w:r>
+              <w:t>VN,EN</w:t>
+            </w:r>
+            <w:proofErr w:type="gramEnd"/>
+            <w:r>
+              <w:t>_US</w:t>
             </w:r>
           </w:p>
         </w:tc>
@@ -12591,20 +12630,20 @@
     </w:tbl>
     <w:p>
       <w:pPr>
-        <w:pStyle w:val="Heading2"/>
-      </w:pPr>
-      <w:bookmarkStart w:id="24" w:name="_Toc513389899"/>
+        <w:pStyle w:val="u2"/>
+      </w:pPr>
+      <w:bookmarkStart w:id="23" w:name="_Toc513389899"/>
       <w:r>
         <w:t>Lawer_Info</w:t>
       </w:r>
-      <w:bookmarkEnd w:id="24"/>
+      <w:bookmarkEnd w:id="23"/>
       <w:r>
         <w:tab/>
       </w:r>
     </w:p>
     <w:p>
       <w:pPr>
-        <w:pStyle w:val="ListParagraph"/>
+        <w:pStyle w:val="oancuaDanhsach"/>
         <w:numPr>
           <w:ilvl w:val="0"/>
           <w:numId w:val="8"/>
@@ -12616,7 +12655,7 @@
     </w:p>
     <w:p>
       <w:pPr>
-        <w:pStyle w:val="ListParagraph"/>
+        <w:pStyle w:val="oancuaDanhsach"/>
         <w:numPr>
           <w:ilvl w:val="0"/>
           <w:numId w:val="8"/>
@@ -12628,7 +12667,7 @@
     </w:p>
     <w:tbl>
       <w:tblPr>
-        <w:tblStyle w:val="TableGrid"/>
+        <w:tblStyle w:val="LiBang"/>
         <w:tblW w:w="5000" w:type="pct"/>
         <w:tblBorders>
           <w:top w:val="single" w:sz="12" w:space="0" w:color="auto"/>
@@ -13489,14 +13528,14 @@
     <w:p/>
     <w:p>
       <w:pPr>
-        <w:pStyle w:val="Heading2"/>
-      </w:pPr>
-      <w:bookmarkStart w:id="25" w:name="_Toc513389900"/>
+        <w:pStyle w:val="u2"/>
+      </w:pPr>
+      <w:bookmarkStart w:id="24" w:name="_Toc513389900"/>
       <w:r>
         <w:lastRenderedPageBreak/>
         <w:t>App_Lawer</w:t>
       </w:r>
-      <w:bookmarkEnd w:id="25"/>
+      <w:bookmarkEnd w:id="24"/>
       <w:r>
         <w:tab/>
       </w:r>
@@ -13509,7 +13548,7 @@
     </w:p>
     <w:p>
       <w:pPr>
-        <w:pStyle w:val="ListParagraph"/>
+        <w:pStyle w:val="oancuaDanhsach"/>
         <w:numPr>
           <w:ilvl w:val="0"/>
           <w:numId w:val="8"/>
@@ -13524,7 +13563,7 @@
     </w:p>
     <w:p>
       <w:pPr>
-        <w:pStyle w:val="ListParagraph"/>
+        <w:pStyle w:val="oancuaDanhsach"/>
         <w:numPr>
           <w:ilvl w:val="0"/>
           <w:numId w:val="8"/>
@@ -13536,7 +13575,7 @@
     </w:p>
     <w:tbl>
       <w:tblPr>
-        <w:tblStyle w:val="TableGrid"/>
+        <w:tblStyle w:val="LiBang"/>
         <w:tblW w:w="5000" w:type="pct"/>
         <w:tblBorders>
           <w:top w:val="single" w:sz="12" w:space="0" w:color="auto"/>
@@ -13946,15 +13985,15 @@
     </w:tbl>
     <w:p>
       <w:pPr>
-        <w:pStyle w:val="Heading2"/>
-      </w:pPr>
-      <w:bookmarkStart w:id="26" w:name="_Bảng_EXCHANGES"/>
-      <w:bookmarkStart w:id="27" w:name="_Toc513389901"/>
-      <w:bookmarkEnd w:id="26"/>
+        <w:pStyle w:val="u2"/>
+      </w:pPr>
+      <w:bookmarkStart w:id="25" w:name="_Bảng_EXCHANGES"/>
+      <w:bookmarkStart w:id="26" w:name="_Toc513389901"/>
+      <w:bookmarkEnd w:id="25"/>
       <w:r>
         <w:t>App_Reject_Info</w:t>
       </w:r>
-      <w:bookmarkEnd w:id="27"/>
+      <w:bookmarkEnd w:id="26"/>
       <w:r>
         <w:tab/>
       </w:r>
@@ -13964,7 +14003,7 @@
     </w:p>
     <w:p>
       <w:pPr>
-        <w:pStyle w:val="ListParagraph"/>
+        <w:pStyle w:val="oancuaDanhsach"/>
         <w:numPr>
           <w:ilvl w:val="0"/>
           <w:numId w:val="8"/>
@@ -13982,7 +14021,7 @@
     </w:p>
     <w:p>
       <w:pPr>
-        <w:pStyle w:val="ListParagraph"/>
+        <w:pStyle w:val="oancuaDanhsach"/>
         <w:numPr>
           <w:ilvl w:val="0"/>
           <w:numId w:val="8"/>
@@ -13997,7 +14036,7 @@
     </w:p>
     <w:tbl>
       <w:tblPr>
-        <w:tblStyle w:val="TableGrid"/>
+        <w:tblStyle w:val="LiBang"/>
         <w:tblW w:w="5000" w:type="pct"/>
         <w:tblBorders>
           <w:top w:val="single" w:sz="12" w:space="0" w:color="auto"/>
@@ -14816,13 +14855,13 @@
     </w:tbl>
     <w:p>
       <w:pPr>
-        <w:pStyle w:val="Heading2"/>
-      </w:pPr>
-      <w:bookmarkStart w:id="28" w:name="_Toc513389902"/>
+        <w:pStyle w:val="u2"/>
+      </w:pPr>
+      <w:bookmarkStart w:id="27" w:name="_Toc513389902"/>
       <w:r>
         <w:t>TimeSheet</w:t>
       </w:r>
-      <w:bookmarkEnd w:id="28"/>
+      <w:bookmarkEnd w:id="27"/>
       <w:r>
         <w:tab/>
       </w:r>
@@ -14832,7 +14871,7 @@
     </w:p>
     <w:p>
       <w:pPr>
-        <w:pStyle w:val="ListParagraph"/>
+        <w:pStyle w:val="oancuaDanhsach"/>
         <w:numPr>
           <w:ilvl w:val="0"/>
           <w:numId w:val="8"/>
@@ -14844,7 +14883,7 @@
     </w:p>
     <w:p>
       <w:pPr>
-        <w:pStyle w:val="ListParagraph"/>
+        <w:pStyle w:val="oancuaDanhsach"/>
         <w:numPr>
           <w:ilvl w:val="0"/>
           <w:numId w:val="8"/>
@@ -14856,7 +14895,7 @@
     </w:p>
     <w:tbl>
       <w:tblPr>
-        <w:tblStyle w:val="TableGrid"/>
+        <w:tblStyle w:val="LiBang"/>
         <w:tblW w:w="5000" w:type="pct"/>
         <w:tblBorders>
           <w:top w:val="single" w:sz="12" w:space="0" w:color="auto"/>
@@ -15630,9 +15669,9 @@
     </w:tbl>
     <w:p>
       <w:pPr>
-        <w:pStyle w:val="Heading2"/>
-      </w:pPr>
-      <w:bookmarkStart w:id="29" w:name="_Toc513389903"/>
+        <w:pStyle w:val="u2"/>
+      </w:pPr>
+      <w:bookmarkStart w:id="28" w:name="_Toc513389903"/>
       <w:r>
         <w:t>Request</w:t>
       </w:r>
@@ -15642,14 +15681,14 @@
       <w:r>
         <w:t>_Header</w:t>
       </w:r>
-      <w:bookmarkEnd w:id="29"/>
+      <w:bookmarkEnd w:id="28"/>
       <w:r>
         <w:tab/>
       </w:r>
     </w:p>
     <w:p>
       <w:pPr>
-        <w:pStyle w:val="ListParagraph"/>
+        <w:pStyle w:val="oancuaDanhsach"/>
         <w:numPr>
           <w:ilvl w:val="0"/>
           <w:numId w:val="8"/>
@@ -15664,7 +15703,7 @@
     </w:p>
     <w:p>
       <w:pPr>
-        <w:pStyle w:val="ListParagraph"/>
+        <w:pStyle w:val="oancuaDanhsach"/>
         <w:numPr>
           <w:ilvl w:val="0"/>
           <w:numId w:val="8"/>
@@ -15676,7 +15715,7 @@
     </w:p>
     <w:tbl>
       <w:tblPr>
-        <w:tblStyle w:val="TableGrid"/>
+        <w:tblStyle w:val="LiBang"/>
         <w:tblW w:w="5000" w:type="pct"/>
         <w:tblBorders>
           <w:top w:val="single" w:sz="12" w:space="0" w:color="auto"/>
@@ -15873,50 +15912,50 @@
           </w:tcPr>
           <w:p>
             <w:r>
+              <w:t>Request_By</w:t>
+            </w:r>
+          </w:p>
+        </w:tc>
+        <w:tc>
+          <w:tcPr>
+            <w:tcW w:w="743" w:type="pct"/>
+          </w:tcPr>
+          <w:p>
+            <w:r>
+              <w:t>NUMBER</w:t>
+            </w:r>
+          </w:p>
+        </w:tc>
+        <w:tc>
+          <w:tcPr>
+            <w:tcW w:w="396" w:type="pct"/>
+          </w:tcPr>
+          <w:p/>
+        </w:tc>
+        <w:tc>
+          <w:tcPr>
+            <w:tcW w:w="379" w:type="pct"/>
+          </w:tcPr>
+          <w:p/>
+        </w:tc>
+        <w:tc>
+          <w:tcPr>
+            <w:tcW w:w="497" w:type="pct"/>
+          </w:tcPr>
+          <w:p/>
+        </w:tc>
+        <w:tc>
+          <w:tcPr>
+            <w:tcW w:w="1553" w:type="pct"/>
+          </w:tcPr>
+          <w:p>
+            <w:r>
+              <w:t>Yêu cầu từ ai.</w:t>
+            </w:r>
+          </w:p>
+          <w:p>
+            <w:r>
               <w:lastRenderedPageBreak/>
-              <w:t>Request_By</w:t>
-            </w:r>
-          </w:p>
-        </w:tc>
-        <w:tc>
-          <w:tcPr>
-            <w:tcW w:w="743" w:type="pct"/>
-          </w:tcPr>
-          <w:p>
-            <w:r>
-              <w:t>NUMBER</w:t>
-            </w:r>
-          </w:p>
-        </w:tc>
-        <w:tc>
-          <w:tcPr>
-            <w:tcW w:w="396" w:type="pct"/>
-          </w:tcPr>
-          <w:p/>
-        </w:tc>
-        <w:tc>
-          <w:tcPr>
-            <w:tcW w:w="379" w:type="pct"/>
-          </w:tcPr>
-          <w:p/>
-        </w:tc>
-        <w:tc>
-          <w:tcPr>
-            <w:tcW w:w="497" w:type="pct"/>
-          </w:tcPr>
-          <w:p/>
-        </w:tc>
-        <w:tc>
-          <w:tcPr>
-            <w:tcW w:w="1553" w:type="pct"/>
-          </w:tcPr>
-          <w:p>
-            <w:r>
-              <w:t>Yêu cầu từ ai.</w:t>
-            </w:r>
-          </w:p>
-          <w:p>
-            <w:r>
               <w:t>Link với User_Id bảng User</w:t>
             </w:r>
           </w:p>
@@ -15929,6 +15968,7 @@
           </w:tcPr>
           <w:p>
             <w:r>
+              <w:lastRenderedPageBreak/>
               <w:t>Request_Date</w:t>
             </w:r>
           </w:p>
@@ -16354,17 +16394,17 @@
     </w:tbl>
     <w:p>
       <w:pPr>
-        <w:pStyle w:val="Heading2"/>
-      </w:pPr>
-      <w:bookmarkStart w:id="30" w:name="_Toc513389904"/>
+        <w:pStyle w:val="u2"/>
+      </w:pPr>
+      <w:bookmarkStart w:id="29" w:name="_Toc513389904"/>
       <w:r>
         <w:t>Request_Search_Detail</w:t>
       </w:r>
-      <w:bookmarkEnd w:id="30"/>
+      <w:bookmarkEnd w:id="29"/>
     </w:p>
     <w:p>
       <w:pPr>
-        <w:pStyle w:val="ListParagraph"/>
+        <w:pStyle w:val="oancuaDanhsach"/>
         <w:numPr>
           <w:ilvl w:val="0"/>
           <w:numId w:val="8"/>
@@ -16376,7 +16416,7 @@
     </w:p>
     <w:p>
       <w:pPr>
-        <w:pStyle w:val="ListParagraph"/>
+        <w:pStyle w:val="oancuaDanhsach"/>
         <w:numPr>
           <w:ilvl w:val="0"/>
           <w:numId w:val="8"/>
@@ -16388,7 +16428,7 @@
     </w:p>
     <w:tbl>
       <w:tblPr>
-        <w:tblStyle w:val="TableGrid"/>
+        <w:tblStyle w:val="LiBang"/>
         <w:tblW w:w="5000" w:type="pct"/>
         <w:tblBorders>
           <w:top w:val="single" w:sz="12" w:space="0" w:color="auto"/>
@@ -16623,7 +16663,15 @@
           </w:tcPr>
           <w:p>
             <w:r>
-              <w:t>Link với  Request_Search_Id</w:t>
+              <w:t xml:space="preserve">Link </w:t>
+            </w:r>
+            <w:proofErr w:type="gramStart"/>
+            <w:r>
+              <w:t>với  Request</w:t>
+            </w:r>
+            <w:proofErr w:type="gramEnd"/>
+            <w:r>
+              <w:t>_Search_Id</w:t>
             </w:r>
           </w:p>
           <w:p>
@@ -16805,27 +16853,27 @@
     <w:p/>
     <w:p>
       <w:pPr>
-        <w:pStyle w:val="Heading2"/>
-      </w:pPr>
-      <w:bookmarkStart w:id="31" w:name="_Toc513389905"/>
+        <w:pStyle w:val="u2"/>
+      </w:pPr>
+      <w:bookmarkStart w:id="30" w:name="_Toc513389905"/>
       <w:r>
         <w:t>Danh sách các bảng liên quan tới cấu hình phân quyền hệ thống</w:t>
+      </w:r>
+      <w:bookmarkEnd w:id="30"/>
+    </w:p>
+    <w:p>
+      <w:pPr>
+        <w:pStyle w:val="u3"/>
+      </w:pPr>
+      <w:bookmarkStart w:id="31" w:name="_Toc513389906"/>
+      <w:r>
+        <w:t>S_User</w:t>
       </w:r>
       <w:bookmarkEnd w:id="31"/>
     </w:p>
     <w:p>
       <w:pPr>
-        <w:pStyle w:val="Heading3"/>
-      </w:pPr>
-      <w:bookmarkStart w:id="32" w:name="_Toc513389906"/>
-      <w:r>
-        <w:t>S_User</w:t>
-      </w:r>
-      <w:bookmarkEnd w:id="32"/>
-    </w:p>
-    <w:p>
-      <w:pPr>
-        <w:pStyle w:val="ListParagraph"/>
+        <w:pStyle w:val="oancuaDanhsach"/>
         <w:numPr>
           <w:ilvl w:val="0"/>
           <w:numId w:val="32"/>
@@ -16837,7 +16885,7 @@
     </w:p>
     <w:p>
       <w:pPr>
-        <w:pStyle w:val="ListParagraph"/>
+        <w:pStyle w:val="oancuaDanhsach"/>
         <w:numPr>
           <w:ilvl w:val="0"/>
           <w:numId w:val="32"/>
@@ -16849,7 +16897,7 @@
     </w:p>
     <w:tbl>
       <w:tblPr>
-        <w:tblStyle w:val="TableGrid"/>
+        <w:tblStyle w:val="LiBang"/>
         <w:tblW w:w="5000" w:type="pct"/>
         <w:tblBorders>
           <w:top w:val="single" w:sz="12" w:space="0" w:color="auto"/>
@@ -17633,6 +17681,8 @@
             <w:r>
               <w:t>2: Khóa</w:t>
             </w:r>
+            <w:bookmarkStart w:id="32" w:name="_GoBack"/>
+            <w:bookmarkEnd w:id="32"/>
           </w:p>
         </w:tc>
       </w:tr>
@@ -17848,7 +17898,7 @@
     <w:p/>
     <w:p>
       <w:pPr>
-        <w:pStyle w:val="Heading3"/>
+        <w:pStyle w:val="u3"/>
       </w:pPr>
       <w:bookmarkStart w:id="33" w:name="_Toc513389907"/>
       <w:r>
@@ -17858,7 +17908,7 @@
     </w:p>
     <w:p>
       <w:pPr>
-        <w:pStyle w:val="ListParagraph"/>
+        <w:pStyle w:val="oancuaDanhsach"/>
         <w:numPr>
           <w:ilvl w:val="0"/>
           <w:numId w:val="32"/>
@@ -17870,7 +17920,7 @@
     </w:p>
     <w:p>
       <w:pPr>
-        <w:pStyle w:val="ListParagraph"/>
+        <w:pStyle w:val="oancuaDanhsach"/>
         <w:numPr>
           <w:ilvl w:val="0"/>
           <w:numId w:val="32"/>
@@ -17885,7 +17935,7 @@
     </w:p>
     <w:tbl>
       <w:tblPr>
-        <w:tblStyle w:val="TableGrid"/>
+        <w:tblStyle w:val="LiBang"/>
         <w:tblW w:w="5000" w:type="pct"/>
         <w:tblBorders>
           <w:top w:val="single" w:sz="12" w:space="0" w:color="auto"/>
@@ -18597,7 +18647,7 @@
     </w:tbl>
     <w:p>
       <w:pPr>
-        <w:pStyle w:val="Heading3"/>
+        <w:pStyle w:val="u3"/>
       </w:pPr>
       <w:bookmarkStart w:id="34" w:name="_Toc513389908"/>
       <w:r>
@@ -18616,7 +18666,7 @@
     </w:p>
     <w:p>
       <w:pPr>
-        <w:pStyle w:val="ListParagraph"/>
+        <w:pStyle w:val="oancuaDanhsach"/>
         <w:numPr>
           <w:ilvl w:val="0"/>
           <w:numId w:val="32"/>
@@ -18628,7 +18678,7 @@
     </w:p>
     <w:p>
       <w:pPr>
-        <w:pStyle w:val="ListParagraph"/>
+        <w:pStyle w:val="oancuaDanhsach"/>
         <w:numPr>
           <w:ilvl w:val="0"/>
           <w:numId w:val="32"/>
@@ -18640,7 +18690,7 @@
     </w:p>
     <w:tbl>
       <w:tblPr>
-        <w:tblStyle w:val="TableGrid"/>
+        <w:tblStyle w:val="LiBang"/>
         <w:tblW w:w="5000" w:type="pct"/>
         <w:tblBorders>
           <w:top w:val="single" w:sz="12" w:space="0" w:color="auto"/>
@@ -18879,7 +18929,7 @@
     </w:tbl>
     <w:p>
       <w:pPr>
-        <w:pStyle w:val="Heading3"/>
+        <w:pStyle w:val="u3"/>
       </w:pPr>
       <w:bookmarkStart w:id="35" w:name="_Toc513389909"/>
       <w:r>
@@ -18898,7 +18948,7 @@
     </w:p>
     <w:p>
       <w:pPr>
-        <w:pStyle w:val="ListParagraph"/>
+        <w:pStyle w:val="oancuaDanhsach"/>
         <w:numPr>
           <w:ilvl w:val="0"/>
           <w:numId w:val="32"/>
@@ -18910,7 +18960,7 @@
     </w:p>
     <w:p>
       <w:pPr>
-        <w:pStyle w:val="ListParagraph"/>
+        <w:pStyle w:val="oancuaDanhsach"/>
         <w:numPr>
           <w:ilvl w:val="0"/>
           <w:numId w:val="32"/>
@@ -18922,7 +18972,7 @@
     </w:p>
     <w:tbl>
       <w:tblPr>
-        <w:tblStyle w:val="TableGrid"/>
+        <w:tblStyle w:val="LiBang"/>
         <w:tblW w:w="5000" w:type="pct"/>
         <w:tblBorders>
           <w:top w:val="single" w:sz="12" w:space="0" w:color="auto"/>
@@ -19161,7 +19211,7 @@
     </w:tbl>
     <w:p>
       <w:pPr>
-        <w:pStyle w:val="Heading3"/>
+        <w:pStyle w:val="u3"/>
       </w:pPr>
       <w:bookmarkStart w:id="36" w:name="_Toc513389910"/>
       <w:r>
@@ -19174,7 +19224,7 @@
     </w:p>
     <w:p>
       <w:pPr>
-        <w:pStyle w:val="ListParagraph"/>
+        <w:pStyle w:val="oancuaDanhsach"/>
         <w:numPr>
           <w:ilvl w:val="0"/>
           <w:numId w:val="32"/>
@@ -19186,7 +19236,7 @@
     </w:p>
     <w:p>
       <w:pPr>
-        <w:pStyle w:val="ListParagraph"/>
+        <w:pStyle w:val="oancuaDanhsach"/>
         <w:numPr>
           <w:ilvl w:val="0"/>
           <w:numId w:val="32"/>
@@ -19198,7 +19248,7 @@
     </w:p>
     <w:tbl>
       <w:tblPr>
-        <w:tblStyle w:val="TableGrid"/>
+        <w:tblStyle w:val="LiBang"/>
         <w:tblW w:w="5000" w:type="pct"/>
         <w:tblBorders>
           <w:top w:val="single" w:sz="12" w:space="0" w:color="auto"/>
@@ -19736,7 +19786,7 @@
     </w:tbl>
     <w:p>
       <w:pPr>
-        <w:pStyle w:val="Heading3"/>
+        <w:pStyle w:val="u3"/>
       </w:pPr>
       <w:bookmarkStart w:id="37" w:name="_Toc513389911"/>
       <w:r>
@@ -19746,7 +19796,7 @@
     </w:p>
     <w:p>
       <w:pPr>
-        <w:pStyle w:val="ListParagraph"/>
+        <w:pStyle w:val="oancuaDanhsach"/>
         <w:numPr>
           <w:ilvl w:val="0"/>
           <w:numId w:val="32"/>
@@ -19761,7 +19811,7 @@
     </w:p>
     <w:p>
       <w:pPr>
-        <w:pStyle w:val="ListParagraph"/>
+        <w:pStyle w:val="oancuaDanhsach"/>
         <w:numPr>
           <w:ilvl w:val="0"/>
           <w:numId w:val="32"/>
@@ -19776,7 +19826,7 @@
     </w:p>
     <w:tbl>
       <w:tblPr>
-        <w:tblStyle w:val="TableGrid"/>
+        <w:tblStyle w:val="LiBang"/>
         <w:tblW w:w="5000" w:type="pct"/>
         <w:tblBorders>
           <w:top w:val="single" w:sz="12" w:space="0" w:color="auto"/>
@@ -20293,7 +20343,7 @@
     </w:tbl>
     <w:p>
       <w:pPr>
-        <w:pStyle w:val="Heading2"/>
+        <w:pStyle w:val="u2"/>
         <w:numPr>
           <w:ilvl w:val="0"/>
           <w:numId w:val="0"/>
@@ -20318,14 +20368,8 @@
 </w:document>
 </file>
 
-<file path=word/commentsIds.xml><?xml version="1.0" encoding="utf-8"?>
-<w16cid:commentsIds xmlns:wpc="http://schemas.microsoft.com/office/word/2010/wordprocessingCanvas" xmlns:cx="http://schemas.microsoft.com/office/drawing/2014/chartex" xmlns:cx1="http://schemas.microsoft.com/office/drawing/2015/9/8/chartex" xmlns:cx2="http://schemas.microsoft.com/office/drawing/2015/10/21/chartex" xmlns:cx3="http://schemas.microsoft.com/office/drawing/2016/5/9/chartex" xmlns:cx4="http://schemas.microsoft.com/office/drawing/2016/5/10/chartex" xmlns:cx5="http://schemas.microsoft.com/office/drawing/2016/5/11/chartex" xmlns:cx6="http://schemas.microsoft.com/office/drawing/2016/5/12/chartex" xmlns:cx7="http://schemas.microsoft.com/office/drawing/2016/5/13/chartex" xmlns:cx8="http://schemas.microsoft.com/office/drawing/2016/5/14/chartex" xmlns:mc="http://schemas.openxmlformats.org/markup-compatibility/2006" xmlns:aink="http://schemas.microsoft.com/office/drawing/2016/ink" xmlns:am3d="http://schemas.microsoft.com/office/drawing/2017/model3d" xmlns:o="urn:schemas-microsoft-com:office:office" xmlns:r="http://schemas.openxmlformats.org/officeDocument/2006/relationships" xmlns:m="http://schemas.openxmlformats.org/officeDocument/2006/math" xmlns:v="urn:schemas-microsoft-com:vml" xmlns:wp14="http://schemas.microsoft.com/office/word/2010/wordprocessingDrawing" xmlns:wp="http://schemas.openxmlformats.org/drawingml/2006/wordprocessingDrawing" xmlns:w10="urn:schemas-microsoft-com:office:word" xmlns:w="http://schemas.openxmlformats.org/wordprocessingml/2006/main" xmlns:w14="http://schemas.microsoft.com/office/word/2010/wordml" xmlns:w15="http://schemas.microsoft.com/office/word/2012/wordml" xmlns:w16cid="http://schemas.microsoft.com/office/word/2016/wordml/cid" xmlns:w16se="http://schemas.microsoft.com/office/word/2015/wordml/symex" xmlns:wpg="http://schemas.microsoft.com/office/word/2010/wordprocessingGroup" xmlns:wpi="http://schemas.microsoft.com/office/word/2010/wordprocessingInk" xmlns:wne="http://schemas.microsoft.com/office/word/2006/wordml" xmlns:wps="http://schemas.microsoft.com/office/word/2010/wordprocessingShape" mc:Ignorable="w14 w15 w16se w16cid wp14">
-  <w16cid:commentId w16cid:paraId="175C4628" w16cid:durableId="1E9A15AD"/>
-</w16cid:commentsIds>
-</file>
-
 <file path=word/endnotes.xml><?xml version="1.0" encoding="utf-8"?>
-<w:endnotes xmlns:wpc="http://schemas.microsoft.com/office/word/2010/wordprocessingCanvas" xmlns:mc="http://schemas.openxmlformats.org/markup-compatibility/2006" xmlns:o="urn:schemas-microsoft-com:office:office" xmlns:r="http://schemas.openxmlformats.org/officeDocument/2006/relationships" xmlns:m="http://schemas.openxmlformats.org/officeDocument/2006/math" xmlns:v="urn:schemas-microsoft-com:vml" xmlns:wp14="http://schemas.microsoft.com/office/word/2010/wordprocessingDrawing" xmlns:wp="http://schemas.openxmlformats.org/drawingml/2006/wordprocessingDrawing" xmlns:w10="urn:schemas-microsoft-com:office:word" xmlns:w="http://schemas.openxmlformats.org/wordprocessingml/2006/main" xmlns:w14="http://schemas.microsoft.com/office/word/2010/wordml" xmlns:w15="http://schemas.microsoft.com/office/word/2012/wordml" xmlns:wpg="http://schemas.microsoft.com/office/word/2010/wordprocessingGroup" xmlns:wpi="http://schemas.microsoft.com/office/word/2010/wordprocessingInk" xmlns:wne="http://schemas.microsoft.com/office/word/2006/wordml" xmlns:wps="http://schemas.microsoft.com/office/word/2010/wordprocessingShape" mc:Ignorable="w14 w15 wp14">
+<w:endnotes xmlns:wpc="http://schemas.microsoft.com/office/word/2010/wordprocessingCanvas" xmlns:cx="http://schemas.microsoft.com/office/drawing/2014/chartex" xmlns:cx1="http://schemas.microsoft.com/office/drawing/2015/9/8/chartex" xmlns:cx2="http://schemas.microsoft.com/office/drawing/2015/10/21/chartex" xmlns:cx3="http://schemas.microsoft.com/office/drawing/2016/5/9/chartex" xmlns:cx4="http://schemas.microsoft.com/office/drawing/2016/5/10/chartex" xmlns:cx5="http://schemas.microsoft.com/office/drawing/2016/5/11/chartex" xmlns:cx6="http://schemas.microsoft.com/office/drawing/2016/5/12/chartex" xmlns:cx7="http://schemas.microsoft.com/office/drawing/2016/5/13/chartex" xmlns:cx8="http://schemas.microsoft.com/office/drawing/2016/5/14/chartex" xmlns:mc="http://schemas.openxmlformats.org/markup-compatibility/2006" xmlns:aink="http://schemas.microsoft.com/office/drawing/2016/ink" xmlns:am3d="http://schemas.microsoft.com/office/drawing/2017/model3d" xmlns:o="urn:schemas-microsoft-com:office:office" xmlns:r="http://schemas.openxmlformats.org/officeDocument/2006/relationships" xmlns:m="http://schemas.openxmlformats.org/officeDocument/2006/math" xmlns:v="urn:schemas-microsoft-com:vml" xmlns:wp14="http://schemas.microsoft.com/office/word/2010/wordprocessingDrawing" xmlns:wp="http://schemas.openxmlformats.org/drawingml/2006/wordprocessingDrawing" xmlns:w10="urn:schemas-microsoft-com:office:word" xmlns:w="http://schemas.openxmlformats.org/wordprocessingml/2006/main" xmlns:w14="http://schemas.microsoft.com/office/word/2010/wordml" xmlns:w15="http://schemas.microsoft.com/office/word/2012/wordml" xmlns:w16cid="http://schemas.microsoft.com/office/word/2016/wordml/cid" xmlns:w16se="http://schemas.microsoft.com/office/word/2015/wordml/symex" xmlns:wpg="http://schemas.microsoft.com/office/word/2010/wordprocessingGroup" xmlns:wpi="http://schemas.microsoft.com/office/word/2010/wordprocessingInk" xmlns:wne="http://schemas.microsoft.com/office/word/2006/wordml" xmlns:wps="http://schemas.microsoft.com/office/word/2010/wordprocessingShape" mc:Ignorable="w14 w15 w16se w16cid wp14">
   <w:endnote w:type="separator" w:id="-1">
     <w:p>
       <w:r>
@@ -20351,10 +20395,10 @@
 </file>
 
 <file path=word/footer1.xml><?xml version="1.0" encoding="utf-8"?>
-<w:ftr xmlns:wpc="http://schemas.microsoft.com/office/word/2010/wordprocessingCanvas" xmlns:mc="http://schemas.openxmlformats.org/markup-compatibility/2006" xmlns:o="urn:schemas-microsoft-com:office:office" xmlns:r="http://schemas.openxmlformats.org/officeDocument/2006/relationships" xmlns:m="http://schemas.openxmlformats.org/officeDocument/2006/math" xmlns:v="urn:schemas-microsoft-com:vml" xmlns:wp14="http://schemas.microsoft.com/office/word/2010/wordprocessingDrawing" xmlns:wp="http://schemas.openxmlformats.org/drawingml/2006/wordprocessingDrawing" xmlns:w10="urn:schemas-microsoft-com:office:word" xmlns:w="http://schemas.openxmlformats.org/wordprocessingml/2006/main" xmlns:w14="http://schemas.microsoft.com/office/word/2010/wordml" xmlns:w15="http://schemas.microsoft.com/office/word/2012/wordml" xmlns:wpg="http://schemas.microsoft.com/office/word/2010/wordprocessingGroup" xmlns:wpi="http://schemas.microsoft.com/office/word/2010/wordprocessingInk" xmlns:wne="http://schemas.microsoft.com/office/word/2006/wordml" xmlns:wps="http://schemas.microsoft.com/office/word/2010/wordprocessingShape" mc:Ignorable="w14 w15 wp14">
+<w:ftr xmlns:wpc="http://schemas.microsoft.com/office/word/2010/wordprocessingCanvas" xmlns:cx="http://schemas.microsoft.com/office/drawing/2014/chartex" xmlns:cx1="http://schemas.microsoft.com/office/drawing/2015/9/8/chartex" xmlns:cx2="http://schemas.microsoft.com/office/drawing/2015/10/21/chartex" xmlns:cx3="http://schemas.microsoft.com/office/drawing/2016/5/9/chartex" xmlns:cx4="http://schemas.microsoft.com/office/drawing/2016/5/10/chartex" xmlns:cx5="http://schemas.microsoft.com/office/drawing/2016/5/11/chartex" xmlns:cx6="http://schemas.microsoft.com/office/drawing/2016/5/12/chartex" xmlns:cx7="http://schemas.microsoft.com/office/drawing/2016/5/13/chartex" xmlns:cx8="http://schemas.microsoft.com/office/drawing/2016/5/14/chartex" xmlns:mc="http://schemas.openxmlformats.org/markup-compatibility/2006" xmlns:aink="http://schemas.microsoft.com/office/drawing/2016/ink" xmlns:am3d="http://schemas.microsoft.com/office/drawing/2017/model3d" xmlns:o="urn:schemas-microsoft-com:office:office" xmlns:r="http://schemas.openxmlformats.org/officeDocument/2006/relationships" xmlns:m="http://schemas.openxmlformats.org/officeDocument/2006/math" xmlns:v="urn:schemas-microsoft-com:vml" xmlns:wp14="http://schemas.microsoft.com/office/word/2010/wordprocessingDrawing" xmlns:wp="http://schemas.openxmlformats.org/drawingml/2006/wordprocessingDrawing" xmlns:w10="urn:schemas-microsoft-com:office:word" xmlns:w="http://schemas.openxmlformats.org/wordprocessingml/2006/main" xmlns:w14="http://schemas.microsoft.com/office/word/2010/wordml" xmlns:w15="http://schemas.microsoft.com/office/word/2012/wordml" xmlns:w16cid="http://schemas.microsoft.com/office/word/2016/wordml/cid" xmlns:w16se="http://schemas.microsoft.com/office/word/2015/wordml/symex" xmlns:wpg="http://schemas.microsoft.com/office/word/2010/wordprocessingGroup" xmlns:wpi="http://schemas.microsoft.com/office/word/2010/wordprocessingInk" xmlns:wne="http://schemas.microsoft.com/office/word/2006/wordml" xmlns:wps="http://schemas.microsoft.com/office/word/2010/wordprocessingShape" mc:Ignorable="w14 w15 w16se w16cid wp14">
   <w:p>
     <w:pPr>
-      <w:pStyle w:val="Footer"/>
+      <w:pStyle w:val="Chntrang"/>
       <w:pBdr>
         <w:top w:val="single" w:sz="4" w:space="1" w:color="auto"/>
       </w:pBdr>
@@ -20379,69 +20423,69 @@
     </w:r>
     <w:r>
       <w:rPr>
-        <w:rStyle w:val="PageNumber"/>
+        <w:rStyle w:val="Strang"/>
       </w:rPr>
       <w:fldChar w:fldCharType="begin"/>
     </w:r>
     <w:r>
       <w:rPr>
-        <w:rStyle w:val="PageNumber"/>
+        <w:rStyle w:val="Strang"/>
       </w:rPr>
       <w:instrText xml:space="preserve"> PAGE </w:instrText>
     </w:r>
     <w:r>
       <w:rPr>
-        <w:rStyle w:val="PageNumber"/>
+        <w:rStyle w:val="Strang"/>
       </w:rPr>
       <w:fldChar w:fldCharType="separate"/>
     </w:r>
     <w:r>
       <w:rPr>
-        <w:rStyle w:val="PageNumber"/>
+        <w:rStyle w:val="Strang"/>
         <w:noProof/>
       </w:rPr>
       <w:t>13</w:t>
     </w:r>
     <w:r>
       <w:rPr>
-        <w:rStyle w:val="PageNumber"/>
+        <w:rStyle w:val="Strang"/>
       </w:rPr>
       <w:fldChar w:fldCharType="end"/>
     </w:r>
     <w:r>
       <w:rPr>
-        <w:rStyle w:val="PageNumber"/>
+        <w:rStyle w:val="Strang"/>
       </w:rPr>
       <w:t>/</w:t>
     </w:r>
     <w:r>
       <w:rPr>
-        <w:rStyle w:val="PageNumber"/>
+        <w:rStyle w:val="Strang"/>
       </w:rPr>
       <w:fldChar w:fldCharType="begin"/>
     </w:r>
     <w:r>
       <w:rPr>
-        <w:rStyle w:val="PageNumber"/>
+        <w:rStyle w:val="Strang"/>
       </w:rPr>
       <w:instrText xml:space="preserve"> NUMPAGES </w:instrText>
     </w:r>
     <w:r>
       <w:rPr>
-        <w:rStyle w:val="PageNumber"/>
+        <w:rStyle w:val="Strang"/>
       </w:rPr>
       <w:fldChar w:fldCharType="separate"/>
     </w:r>
     <w:r>
       <w:rPr>
-        <w:rStyle w:val="PageNumber"/>
+        <w:rStyle w:val="Strang"/>
         <w:noProof/>
       </w:rPr>
       <w:t>18</w:t>
     </w:r>
     <w:r>
       <w:rPr>
-        <w:rStyle w:val="PageNumber"/>
+        <w:rStyle w:val="Strang"/>
       </w:rPr>
       <w:fldChar w:fldCharType="end"/>
     </w:r>
@@ -20450,7 +20494,7 @@
 </file>
 
 <file path=word/footnotes.xml><?xml version="1.0" encoding="utf-8"?>
-<w:footnotes xmlns:wpc="http://schemas.microsoft.com/office/word/2010/wordprocessingCanvas" xmlns:mc="http://schemas.openxmlformats.org/markup-compatibility/2006" xmlns:o="urn:schemas-microsoft-com:office:office" xmlns:r="http://schemas.openxmlformats.org/officeDocument/2006/relationships" xmlns:m="http://schemas.openxmlformats.org/officeDocument/2006/math" xmlns:v="urn:schemas-microsoft-com:vml" xmlns:wp14="http://schemas.microsoft.com/office/word/2010/wordprocessingDrawing" xmlns:wp="http://schemas.openxmlformats.org/drawingml/2006/wordprocessingDrawing" xmlns:w10="urn:schemas-microsoft-com:office:word" xmlns:w="http://schemas.openxmlformats.org/wordprocessingml/2006/main" xmlns:w14="http://schemas.microsoft.com/office/word/2010/wordml" xmlns:w15="http://schemas.microsoft.com/office/word/2012/wordml" xmlns:wpg="http://schemas.microsoft.com/office/word/2010/wordprocessingGroup" xmlns:wpi="http://schemas.microsoft.com/office/word/2010/wordprocessingInk" xmlns:wne="http://schemas.microsoft.com/office/word/2006/wordml" xmlns:wps="http://schemas.microsoft.com/office/word/2010/wordprocessingShape" mc:Ignorable="w14 w15 wp14">
+<w:footnotes xmlns:wpc="http://schemas.microsoft.com/office/word/2010/wordprocessingCanvas" xmlns:cx="http://schemas.microsoft.com/office/drawing/2014/chartex" xmlns:cx1="http://schemas.microsoft.com/office/drawing/2015/9/8/chartex" xmlns:cx2="http://schemas.microsoft.com/office/drawing/2015/10/21/chartex" xmlns:cx3="http://schemas.microsoft.com/office/drawing/2016/5/9/chartex" xmlns:cx4="http://schemas.microsoft.com/office/drawing/2016/5/10/chartex" xmlns:cx5="http://schemas.microsoft.com/office/drawing/2016/5/11/chartex" xmlns:cx6="http://schemas.microsoft.com/office/drawing/2016/5/12/chartex" xmlns:cx7="http://schemas.microsoft.com/office/drawing/2016/5/13/chartex" xmlns:cx8="http://schemas.microsoft.com/office/drawing/2016/5/14/chartex" xmlns:mc="http://schemas.openxmlformats.org/markup-compatibility/2006" xmlns:aink="http://schemas.microsoft.com/office/drawing/2016/ink" xmlns:am3d="http://schemas.microsoft.com/office/drawing/2017/model3d" xmlns:o="urn:schemas-microsoft-com:office:office" xmlns:r="http://schemas.openxmlformats.org/officeDocument/2006/relationships" xmlns:m="http://schemas.openxmlformats.org/officeDocument/2006/math" xmlns:v="urn:schemas-microsoft-com:vml" xmlns:wp14="http://schemas.microsoft.com/office/word/2010/wordprocessingDrawing" xmlns:wp="http://schemas.openxmlformats.org/drawingml/2006/wordprocessingDrawing" xmlns:w10="urn:schemas-microsoft-com:office:word" xmlns:w="http://schemas.openxmlformats.org/wordprocessingml/2006/main" xmlns:w14="http://schemas.microsoft.com/office/word/2010/wordml" xmlns:w15="http://schemas.microsoft.com/office/word/2012/wordml" xmlns:w16cid="http://schemas.microsoft.com/office/word/2016/wordml/cid" xmlns:w16se="http://schemas.microsoft.com/office/word/2015/wordml/symex" xmlns:wpg="http://schemas.microsoft.com/office/word/2010/wordprocessingGroup" xmlns:wpi="http://schemas.microsoft.com/office/word/2010/wordprocessingInk" xmlns:wne="http://schemas.microsoft.com/office/word/2006/wordml" xmlns:wps="http://schemas.microsoft.com/office/word/2010/wordprocessingShape" mc:Ignorable="w14 w15 w16se w16cid wp14">
   <w:footnote w:type="separator" w:id="-1">
     <w:p>
       <w:r>
@@ -20476,10 +20520,10 @@
 </file>
 
 <file path=word/header1.xml><?xml version="1.0" encoding="utf-8"?>
-<w:hdr xmlns:wpc="http://schemas.microsoft.com/office/word/2010/wordprocessingCanvas" xmlns:mc="http://schemas.openxmlformats.org/markup-compatibility/2006" xmlns:o="urn:schemas-microsoft-com:office:office" xmlns:r="http://schemas.openxmlformats.org/officeDocument/2006/relationships" xmlns:m="http://schemas.openxmlformats.org/officeDocument/2006/math" xmlns:v="urn:schemas-microsoft-com:vml" xmlns:wp14="http://schemas.microsoft.com/office/word/2010/wordprocessingDrawing" xmlns:wp="http://schemas.openxmlformats.org/drawingml/2006/wordprocessingDrawing" xmlns:w10="urn:schemas-microsoft-com:office:word" xmlns:w="http://schemas.openxmlformats.org/wordprocessingml/2006/main" xmlns:w14="http://schemas.microsoft.com/office/word/2010/wordml" xmlns:w15="http://schemas.microsoft.com/office/word/2012/wordml" xmlns:wpg="http://schemas.microsoft.com/office/word/2010/wordprocessingGroup" xmlns:wpi="http://schemas.microsoft.com/office/word/2010/wordprocessingInk" xmlns:wne="http://schemas.microsoft.com/office/word/2006/wordml" xmlns:wps="http://schemas.microsoft.com/office/word/2010/wordprocessingShape" mc:Ignorable="w14 w15 wp14">
+<w:hdr xmlns:wpc="http://schemas.microsoft.com/office/word/2010/wordprocessingCanvas" xmlns:cx="http://schemas.microsoft.com/office/drawing/2014/chartex" xmlns:cx1="http://schemas.microsoft.com/office/drawing/2015/9/8/chartex" xmlns:cx2="http://schemas.microsoft.com/office/drawing/2015/10/21/chartex" xmlns:cx3="http://schemas.microsoft.com/office/drawing/2016/5/9/chartex" xmlns:cx4="http://schemas.microsoft.com/office/drawing/2016/5/10/chartex" xmlns:cx5="http://schemas.microsoft.com/office/drawing/2016/5/11/chartex" xmlns:cx6="http://schemas.microsoft.com/office/drawing/2016/5/12/chartex" xmlns:cx7="http://schemas.microsoft.com/office/drawing/2016/5/13/chartex" xmlns:cx8="http://schemas.microsoft.com/office/drawing/2016/5/14/chartex" xmlns:mc="http://schemas.openxmlformats.org/markup-compatibility/2006" xmlns:aink="http://schemas.microsoft.com/office/drawing/2016/ink" xmlns:am3d="http://schemas.microsoft.com/office/drawing/2017/model3d" xmlns:o="urn:schemas-microsoft-com:office:office" xmlns:r="http://schemas.openxmlformats.org/officeDocument/2006/relationships" xmlns:m="http://schemas.openxmlformats.org/officeDocument/2006/math" xmlns:v="urn:schemas-microsoft-com:vml" xmlns:wp14="http://schemas.microsoft.com/office/word/2010/wordprocessingDrawing" xmlns:wp="http://schemas.openxmlformats.org/drawingml/2006/wordprocessingDrawing" xmlns:w10="urn:schemas-microsoft-com:office:word" xmlns:w="http://schemas.openxmlformats.org/wordprocessingml/2006/main" xmlns:w14="http://schemas.microsoft.com/office/word/2010/wordml" xmlns:w15="http://schemas.microsoft.com/office/word/2012/wordml" xmlns:w16cid="http://schemas.microsoft.com/office/word/2016/wordml/cid" xmlns:w16se="http://schemas.microsoft.com/office/word/2015/wordml/symex" xmlns:wpg="http://schemas.microsoft.com/office/word/2010/wordprocessingGroup" xmlns:wpi="http://schemas.microsoft.com/office/word/2010/wordprocessingInk" xmlns:wne="http://schemas.microsoft.com/office/word/2006/wordml" xmlns:wps="http://schemas.microsoft.com/office/word/2010/wordprocessingShape" mc:Ignorable="w14 w15 w16se w16cid wp14">
   <w:p>
     <w:pPr>
-      <w:pStyle w:val="Header"/>
+      <w:pStyle w:val="utrang"/>
       <w:pBdr>
         <w:bottom w:val="single" w:sz="4" w:space="1" w:color="auto"/>
       </w:pBdr>
@@ -20513,8 +20557,8 @@
 </file>
 
 <file path=word/numbering.xml><?xml version="1.0" encoding="utf-8"?>
-<w:numbering xmlns:wpc="http://schemas.microsoft.com/office/word/2010/wordprocessingCanvas" xmlns:mc="http://schemas.openxmlformats.org/markup-compatibility/2006" xmlns:o="urn:schemas-microsoft-com:office:office" xmlns:r="http://schemas.openxmlformats.org/officeDocument/2006/relationships" xmlns:m="http://schemas.openxmlformats.org/officeDocument/2006/math" xmlns:v="urn:schemas-microsoft-com:vml" xmlns:wp14="http://schemas.microsoft.com/office/word/2010/wordprocessingDrawing" xmlns:wp="http://schemas.openxmlformats.org/drawingml/2006/wordprocessingDrawing" xmlns:w10="urn:schemas-microsoft-com:office:word" xmlns:w="http://schemas.openxmlformats.org/wordprocessingml/2006/main" xmlns:w14="http://schemas.microsoft.com/office/word/2010/wordml" xmlns:w15="http://schemas.microsoft.com/office/word/2012/wordml" xmlns:wpg="http://schemas.microsoft.com/office/word/2010/wordprocessingGroup" xmlns:wpi="http://schemas.microsoft.com/office/word/2010/wordprocessingInk" xmlns:wne="http://schemas.microsoft.com/office/word/2006/wordml" xmlns:wps="http://schemas.microsoft.com/office/word/2010/wordprocessingShape" mc:Ignorable="w14 w15 wp14">
-  <w:abstractNum w:abstractNumId="0">
+<w:numbering xmlns:wpc="http://schemas.microsoft.com/office/word/2010/wordprocessingCanvas" xmlns:cx="http://schemas.microsoft.com/office/drawing/2014/chartex" xmlns:cx1="http://schemas.microsoft.com/office/drawing/2015/9/8/chartex" xmlns:cx2="http://schemas.microsoft.com/office/drawing/2015/10/21/chartex" xmlns:cx3="http://schemas.microsoft.com/office/drawing/2016/5/9/chartex" xmlns:cx4="http://schemas.microsoft.com/office/drawing/2016/5/10/chartex" xmlns:cx5="http://schemas.microsoft.com/office/drawing/2016/5/11/chartex" xmlns:cx6="http://schemas.microsoft.com/office/drawing/2016/5/12/chartex" xmlns:cx7="http://schemas.microsoft.com/office/drawing/2016/5/13/chartex" xmlns:cx8="http://schemas.microsoft.com/office/drawing/2016/5/14/chartex" xmlns:mc="http://schemas.openxmlformats.org/markup-compatibility/2006" xmlns:aink="http://schemas.microsoft.com/office/drawing/2016/ink" xmlns:am3d="http://schemas.microsoft.com/office/drawing/2017/model3d" xmlns:o="urn:schemas-microsoft-com:office:office" xmlns:r="http://schemas.openxmlformats.org/officeDocument/2006/relationships" xmlns:m="http://schemas.openxmlformats.org/officeDocument/2006/math" xmlns:v="urn:schemas-microsoft-com:vml" xmlns:wp14="http://schemas.microsoft.com/office/word/2010/wordprocessingDrawing" xmlns:wp="http://schemas.openxmlformats.org/drawingml/2006/wordprocessingDrawing" xmlns:w10="urn:schemas-microsoft-com:office:word" xmlns:w="http://schemas.openxmlformats.org/wordprocessingml/2006/main" xmlns:w14="http://schemas.microsoft.com/office/word/2010/wordml" xmlns:w15="http://schemas.microsoft.com/office/word/2012/wordml" xmlns:w16cid="http://schemas.microsoft.com/office/word/2016/wordml/cid" xmlns:w16se="http://schemas.microsoft.com/office/word/2015/wordml/symex" xmlns:wpg="http://schemas.microsoft.com/office/word/2010/wordprocessingGroup" xmlns:wpi="http://schemas.microsoft.com/office/word/2010/wordprocessingInk" xmlns:wne="http://schemas.microsoft.com/office/word/2006/wordml" xmlns:wps="http://schemas.microsoft.com/office/word/2010/wordprocessingShape" mc:Ignorable="w14 w15 w16se w16cid wp14">
+  <w:abstractNum w:abstractNumId="0" w15:restartNumberingAfterBreak="0">
     <w:nsid w:val="03DD6CBD"/>
     <w:multiLevelType w:val="hybridMultilevel"/>
     <w:tmpl w:val="BD7CF744"/>
@@ -20630,7 +20674,7 @@
       </w:pPr>
     </w:lvl>
   </w:abstractNum>
-  <w:abstractNum w:abstractNumId="1">
+  <w:abstractNum w:abstractNumId="1" w15:restartNumberingAfterBreak="0">
     <w:nsid w:val="06DB3942"/>
     <w:multiLevelType w:val="hybridMultilevel"/>
     <w:tmpl w:val="7C9499AC"/>
@@ -20719,7 +20763,7 @@
       </w:pPr>
     </w:lvl>
   </w:abstractNum>
-  <w:abstractNum w:abstractNumId="2">
+  <w:abstractNum w:abstractNumId="2" w15:restartNumberingAfterBreak="0">
     <w:nsid w:val="0A6B62D3"/>
     <w:multiLevelType w:val="hybridMultilevel"/>
     <w:tmpl w:val="1AD815F4"/>
@@ -20808,7 +20852,7 @@
       </w:pPr>
     </w:lvl>
   </w:abstractNum>
-  <w:abstractNum w:abstractNumId="3">
+  <w:abstractNum w:abstractNumId="3" w15:restartNumberingAfterBreak="0">
     <w:nsid w:val="0BA27028"/>
     <w:multiLevelType w:val="hybridMultilevel"/>
     <w:tmpl w:val="9FE21FE8"/>
@@ -20897,7 +20941,7 @@
       </w:pPr>
     </w:lvl>
   </w:abstractNum>
-  <w:abstractNum w:abstractNumId="4">
+  <w:abstractNum w:abstractNumId="4" w15:restartNumberingAfterBreak="0">
     <w:nsid w:val="0D232E88"/>
     <w:multiLevelType w:val="hybridMultilevel"/>
     <w:tmpl w:val="78887F6E"/>
@@ -21009,7 +21053,7 @@
       </w:rPr>
     </w:lvl>
   </w:abstractNum>
-  <w:abstractNum w:abstractNumId="5">
+  <w:abstractNum w:abstractNumId="5" w15:restartNumberingAfterBreak="0">
     <w:nsid w:val="10733F71"/>
     <w:multiLevelType w:val="hybridMultilevel"/>
     <w:tmpl w:val="DB586A1C"/>
@@ -21125,7 +21169,7 @@
       </w:pPr>
     </w:lvl>
   </w:abstractNum>
-  <w:abstractNum w:abstractNumId="6">
+  <w:abstractNum w:abstractNumId="6" w15:restartNumberingAfterBreak="0">
     <w:nsid w:val="17F82762"/>
     <w:multiLevelType w:val="hybridMultilevel"/>
     <w:tmpl w:val="441AEA16"/>
@@ -21240,7 +21284,7 @@
       </w:pPr>
     </w:lvl>
   </w:abstractNum>
-  <w:abstractNum w:abstractNumId="7">
+  <w:abstractNum w:abstractNumId="7" w15:restartNumberingAfterBreak="0">
     <w:nsid w:val="1BA65CDF"/>
     <w:multiLevelType w:val="hybridMultilevel"/>
     <w:tmpl w:val="BBBA60CA"/>
@@ -21352,7 +21396,7 @@
       </w:pPr>
     </w:lvl>
   </w:abstractNum>
-  <w:abstractNum w:abstractNumId="8">
+  <w:abstractNum w:abstractNumId="8" w15:restartNumberingAfterBreak="0">
     <w:nsid w:val="1D0D36E7"/>
     <w:multiLevelType w:val="hybridMultilevel"/>
     <w:tmpl w:val="E25C7EE6"/>
@@ -21468,7 +21512,7 @@
       </w:pPr>
     </w:lvl>
   </w:abstractNum>
-  <w:abstractNum w:abstractNumId="9">
+  <w:abstractNum w:abstractNumId="9" w15:restartNumberingAfterBreak="0">
     <w:nsid w:val="1F6D448D"/>
     <w:multiLevelType w:val="hybridMultilevel"/>
     <w:tmpl w:val="9FE21FE8"/>
@@ -21557,7 +21601,7 @@
       </w:pPr>
     </w:lvl>
   </w:abstractNum>
-  <w:abstractNum w:abstractNumId="10">
+  <w:abstractNum w:abstractNumId="10" w15:restartNumberingAfterBreak="0">
     <w:nsid w:val="1F7E52C7"/>
     <w:multiLevelType w:val="hybridMultilevel"/>
     <w:tmpl w:val="5A0044A6"/>
@@ -21670,7 +21714,7 @@
       </w:rPr>
     </w:lvl>
   </w:abstractNum>
-  <w:abstractNum w:abstractNumId="11">
+  <w:abstractNum w:abstractNumId="11" w15:restartNumberingAfterBreak="0">
     <w:nsid w:val="24057A8E"/>
     <w:multiLevelType w:val="hybridMultilevel"/>
     <w:tmpl w:val="2318D6B4"/>
@@ -21786,7 +21830,7 @@
       </w:pPr>
     </w:lvl>
   </w:abstractNum>
-  <w:abstractNum w:abstractNumId="12">
+  <w:abstractNum w:abstractNumId="12" w15:restartNumberingAfterBreak="0">
     <w:nsid w:val="26320031"/>
     <w:multiLevelType w:val="hybridMultilevel"/>
     <w:tmpl w:val="245055C4"/>
@@ -21926,7 +21970,7 @@
       </w:rPr>
     </w:lvl>
   </w:abstractNum>
-  <w:abstractNum w:abstractNumId="13">
+  <w:abstractNum w:abstractNumId="13" w15:restartNumberingAfterBreak="0">
     <w:nsid w:val="263C0DF5"/>
     <w:multiLevelType w:val="hybridMultilevel"/>
     <w:tmpl w:val="3FCE3BD0"/>
@@ -22039,7 +22083,7 @@
       </w:rPr>
     </w:lvl>
   </w:abstractNum>
-  <w:abstractNum w:abstractNumId="14">
+  <w:abstractNum w:abstractNumId="14" w15:restartNumberingAfterBreak="0">
     <w:nsid w:val="27355B96"/>
     <w:multiLevelType w:val="hybridMultilevel"/>
     <w:tmpl w:val="5DC6D166"/>
@@ -22155,7 +22199,7 @@
       </w:pPr>
     </w:lvl>
   </w:abstractNum>
-  <w:abstractNum w:abstractNumId="15">
+  <w:abstractNum w:abstractNumId="15" w15:restartNumberingAfterBreak="0">
     <w:nsid w:val="2D695BB4"/>
     <w:multiLevelType w:val="hybridMultilevel"/>
     <w:tmpl w:val="C0D8AB26"/>
@@ -22244,7 +22288,7 @@
       </w:pPr>
     </w:lvl>
   </w:abstractNum>
-  <w:abstractNum w:abstractNumId="16">
+  <w:abstractNum w:abstractNumId="16" w15:restartNumberingAfterBreak="0">
     <w:nsid w:val="2F2730E7"/>
     <w:multiLevelType w:val="hybridMultilevel"/>
     <w:tmpl w:val="A0044DCC"/>
@@ -22360,7 +22404,7 @@
       </w:pPr>
     </w:lvl>
   </w:abstractNum>
-  <w:abstractNum w:abstractNumId="17">
+  <w:abstractNum w:abstractNumId="17" w15:restartNumberingAfterBreak="0">
     <w:nsid w:val="30DB7F5D"/>
     <w:multiLevelType w:val="hybridMultilevel"/>
     <w:tmpl w:val="053E76E0"/>
@@ -22449,7 +22493,7 @@
       </w:pPr>
     </w:lvl>
   </w:abstractNum>
-  <w:abstractNum w:abstractNumId="18">
+  <w:abstractNum w:abstractNumId="18" w15:restartNumberingAfterBreak="0">
     <w:nsid w:val="33F916D9"/>
     <w:multiLevelType w:val="hybridMultilevel"/>
     <w:tmpl w:val="772C49AE"/>
@@ -22535,7 +22579,7 @@
       </w:pPr>
     </w:lvl>
   </w:abstractNum>
-  <w:abstractNum w:abstractNumId="19">
+  <w:abstractNum w:abstractNumId="19" w15:restartNumberingAfterBreak="0">
     <w:nsid w:val="39CA2E91"/>
     <w:multiLevelType w:val="hybridMultilevel"/>
     <w:tmpl w:val="41F0F890"/>
@@ -22650,7 +22694,7 @@
       </w:pPr>
     </w:lvl>
   </w:abstractNum>
-  <w:abstractNum w:abstractNumId="20">
+  <w:abstractNum w:abstractNumId="20" w15:restartNumberingAfterBreak="0">
     <w:nsid w:val="438915D2"/>
     <w:multiLevelType w:val="hybridMultilevel"/>
     <w:tmpl w:val="E2BA88D6"/>
@@ -22766,7 +22810,7 @@
       </w:pPr>
     </w:lvl>
   </w:abstractNum>
-  <w:abstractNum w:abstractNumId="21">
+  <w:abstractNum w:abstractNumId="21" w15:restartNumberingAfterBreak="0">
     <w:nsid w:val="4AE27DB7"/>
     <w:multiLevelType w:val="hybridMultilevel"/>
     <w:tmpl w:val="47E21464"/>
@@ -22879,14 +22923,14 @@
       </w:pPr>
     </w:lvl>
   </w:abstractNum>
-  <w:abstractNum w:abstractNumId="22">
+  <w:abstractNum w:abstractNumId="22" w15:restartNumberingAfterBreak="0">
     <w:nsid w:val="5ED96C3A"/>
     <w:multiLevelType w:val="multilevel"/>
     <w:tmpl w:val="B0CE52F4"/>
     <w:lvl w:ilvl="0">
       <w:start w:val="1"/>
       <w:numFmt w:val="decimal"/>
-      <w:pStyle w:val="Heading1"/>
+      <w:pStyle w:val="u1"/>
       <w:lvlText w:val="%1"/>
       <w:lvlJc w:val="left"/>
       <w:pPr>
@@ -22899,7 +22943,7 @@
     <w:lvl w:ilvl="1">
       <w:start w:val="1"/>
       <w:numFmt w:val="decimal"/>
-      <w:pStyle w:val="Heading2"/>
+      <w:pStyle w:val="u2"/>
       <w:lvlText w:val="%1.%2"/>
       <w:lvlJc w:val="left"/>
       <w:pPr>
@@ -22912,7 +22956,7 @@
     <w:lvl w:ilvl="2">
       <w:start w:val="1"/>
       <w:numFmt w:val="decimal"/>
-      <w:pStyle w:val="Heading3"/>
+      <w:pStyle w:val="u3"/>
       <w:lvlText w:val="%1.%2.%3"/>
       <w:lvlJc w:val="left"/>
       <w:pPr>
@@ -22925,7 +22969,7 @@
     <w:lvl w:ilvl="3">
       <w:start w:val="1"/>
       <w:numFmt w:val="decimal"/>
-      <w:pStyle w:val="Heading4"/>
+      <w:pStyle w:val="u4"/>
       <w:lvlText w:val="%1.%2.%3.%4"/>
       <w:lvlJc w:val="left"/>
       <w:pPr>
@@ -22938,7 +22982,7 @@
     <w:lvl w:ilvl="4">
       <w:start w:val="1"/>
       <w:numFmt w:val="decimal"/>
-      <w:pStyle w:val="Heading5"/>
+      <w:pStyle w:val="u5"/>
       <w:lvlText w:val="%1.%2.%3.%4.%5"/>
       <w:lvlJc w:val="left"/>
       <w:pPr>
@@ -22951,7 +22995,7 @@
     <w:lvl w:ilvl="5">
       <w:start w:val="1"/>
       <w:numFmt w:val="decimal"/>
-      <w:pStyle w:val="Heading6"/>
+      <w:pStyle w:val="u6"/>
       <w:lvlText w:val="%1.%2.%3.%4.%5.%6"/>
       <w:lvlJc w:val="left"/>
       <w:pPr>
@@ -22964,7 +23008,7 @@
     <w:lvl w:ilvl="6">
       <w:start w:val="1"/>
       <w:numFmt w:val="decimal"/>
-      <w:pStyle w:val="Heading7"/>
+      <w:pStyle w:val="u7"/>
       <w:lvlText w:val="%1.%2.%3.%4.%5.%6.%7"/>
       <w:lvlJc w:val="left"/>
       <w:pPr>
@@ -22977,7 +23021,7 @@
     <w:lvl w:ilvl="7">
       <w:start w:val="1"/>
       <w:numFmt w:val="decimal"/>
-      <w:pStyle w:val="Heading8"/>
+      <w:pStyle w:val="u8"/>
       <w:lvlText w:val="%1.%2.%3.%4.%5.%6.%7.%8"/>
       <w:lvlJc w:val="left"/>
       <w:pPr>
@@ -22990,7 +23034,7 @@
     <w:lvl w:ilvl="8">
       <w:start w:val="1"/>
       <w:numFmt w:val="decimal"/>
-      <w:pStyle w:val="Heading9"/>
+      <w:pStyle w:val="u9"/>
       <w:lvlText w:val="%1.%2.%3.%4.%5.%6.%7.%8.%9"/>
       <w:lvlJc w:val="left"/>
       <w:pPr>
@@ -23001,7 +23045,7 @@
       </w:pPr>
     </w:lvl>
   </w:abstractNum>
-  <w:abstractNum w:abstractNumId="23">
+  <w:abstractNum w:abstractNumId="23" w15:restartNumberingAfterBreak="0">
     <w:nsid w:val="604B6E32"/>
     <w:multiLevelType w:val="hybridMultilevel"/>
     <w:tmpl w:val="498864BA"/>
@@ -23115,7 +23159,7 @@
       </w:rPr>
     </w:lvl>
   </w:abstractNum>
-  <w:abstractNum w:abstractNumId="24">
+  <w:abstractNum w:abstractNumId="24" w15:restartNumberingAfterBreak="0">
     <w:nsid w:val="682776F4"/>
     <w:multiLevelType w:val="hybridMultilevel"/>
     <w:tmpl w:val="5D389F64"/>
@@ -23231,7 +23275,7 @@
       </w:pPr>
     </w:lvl>
   </w:abstractNum>
-  <w:abstractNum w:abstractNumId="25">
+  <w:abstractNum w:abstractNumId="25" w15:restartNumberingAfterBreak="0">
     <w:nsid w:val="712A1F96"/>
     <w:multiLevelType w:val="hybridMultilevel"/>
     <w:tmpl w:val="34DA2130"/>
@@ -23346,7 +23390,7 @@
       </w:pPr>
     </w:lvl>
   </w:abstractNum>
-  <w:abstractNum w:abstractNumId="26">
+  <w:abstractNum w:abstractNumId="26" w15:restartNumberingAfterBreak="0">
     <w:nsid w:val="75192178"/>
     <w:multiLevelType w:val="hybridMultilevel"/>
     <w:tmpl w:val="77E62DEA"/>
@@ -23459,7 +23503,7 @@
       </w:rPr>
     </w:lvl>
   </w:abstractNum>
-  <w:abstractNum w:abstractNumId="27">
+  <w:abstractNum w:abstractNumId="27" w15:restartNumberingAfterBreak="0">
     <w:nsid w:val="7BA2467E"/>
     <w:multiLevelType w:val="hybridMultilevel"/>
     <w:tmpl w:val="091E348A"/>
@@ -23676,7 +23720,7 @@
 </file>
 
 <file path=word/styles.xml><?xml version="1.0" encoding="utf-8"?>
-<w:styles xmlns:mc="http://schemas.openxmlformats.org/markup-compatibility/2006" xmlns:r="http://schemas.openxmlformats.org/officeDocument/2006/relationships" xmlns:w="http://schemas.openxmlformats.org/wordprocessingml/2006/main" xmlns:w14="http://schemas.microsoft.com/office/word/2010/wordml" xmlns:w15="http://schemas.microsoft.com/office/word/2012/wordml" mc:Ignorable="w14 w15">
+<w:styles xmlns:mc="http://schemas.openxmlformats.org/markup-compatibility/2006" xmlns:r="http://schemas.openxmlformats.org/officeDocument/2006/relationships" xmlns:w="http://schemas.openxmlformats.org/wordprocessingml/2006/main" xmlns:w14="http://schemas.microsoft.com/office/word/2010/wordml" xmlns:w15="http://schemas.microsoft.com/office/word/2012/wordml" xmlns:w16cid="http://schemas.microsoft.com/office/word/2016/wordml/cid" xmlns:w16se="http://schemas.microsoft.com/office/word/2015/wordml/symex" mc:Ignorable="w14 w15 w16se w16cid">
   <w:docDefaults>
     <w:rPrDefault>
       <w:rPr>
@@ -23686,7 +23730,7 @@
     </w:rPrDefault>
     <w:pPrDefault/>
   </w:docDefaults>
-  <w:latentStyles w:defLockedState="0" w:defUIPriority="0" w:defSemiHidden="0" w:defUnhideWhenUsed="0" w:defQFormat="0" w:count="371">
+  <w:latentStyles w:defLockedState="0" w:defUIPriority="0" w:defSemiHidden="0" w:defUnhideWhenUsed="0" w:defQFormat="0" w:count="375">
     <w:lsdException w:name="Normal" w:qFormat="1"/>
     <w:lsdException w:name="heading 1" w:qFormat="1"/>
     <w:lsdException w:name="heading 2" w:qFormat="1"/>
@@ -23786,7 +23830,6 @@
     <w:lsdException w:name="HTML Sample" w:semiHidden="1" w:unhideWhenUsed="1"/>
     <w:lsdException w:name="HTML Typewriter" w:semiHidden="1" w:unhideWhenUsed="1"/>
     <w:lsdException w:name="HTML Variable" w:semiHidden="1" w:unhideWhenUsed="1"/>
-    <w:lsdException w:name="Normal Table" w:semiHidden="1" w:unhideWhenUsed="1"/>
     <w:lsdException w:name="annotation subject" w:semiHidden="1" w:unhideWhenUsed="1"/>
     <w:lsdException w:name="No List" w:semiHidden="1" w:uiPriority="99" w:unhideWhenUsed="1"/>
     <w:lsdException w:name="Outline List 1" w:semiHidden="1" w:unhideWhenUsed="1"/>
@@ -23830,10 +23873,8 @@
     <w:lsdException w:name="Table Elegant" w:semiHidden="1" w:unhideWhenUsed="1"/>
     <w:lsdException w:name="Table Professional" w:semiHidden="1" w:unhideWhenUsed="1"/>
     <w:lsdException w:name="Table Subtle 1" w:semiHidden="1" w:unhideWhenUsed="1"/>
-    <w:lsdException w:name="Table Subtle 2" w:semiHidden="1" w:unhideWhenUsed="1"/>
     <w:lsdException w:name="Table Web 1" w:semiHidden="1" w:unhideWhenUsed="1"/>
     <w:lsdException w:name="Table Web 2" w:semiHidden="1" w:unhideWhenUsed="1"/>
-    <w:lsdException w:name="Table Web 3" w:semiHidden="1" w:unhideWhenUsed="1"/>
     <w:lsdException w:name="Balloon Text" w:semiHidden="1" w:unhideWhenUsed="1"/>
     <w:lsdException w:name="Table Theme" w:semiHidden="1" w:unhideWhenUsed="1"/>
     <w:lsdException w:name="Placeholder Text" w:semiHidden="1" w:uiPriority="99"/>
@@ -24051,8 +24092,12 @@
     <w:lsdException w:name="List Table 5 Dark Accent 6" w:uiPriority="50"/>
     <w:lsdException w:name="List Table 6 Colorful Accent 6" w:uiPriority="51"/>
     <w:lsdException w:name="List Table 7 Colorful Accent 6" w:uiPriority="52"/>
+    <w:lsdException w:name="Mention" w:semiHidden="1" w:uiPriority="99" w:unhideWhenUsed="1"/>
+    <w:lsdException w:name="Smart Hyperlink" w:semiHidden="1" w:uiPriority="99" w:unhideWhenUsed="1"/>
+    <w:lsdException w:name="Hashtag" w:semiHidden="1" w:uiPriority="99" w:unhideWhenUsed="1"/>
+    <w:lsdException w:name="Unresolved Mention" w:semiHidden="1" w:uiPriority="99" w:unhideWhenUsed="1"/>
   </w:latentStyles>
-  <w:style w:type="paragraph" w:default="1" w:styleId="Normal">
+  <w:style w:type="paragraph" w:default="1" w:styleId="Binhthng">
     <w:name w:val="Normal"/>
     <w:qFormat/>
     <w:rsid w:val="00660D9E"/>
@@ -24064,10 +24109,10 @@
       <w:rFonts w:ascii="Arial" w:hAnsi="Arial"/>
     </w:rPr>
   </w:style>
-  <w:style w:type="paragraph" w:styleId="Heading1">
+  <w:style w:type="paragraph" w:styleId="u1">
     <w:name w:val="heading 1"/>
-    <w:basedOn w:val="Normal"/>
-    <w:next w:val="Normal"/>
+    <w:basedOn w:val="Binhthng"/>
+    <w:next w:val="Binhthng"/>
     <w:qFormat/>
     <w:rsid w:val="00C1327F"/>
     <w:pPr>
@@ -24087,10 +24132,10 @@
       <w:szCs w:val="32"/>
     </w:rPr>
   </w:style>
-  <w:style w:type="paragraph" w:styleId="Heading2">
+  <w:style w:type="paragraph" w:styleId="u2">
     <w:name w:val="heading 2"/>
-    <w:basedOn w:val="Normal"/>
-    <w:next w:val="Normal"/>
+    <w:basedOn w:val="Binhthng"/>
+    <w:next w:val="Binhthng"/>
     <w:qFormat/>
     <w:rsid w:val="00C1327F"/>
     <w:pPr>
@@ -24111,10 +24156,10 @@
       <w:szCs w:val="24"/>
     </w:rPr>
   </w:style>
-  <w:style w:type="paragraph" w:styleId="Heading3">
+  <w:style w:type="paragraph" w:styleId="u3">
     <w:name w:val="heading 3"/>
-    <w:basedOn w:val="Normal"/>
-    <w:next w:val="Normal"/>
+    <w:basedOn w:val="Binhthng"/>
+    <w:next w:val="Binhthng"/>
     <w:qFormat/>
     <w:rsid w:val="00C1327F"/>
     <w:pPr>
@@ -24133,10 +24178,10 @@
       <w:i/>
     </w:rPr>
   </w:style>
-  <w:style w:type="paragraph" w:styleId="Heading4">
+  <w:style w:type="paragraph" w:styleId="u4">
     <w:name w:val="heading 4"/>
-    <w:basedOn w:val="Normal"/>
-    <w:next w:val="Normal"/>
+    <w:basedOn w:val="Binhthng"/>
+    <w:next w:val="Binhthng"/>
     <w:qFormat/>
     <w:rsid w:val="00C1327F"/>
     <w:pPr>
@@ -24156,10 +24201,10 @@
       <w:szCs w:val="28"/>
     </w:rPr>
   </w:style>
-  <w:style w:type="paragraph" w:styleId="Heading5">
+  <w:style w:type="paragraph" w:styleId="u5">
     <w:name w:val="heading 5"/>
-    <w:basedOn w:val="Normal"/>
-    <w:next w:val="Normal"/>
+    <w:basedOn w:val="Binhthng"/>
+    <w:next w:val="Binhthng"/>
     <w:qFormat/>
     <w:rsid w:val="00C1327F"/>
     <w:pPr>
@@ -24179,10 +24224,10 @@
       <w:szCs w:val="26"/>
     </w:rPr>
   </w:style>
-  <w:style w:type="paragraph" w:styleId="Heading6">
+  <w:style w:type="paragraph" w:styleId="u6">
     <w:name w:val="heading 6"/>
-    <w:basedOn w:val="Normal"/>
-    <w:next w:val="Normal"/>
+    <w:basedOn w:val="Binhthng"/>
+    <w:next w:val="Binhthng"/>
     <w:qFormat/>
     <w:rsid w:val="00C1327F"/>
     <w:pPr>
@@ -24201,10 +24246,10 @@
       <w:szCs w:val="22"/>
     </w:rPr>
   </w:style>
-  <w:style w:type="paragraph" w:styleId="Heading7">
+  <w:style w:type="paragraph" w:styleId="u7">
     <w:name w:val="heading 7"/>
-    <w:basedOn w:val="Normal"/>
-    <w:next w:val="Normal"/>
+    <w:basedOn w:val="Binhthng"/>
+    <w:next w:val="Binhthng"/>
     <w:qFormat/>
     <w:rsid w:val="00C1327F"/>
     <w:pPr>
@@ -24221,10 +24266,10 @@
       <w:szCs w:val="24"/>
     </w:rPr>
   </w:style>
-  <w:style w:type="paragraph" w:styleId="Heading8">
+  <w:style w:type="paragraph" w:styleId="u8">
     <w:name w:val="heading 8"/>
-    <w:basedOn w:val="Normal"/>
-    <w:next w:val="Normal"/>
+    <w:basedOn w:val="Binhthng"/>
+    <w:next w:val="Binhthng"/>
     <w:qFormat/>
     <w:rsid w:val="00C1327F"/>
     <w:pPr>
@@ -24243,10 +24288,10 @@
       <w:szCs w:val="24"/>
     </w:rPr>
   </w:style>
-  <w:style w:type="paragraph" w:styleId="Heading9">
+  <w:style w:type="paragraph" w:styleId="u9">
     <w:name w:val="heading 9"/>
-    <w:basedOn w:val="Normal"/>
-    <w:next w:val="Normal"/>
+    <w:basedOn w:val="Binhthng"/>
+    <w:next w:val="Binhthng"/>
     <w:qFormat/>
     <w:rsid w:val="00C1327F"/>
     <w:pPr>
@@ -24263,13 +24308,13 @@
       <w:szCs w:val="22"/>
     </w:rPr>
   </w:style>
-  <w:style w:type="character" w:default="1" w:styleId="DefaultParagraphFont">
+  <w:style w:type="character" w:default="1" w:styleId="Phngmcinhcuaoanvn">
     <w:name w:val="Default Paragraph Font"/>
     <w:uiPriority w:val="1"/>
     <w:semiHidden/>
     <w:unhideWhenUsed/>
   </w:style>
-  <w:style w:type="table" w:default="1" w:styleId="TableNormal">
+  <w:style w:type="table" w:default="1" w:styleId="BangThngthng">
     <w:name w:val="Normal Table"/>
     <w:uiPriority w:val="99"/>
     <w:semiHidden/>
@@ -24284,15 +24329,15 @@
       </w:tblCellMar>
     </w:tblPr>
   </w:style>
-  <w:style w:type="numbering" w:default="1" w:styleId="NoList">
+  <w:style w:type="numbering" w:default="1" w:styleId="Khngco">
     <w:name w:val="No List"/>
     <w:uiPriority w:val="99"/>
     <w:semiHidden/>
     <w:unhideWhenUsed/>
   </w:style>
-  <w:style w:type="paragraph" w:styleId="Header">
+  <w:style w:type="paragraph" w:styleId="utrang">
     <w:name w:val="header"/>
-    <w:basedOn w:val="Normal"/>
+    <w:basedOn w:val="Binhthng"/>
     <w:rsid w:val="00660D9E"/>
     <w:pPr>
       <w:tabs>
@@ -24301,9 +24346,9 @@
       </w:tabs>
     </w:pPr>
   </w:style>
-  <w:style w:type="paragraph" w:styleId="Footer">
+  <w:style w:type="paragraph" w:styleId="Chntrang">
     <w:name w:val="footer"/>
-    <w:basedOn w:val="Normal"/>
+    <w:basedOn w:val="Binhthng"/>
     <w:rsid w:val="00660D9E"/>
     <w:pPr>
       <w:tabs>
@@ -24312,21 +24357,20 @@
       </w:tabs>
     </w:pPr>
   </w:style>
-  <w:style w:type="character" w:styleId="PageNumber">
+  <w:style w:type="character" w:styleId="Strang">
     <w:name w:val="page number"/>
-    <w:basedOn w:val="DefaultParagraphFont"/>
+    <w:basedOn w:val="Phngmcinhcuaoanvn"/>
     <w:rsid w:val="00BF5369"/>
   </w:style>
-  <w:style w:type="table" w:styleId="TableGrid">
+  <w:style w:type="table" w:styleId="LiBang">
     <w:name w:val="Table Grid"/>
-    <w:basedOn w:val="TableNormal"/>
+    <w:basedOn w:val="BangThngthng"/>
     <w:rsid w:val="00BF5369"/>
     <w:pPr>
       <w:spacing w:before="120" w:line="312" w:lineRule="auto"/>
       <w:jc w:val="both"/>
     </w:pPr>
     <w:tblPr>
-      <w:tblInd w:w="0" w:type="dxa"/>
       <w:tblBorders>
         <w:top w:val="single" w:sz="4" w:space="0" w:color="auto"/>
         <w:left w:val="single" w:sz="4" w:space="0" w:color="auto"/>
@@ -24335,27 +24379,21 @@
         <w:insideH w:val="single" w:sz="4" w:space="0" w:color="auto"/>
         <w:insideV w:val="single" w:sz="4" w:space="0" w:color="auto"/>
       </w:tblBorders>
-      <w:tblCellMar>
-        <w:top w:w="0" w:type="dxa"/>
-        <w:left w:w="108" w:type="dxa"/>
-        <w:bottom w:w="0" w:type="dxa"/>
-        <w:right w:w="108" w:type="dxa"/>
-      </w:tblCellMar>
     </w:tblPr>
   </w:style>
-  <w:style w:type="paragraph" w:styleId="TOC1">
+  <w:style w:type="paragraph" w:styleId="Mucluc1">
     <w:name w:val="toc 1"/>
-    <w:basedOn w:val="Normal"/>
-    <w:next w:val="Normal"/>
+    <w:basedOn w:val="Binhthng"/>
+    <w:next w:val="Binhthng"/>
     <w:autoRedefine/>
     <w:uiPriority w:val="39"/>
     <w:qFormat/>
     <w:rsid w:val="00F51113"/>
   </w:style>
-  <w:style w:type="paragraph" w:styleId="TOC2">
+  <w:style w:type="paragraph" w:styleId="Mucluc2">
     <w:name w:val="toc 2"/>
-    <w:basedOn w:val="Normal"/>
-    <w:next w:val="Normal"/>
+    <w:basedOn w:val="Binhthng"/>
+    <w:next w:val="Binhthng"/>
     <w:autoRedefine/>
     <w:uiPriority w:val="39"/>
     <w:qFormat/>
@@ -24364,9 +24402,9 @@
       <w:ind w:left="200"/>
     </w:pPr>
   </w:style>
-  <w:style w:type="character" w:styleId="Hyperlink">
+  <w:style w:type="character" w:styleId="Siuktni">
     <w:name w:val="Hyperlink"/>
-    <w:basedOn w:val="DefaultParagraphFont"/>
+    <w:basedOn w:val="Phngmcinhcuaoanvn"/>
     <w:uiPriority w:val="99"/>
     <w:rsid w:val="00F51113"/>
     <w:rPr>
@@ -24374,9 +24412,9 @@
       <w:u w:val="single"/>
     </w:rPr>
   </w:style>
-  <w:style w:type="paragraph" w:styleId="FootnoteText">
+  <w:style w:type="paragraph" w:styleId="VnbanCcchu">
     <w:name w:val="footnote text"/>
-    <w:basedOn w:val="Normal"/>
+    <w:basedOn w:val="Binhthng"/>
     <w:semiHidden/>
     <w:rsid w:val="00B27909"/>
     <w:rPr>
@@ -24384,18 +24422,18 @@
       <w:szCs w:val="16"/>
     </w:rPr>
   </w:style>
-  <w:style w:type="character" w:styleId="FootnoteReference">
+  <w:style w:type="character" w:styleId="ThamchiuCcchu">
     <w:name w:val="footnote reference"/>
-    <w:basedOn w:val="DefaultParagraphFont"/>
+    <w:basedOn w:val="Phngmcinhcuaoanvn"/>
     <w:semiHidden/>
     <w:rsid w:val="00402207"/>
     <w:rPr>
       <w:vertAlign w:val="superscript"/>
     </w:rPr>
   </w:style>
-  <w:style w:type="paragraph" w:styleId="DocumentMap">
+  <w:style w:type="paragraph" w:styleId="Bantailiu">
     <w:name w:val="Document Map"/>
-    <w:basedOn w:val="Normal"/>
+    <w:basedOn w:val="Binhthng"/>
     <w:semiHidden/>
     <w:rsid w:val="005830E8"/>
     <w:pPr>
@@ -24407,7 +24445,7 @@
   </w:style>
   <w:style w:type="paragraph" w:customStyle="1" w:styleId="comment">
     <w:name w:val="comment"/>
-    <w:basedOn w:val="Normal"/>
+    <w:basedOn w:val="Binhthng"/>
     <w:rsid w:val="006C5F2D"/>
     <w:pPr>
       <w:spacing w:line="360" w:lineRule="auto"/>
@@ -24422,11 +24460,11 @@
       <w:lang w:eastAsia="ja-JP"/>
     </w:rPr>
   </w:style>
-  <w:style w:type="paragraph" w:styleId="Caption">
+  <w:style w:type="paragraph" w:styleId="Chuthich">
     <w:name w:val="caption"/>
     <w:aliases w:val="Picture"/>
-    <w:basedOn w:val="Normal"/>
-    <w:next w:val="Normal"/>
+    <w:basedOn w:val="Binhthng"/>
+    <w:next w:val="Binhthng"/>
     <w:qFormat/>
     <w:rsid w:val="007D1447"/>
     <w:pPr>
@@ -24441,10 +24479,10 @@
       <w:sz w:val="24"/>
     </w:rPr>
   </w:style>
-  <w:style w:type="paragraph" w:styleId="BalloonText">
+  <w:style w:type="paragraph" w:styleId="Bongchuthich">
     <w:name w:val="Balloon Text"/>
-    <w:basedOn w:val="Normal"/>
-    <w:link w:val="BalloonTextChar"/>
+    <w:basedOn w:val="Binhthng"/>
+    <w:link w:val="BongchuthichChar"/>
     <w:rsid w:val="00AF3A14"/>
     <w:pPr>
       <w:spacing w:before="0" w:line="240" w:lineRule="auto"/>
@@ -24455,10 +24493,10 @@
       <w:szCs w:val="16"/>
     </w:rPr>
   </w:style>
-  <w:style w:type="character" w:customStyle="1" w:styleId="BalloonTextChar">
-    <w:name w:val="Balloon Text Char"/>
-    <w:basedOn w:val="DefaultParagraphFont"/>
-    <w:link w:val="BalloonText"/>
+  <w:style w:type="character" w:customStyle="1" w:styleId="BongchuthichChar">
+    <w:name w:val="Bóng chú thích Char"/>
+    <w:basedOn w:val="Phngmcinhcuaoanvn"/>
+    <w:link w:val="Bongchuthich"/>
     <w:rsid w:val="00AF3A14"/>
     <w:rPr>
       <w:rFonts w:ascii="Tahoma" w:hAnsi="Tahoma" w:cs="Tahoma"/>
@@ -24468,16 +24506,16 @@
   </w:style>
   <w:style w:type="character" w:styleId="FollowedHyperlink">
     <w:name w:val="FollowedHyperlink"/>
-    <w:basedOn w:val="DefaultParagraphFont"/>
+    <w:basedOn w:val="Phngmcinhcuaoanvn"/>
     <w:rsid w:val="002476FB"/>
     <w:rPr>
       <w:color w:val="800080" w:themeColor="followedHyperlink"/>
       <w:u w:val="single"/>
     </w:rPr>
   </w:style>
-  <w:style w:type="paragraph" w:styleId="ListParagraph">
+  <w:style w:type="paragraph" w:styleId="oancuaDanhsach">
     <w:name w:val="List Paragraph"/>
-    <w:basedOn w:val="Normal"/>
+    <w:basedOn w:val="Binhthng"/>
     <w:uiPriority w:val="34"/>
     <w:qFormat/>
     <w:rsid w:val="000620B7"/>
@@ -24486,10 +24524,10 @@
       <w:contextualSpacing/>
     </w:pPr>
   </w:style>
-  <w:style w:type="paragraph" w:styleId="TOC3">
+  <w:style w:type="paragraph" w:styleId="Mucluc3">
     <w:name w:val="toc 3"/>
-    <w:basedOn w:val="Normal"/>
-    <w:next w:val="Normal"/>
+    <w:basedOn w:val="Binhthng"/>
+    <w:next w:val="Binhthng"/>
     <w:autoRedefine/>
     <w:uiPriority w:val="39"/>
     <w:qFormat/>
@@ -24499,10 +24537,10 @@
       <w:ind w:left="400"/>
     </w:pPr>
   </w:style>
-  <w:style w:type="paragraph" w:styleId="TOC4">
+  <w:style w:type="paragraph" w:styleId="Mucluc4">
     <w:name w:val="toc 4"/>
-    <w:basedOn w:val="Normal"/>
-    <w:next w:val="Normal"/>
+    <w:basedOn w:val="Binhthng"/>
+    <w:next w:val="Binhthng"/>
     <w:autoRedefine/>
     <w:uiPriority w:val="39"/>
     <w:unhideWhenUsed/>
@@ -24518,10 +24556,10 @@
       <w:szCs w:val="22"/>
     </w:rPr>
   </w:style>
-  <w:style w:type="paragraph" w:styleId="TOC5">
+  <w:style w:type="paragraph" w:styleId="Mucluc5">
     <w:name w:val="toc 5"/>
-    <w:basedOn w:val="Normal"/>
-    <w:next w:val="Normal"/>
+    <w:basedOn w:val="Binhthng"/>
+    <w:next w:val="Binhthng"/>
     <w:autoRedefine/>
     <w:uiPriority w:val="39"/>
     <w:unhideWhenUsed/>
@@ -24537,10 +24575,10 @@
       <w:szCs w:val="22"/>
     </w:rPr>
   </w:style>
-  <w:style w:type="paragraph" w:styleId="TOC6">
+  <w:style w:type="paragraph" w:styleId="Mucluc6">
     <w:name w:val="toc 6"/>
-    <w:basedOn w:val="Normal"/>
-    <w:next w:val="Normal"/>
+    <w:basedOn w:val="Binhthng"/>
+    <w:next w:val="Binhthng"/>
     <w:autoRedefine/>
     <w:uiPriority w:val="39"/>
     <w:unhideWhenUsed/>
@@ -24556,10 +24594,10 @@
       <w:szCs w:val="22"/>
     </w:rPr>
   </w:style>
-  <w:style w:type="paragraph" w:styleId="TOC7">
+  <w:style w:type="paragraph" w:styleId="Mucluc7">
     <w:name w:val="toc 7"/>
-    <w:basedOn w:val="Normal"/>
-    <w:next w:val="Normal"/>
+    <w:basedOn w:val="Binhthng"/>
+    <w:next w:val="Binhthng"/>
     <w:autoRedefine/>
     <w:uiPriority w:val="39"/>
     <w:unhideWhenUsed/>
@@ -24575,10 +24613,10 @@
       <w:szCs w:val="22"/>
     </w:rPr>
   </w:style>
-  <w:style w:type="paragraph" w:styleId="TOC8">
+  <w:style w:type="paragraph" w:styleId="Mucluc8">
     <w:name w:val="toc 8"/>
-    <w:basedOn w:val="Normal"/>
-    <w:next w:val="Normal"/>
+    <w:basedOn w:val="Binhthng"/>
+    <w:next w:val="Binhthng"/>
     <w:autoRedefine/>
     <w:uiPriority w:val="39"/>
     <w:unhideWhenUsed/>
@@ -24594,10 +24632,10 @@
       <w:szCs w:val="22"/>
     </w:rPr>
   </w:style>
-  <w:style w:type="paragraph" w:styleId="TOC9">
+  <w:style w:type="paragraph" w:styleId="Mucluc9">
     <w:name w:val="toc 9"/>
-    <w:basedOn w:val="Normal"/>
-    <w:next w:val="Normal"/>
+    <w:basedOn w:val="Binhthng"/>
+    <w:next w:val="Binhthng"/>
     <w:autoRedefine/>
     <w:uiPriority w:val="39"/>
     <w:unhideWhenUsed/>
@@ -24615,7 +24653,7 @@
   </w:style>
   <w:style w:type="paragraph" w:customStyle="1" w:styleId="Attribute">
     <w:name w:val="Attribute"/>
-    <w:basedOn w:val="TOC1"/>
+    <w:basedOn w:val="Mucluc1"/>
     <w:rsid w:val="006C524C"/>
     <w:pPr>
       <w:tabs>
@@ -24633,10 +24671,10 @@
       <w:lang w:eastAsia="ko-KR"/>
     </w:rPr>
   </w:style>
-  <w:style w:type="paragraph" w:styleId="TOCHeading">
+  <w:style w:type="paragraph" w:styleId="uMucluc">
     <w:name w:val="TOC Heading"/>
-    <w:basedOn w:val="Heading1"/>
-    <w:next w:val="Normal"/>
+    <w:basedOn w:val="u1"/>
+    <w:next w:val="Binhthng"/>
     <w:uiPriority w:val="39"/>
     <w:semiHidden/>
     <w:unhideWhenUsed/>
@@ -24659,9 +24697,9 @@
       <w:szCs w:val="28"/>
     </w:rPr>
   </w:style>
-  <w:style w:type="paragraph" w:styleId="NormalIndent">
+  <w:style w:type="paragraph" w:styleId="ThutlBinhthng">
     <w:name w:val="Normal Indent"/>
-    <w:basedOn w:val="Normal"/>
+    <w:basedOn w:val="Binhthng"/>
     <w:rsid w:val="00A75859"/>
     <w:pPr>
       <w:spacing w:before="60" w:after="60" w:line="240" w:lineRule="auto"/>
@@ -24673,48 +24711,48 @@
       <w:sz w:val="24"/>
     </w:rPr>
   </w:style>
-  <w:style w:type="character" w:styleId="CommentReference">
+  <w:style w:type="character" w:styleId="ThamchiuChuthich">
     <w:name w:val="annotation reference"/>
-    <w:basedOn w:val="DefaultParagraphFont"/>
+    <w:basedOn w:val="Phngmcinhcuaoanvn"/>
     <w:rsid w:val="009607F7"/>
     <w:rPr>
       <w:sz w:val="16"/>
       <w:szCs w:val="16"/>
     </w:rPr>
   </w:style>
-  <w:style w:type="paragraph" w:styleId="CommentText">
+  <w:style w:type="paragraph" w:styleId="VnbanChuthich">
     <w:name w:val="annotation text"/>
-    <w:basedOn w:val="Normal"/>
-    <w:link w:val="CommentTextChar"/>
+    <w:basedOn w:val="Binhthng"/>
+    <w:link w:val="VnbanChuthichChar"/>
     <w:rsid w:val="009607F7"/>
     <w:pPr>
       <w:spacing w:line="240" w:lineRule="auto"/>
     </w:pPr>
   </w:style>
-  <w:style w:type="character" w:customStyle="1" w:styleId="CommentTextChar">
-    <w:name w:val="Comment Text Char"/>
-    <w:basedOn w:val="DefaultParagraphFont"/>
-    <w:link w:val="CommentText"/>
+  <w:style w:type="character" w:customStyle="1" w:styleId="VnbanChuthichChar">
+    <w:name w:val="Văn bản Chú thích Char"/>
+    <w:basedOn w:val="Phngmcinhcuaoanvn"/>
+    <w:link w:val="VnbanChuthich"/>
     <w:rsid w:val="009607F7"/>
     <w:rPr>
       <w:rFonts w:ascii="Arial" w:hAnsi="Arial"/>
     </w:rPr>
   </w:style>
-  <w:style w:type="paragraph" w:styleId="CommentSubject">
+  <w:style w:type="paragraph" w:styleId="ChuChuthich">
     <w:name w:val="annotation subject"/>
-    <w:basedOn w:val="CommentText"/>
-    <w:next w:val="CommentText"/>
-    <w:link w:val="CommentSubjectChar"/>
+    <w:basedOn w:val="VnbanChuthich"/>
+    <w:next w:val="VnbanChuthich"/>
+    <w:link w:val="ChuChuthichChar"/>
     <w:rsid w:val="009607F7"/>
     <w:rPr>
       <w:b/>
       <w:bCs/>
     </w:rPr>
   </w:style>
-  <w:style w:type="character" w:customStyle="1" w:styleId="CommentSubjectChar">
-    <w:name w:val="Comment Subject Char"/>
-    <w:basedOn w:val="CommentTextChar"/>
-    <w:link w:val="CommentSubject"/>
+  <w:style w:type="character" w:customStyle="1" w:styleId="ChuChuthichChar">
+    <w:name w:val="Chủ đề Chú thích Char"/>
+    <w:basedOn w:val="VnbanChuthichChar"/>
+    <w:link w:val="ChuChuthich"/>
     <w:rsid w:val="009607F7"/>
     <w:rPr>
       <w:rFonts w:ascii="Arial" w:hAnsi="Arial"/>
@@ -24722,7 +24760,7 @@
       <w:bCs/>
     </w:rPr>
   </w:style>
-  <w:style w:type="paragraph" w:styleId="Revision">
+  <w:style w:type="paragraph" w:styleId="Duytlai">
     <w:name w:val="Revision"/>
     <w:hidden/>
     <w:uiPriority w:val="99"/>
@@ -24734,7 +24772,7 @@
   </w:style>
   <w:style w:type="character" w:customStyle="1" w:styleId="bugid">
     <w:name w:val="bugid"/>
-    <w:basedOn w:val="DefaultParagraphFont"/>
+    <w:basedOn w:val="Phngmcinhcuaoanvn"/>
     <w:rsid w:val="00D83BD1"/>
   </w:style>
 </w:styles>
@@ -25144,6 +25182,22 @@
 </file>
 
 <file path=customXml/itemProps1.xml><?xml version="1.0" encoding="utf-8"?>
+<ds:datastoreItem xmlns:ds="http://schemas.openxmlformats.org/officeDocument/2006/customXml" ds:itemID="{58853A7E-A034-49E1-9B9B-BC45F28D511A}">
+  <ds:schemaRefs>
+    <ds:schemaRef ds:uri="http://schemas.openxmlformats.org/officeDocument/2006/bibliography"/>
+  </ds:schemaRefs>
+</ds:datastoreItem>
+</file>
+
+<file path=customXml/itemProps10.xml><?xml version="1.0" encoding="utf-8"?>
+<ds:datastoreItem xmlns:ds="http://schemas.openxmlformats.org/officeDocument/2006/customXml" ds:itemID="{720D6997-8522-4B39-8E6E-23D9B22627FC}">
+  <ds:schemaRefs>
+    <ds:schemaRef ds:uri="http://schemas.openxmlformats.org/officeDocument/2006/bibliography"/>
+  </ds:schemaRefs>
+</ds:datastoreItem>
+</file>
+
+<file path=customXml/itemProps11.xml><?xml version="1.0" encoding="utf-8"?>
 <ds:datastoreItem xmlns:ds="http://schemas.openxmlformats.org/officeDocument/2006/customXml" ds:itemID="{06509157-C37F-4925-861F-62BCC64A0BEA}">
   <ds:schemaRefs>
     <ds:schemaRef ds:uri="http://schemas.openxmlformats.org/officeDocument/2006/bibliography"/>
@@ -25151,7 +25205,63 @@
 </ds:datastoreItem>
 </file>
 
-<file path=customXml/itemProps10.xml><?xml version="1.0" encoding="utf-8"?>
+<file path=customXml/itemProps12.xml><?xml version="1.0" encoding="utf-8"?>
+<ds:datastoreItem xmlns:ds="http://schemas.openxmlformats.org/officeDocument/2006/customXml" ds:itemID="{BF1082A6-67BA-475C-99BE-064F110496CC}">
+  <ds:schemaRefs>
+    <ds:schemaRef ds:uri="http://schemas.openxmlformats.org/officeDocument/2006/bibliography"/>
+  </ds:schemaRefs>
+</ds:datastoreItem>
+</file>
+
+<file path=customXml/itemProps13.xml><?xml version="1.0" encoding="utf-8"?>
+<ds:datastoreItem xmlns:ds="http://schemas.openxmlformats.org/officeDocument/2006/customXml" ds:itemID="{92051A70-5D42-465E-B82E-06F1C3E8703A}">
+  <ds:schemaRefs>
+    <ds:schemaRef ds:uri="http://schemas.openxmlformats.org/officeDocument/2006/bibliography"/>
+  </ds:schemaRefs>
+</ds:datastoreItem>
+</file>
+
+<file path=customXml/itemProps14.xml><?xml version="1.0" encoding="utf-8"?>
+<ds:datastoreItem xmlns:ds="http://schemas.openxmlformats.org/officeDocument/2006/customXml" ds:itemID="{F1491EBE-0831-4C71-A395-467815FA39EB}">
+  <ds:schemaRefs>
+    <ds:schemaRef ds:uri="http://schemas.openxmlformats.org/officeDocument/2006/bibliography"/>
+  </ds:schemaRefs>
+</ds:datastoreItem>
+</file>
+
+<file path=customXml/itemProps15.xml><?xml version="1.0" encoding="utf-8"?>
+<ds:datastoreItem xmlns:ds="http://schemas.openxmlformats.org/officeDocument/2006/customXml" ds:itemID="{BDC224F6-D2FA-437B-A698-1DB9696F51D3}">
+  <ds:schemaRefs>
+    <ds:schemaRef ds:uri="http://schemas.openxmlformats.org/officeDocument/2006/bibliography"/>
+  </ds:schemaRefs>
+</ds:datastoreItem>
+</file>
+
+<file path=customXml/itemProps16.xml><?xml version="1.0" encoding="utf-8"?>
+<ds:datastoreItem xmlns:ds="http://schemas.openxmlformats.org/officeDocument/2006/customXml" ds:itemID="{F02E9AC3-4740-41BA-855C-4F902EE8E17B}">
+  <ds:schemaRefs>
+    <ds:schemaRef ds:uri="http://schemas.openxmlformats.org/officeDocument/2006/bibliography"/>
+  </ds:schemaRefs>
+</ds:datastoreItem>
+</file>
+
+<file path=customXml/itemProps17.xml><?xml version="1.0" encoding="utf-8"?>
+<ds:datastoreItem xmlns:ds="http://schemas.openxmlformats.org/officeDocument/2006/customXml" ds:itemID="{6422A546-FD35-476F-AD18-26008D2AEF4F}">
+  <ds:schemaRefs>
+    <ds:schemaRef ds:uri="http://schemas.openxmlformats.org/officeDocument/2006/bibliography"/>
+  </ds:schemaRefs>
+</ds:datastoreItem>
+</file>
+
+<file path=customXml/itemProps18.xml><?xml version="1.0" encoding="utf-8"?>
+<ds:datastoreItem xmlns:ds="http://schemas.openxmlformats.org/officeDocument/2006/customXml" ds:itemID="{B8E59FDC-77C1-444F-9A65-703AD7EC1543}">
+  <ds:schemaRefs>
+    <ds:schemaRef ds:uri="http://schemas.openxmlformats.org/officeDocument/2006/bibliography"/>
+  </ds:schemaRefs>
+</ds:datastoreItem>
+</file>
+
+<file path=customXml/itemProps19.xml><?xml version="1.0" encoding="utf-8"?>
 <ds:datastoreItem xmlns:ds="http://schemas.openxmlformats.org/officeDocument/2006/customXml" ds:itemID="{259C0EC4-6E96-4055-9691-279399DD1218}">
   <ds:schemaRefs>
     <ds:schemaRef ds:uri="http://schemas.openxmlformats.org/officeDocument/2006/bibliography"/>
@@ -25159,15 +25269,111 @@
 </ds:datastoreItem>
 </file>
 
-<file path=customXml/itemProps11.xml><?xml version="1.0" encoding="utf-8"?>
-<ds:datastoreItem xmlns:ds="http://schemas.openxmlformats.org/officeDocument/2006/customXml" ds:itemID="{92051A70-5D42-465E-B82E-06F1C3E8703A}">
+<file path=customXml/itemProps2.xml><?xml version="1.0" encoding="utf-8"?>
+<ds:datastoreItem xmlns:ds="http://schemas.openxmlformats.org/officeDocument/2006/customXml" ds:itemID="{76BEDF7A-7088-4BD2-9E23-ACE10E05B165}">
   <ds:schemaRefs>
     <ds:schemaRef ds:uri="http://schemas.openxmlformats.org/officeDocument/2006/bibliography"/>
   </ds:schemaRefs>
 </ds:datastoreItem>
 </file>
 
-<file path=customXml/itemProps12.xml><?xml version="1.0" encoding="utf-8"?>
+<file path=customXml/itemProps20.xml><?xml version="1.0" encoding="utf-8"?>
+<ds:datastoreItem xmlns:ds="http://schemas.openxmlformats.org/officeDocument/2006/customXml" ds:itemID="{E44D67CB-6717-4D80-91C9-D7C4B0AF88EE}">
+  <ds:schemaRefs>
+    <ds:schemaRef ds:uri="http://schemas.openxmlformats.org/officeDocument/2006/bibliography"/>
+  </ds:schemaRefs>
+</ds:datastoreItem>
+</file>
+
+<file path=customXml/itemProps21.xml><?xml version="1.0" encoding="utf-8"?>
+<ds:datastoreItem xmlns:ds="http://schemas.openxmlformats.org/officeDocument/2006/customXml" ds:itemID="{D9213BE8-B666-4933-840F-2737DB8D7B15}">
+  <ds:schemaRefs>
+    <ds:schemaRef ds:uri="http://schemas.openxmlformats.org/officeDocument/2006/bibliography"/>
+  </ds:schemaRefs>
+</ds:datastoreItem>
+</file>
+
+<file path=customXml/itemProps22.xml><?xml version="1.0" encoding="utf-8"?>
+<ds:datastoreItem xmlns:ds="http://schemas.openxmlformats.org/officeDocument/2006/customXml" ds:itemID="{2BE78842-5205-4970-B2DE-6AA4CB79249B}">
+  <ds:schemaRefs>
+    <ds:schemaRef ds:uri="http://schemas.openxmlformats.org/officeDocument/2006/bibliography"/>
+  </ds:schemaRefs>
+</ds:datastoreItem>
+</file>
+
+<file path=customXml/itemProps23.xml><?xml version="1.0" encoding="utf-8"?>
+<ds:datastoreItem xmlns:ds="http://schemas.openxmlformats.org/officeDocument/2006/customXml" ds:itemID="{F0348948-849E-477D-A2E6-B80F83776B1C}">
+  <ds:schemaRefs>
+    <ds:schemaRef ds:uri="http://schemas.openxmlformats.org/officeDocument/2006/bibliography"/>
+  </ds:schemaRefs>
+</ds:datastoreItem>
+</file>
+
+<file path=customXml/itemProps24.xml><?xml version="1.0" encoding="utf-8"?>
+<ds:datastoreItem xmlns:ds="http://schemas.openxmlformats.org/officeDocument/2006/customXml" ds:itemID="{C48917FC-B3C4-41D5-BAB0-FD99113C29ED}">
+  <ds:schemaRefs>
+    <ds:schemaRef ds:uri="http://schemas.openxmlformats.org/officeDocument/2006/bibliography"/>
+  </ds:schemaRefs>
+</ds:datastoreItem>
+</file>
+
+<file path=customXml/itemProps25.xml><?xml version="1.0" encoding="utf-8"?>
+<ds:datastoreItem xmlns:ds="http://schemas.openxmlformats.org/officeDocument/2006/customXml" ds:itemID="{87F2CCB5-DDE4-4282-B069-063284B4F2CC}">
+  <ds:schemaRefs>
+    <ds:schemaRef ds:uri="http://schemas.openxmlformats.org/officeDocument/2006/bibliography"/>
+  </ds:schemaRefs>
+</ds:datastoreItem>
+</file>
+
+<file path=customXml/itemProps26.xml><?xml version="1.0" encoding="utf-8"?>
+<ds:datastoreItem xmlns:ds="http://schemas.openxmlformats.org/officeDocument/2006/customXml" ds:itemID="{F1826771-68AA-4D72-8330-FFD5D7F8CCE5}">
+  <ds:schemaRefs>
+    <ds:schemaRef ds:uri="http://schemas.openxmlformats.org/officeDocument/2006/bibliography"/>
+  </ds:schemaRefs>
+</ds:datastoreItem>
+</file>
+
+<file path=customXml/itemProps27.xml><?xml version="1.0" encoding="utf-8"?>
+<ds:datastoreItem xmlns:ds="http://schemas.openxmlformats.org/officeDocument/2006/customXml" ds:itemID="{84D46C06-D02A-42F2-A9C2-3ABA31E557AD}">
+  <ds:schemaRefs>
+    <ds:schemaRef ds:uri="http://schemas.openxmlformats.org/officeDocument/2006/bibliography"/>
+  </ds:schemaRefs>
+</ds:datastoreItem>
+</file>
+
+<file path=customXml/itemProps28.xml><?xml version="1.0" encoding="utf-8"?>
+<ds:datastoreItem xmlns:ds="http://schemas.openxmlformats.org/officeDocument/2006/customXml" ds:itemID="{30874B9C-8F2E-4DCA-8609-1DDBB5452269}">
+  <ds:schemaRefs>
+    <ds:schemaRef ds:uri="http://schemas.openxmlformats.org/officeDocument/2006/bibliography"/>
+  </ds:schemaRefs>
+</ds:datastoreItem>
+</file>
+
+<file path=customXml/itemProps29.xml><?xml version="1.0" encoding="utf-8"?>
+<ds:datastoreItem xmlns:ds="http://schemas.openxmlformats.org/officeDocument/2006/customXml" ds:itemID="{07ABF269-0303-44AA-945B-E1A9E806364D}">
+  <ds:schemaRefs>
+    <ds:schemaRef ds:uri="http://schemas.openxmlformats.org/officeDocument/2006/bibliography"/>
+  </ds:schemaRefs>
+</ds:datastoreItem>
+</file>
+
+<file path=customXml/itemProps3.xml><?xml version="1.0" encoding="utf-8"?>
+<ds:datastoreItem xmlns:ds="http://schemas.openxmlformats.org/officeDocument/2006/customXml" ds:itemID="{6CAAFC14-CD27-4D16-989D-D82546E68F30}">
+  <ds:schemaRefs>
+    <ds:schemaRef ds:uri="http://schemas.openxmlformats.org/officeDocument/2006/bibliography"/>
+  </ds:schemaRefs>
+</ds:datastoreItem>
+</file>
+
+<file path=customXml/itemProps30.xml><?xml version="1.0" encoding="utf-8"?>
+<ds:datastoreItem xmlns:ds="http://schemas.openxmlformats.org/officeDocument/2006/customXml" ds:itemID="{806661EB-E822-40DB-A57C-0BB949A6A90E}">
+  <ds:schemaRefs>
+    <ds:schemaRef ds:uri="http://schemas.openxmlformats.org/officeDocument/2006/bibliography"/>
+  </ds:schemaRefs>
+</ds:datastoreItem>
+</file>
+
+<file path=customXml/itemProps4.xml><?xml version="1.0" encoding="utf-8"?>
 <ds:datastoreItem xmlns:ds="http://schemas.openxmlformats.org/officeDocument/2006/customXml" ds:itemID="{2FEBB088-BB54-4EEC-877C-7848D7AF991C}">
   <ds:schemaRefs>
     <ds:schemaRef ds:uri="http://schemas.openxmlformats.org/officeDocument/2006/bibliography"/>
@@ -25175,31 +25381,31 @@
 </ds:datastoreItem>
 </file>
 
-<file path=customXml/itemProps13.xml><?xml version="1.0" encoding="utf-8"?>
-<ds:datastoreItem xmlns:ds="http://schemas.openxmlformats.org/officeDocument/2006/customXml" ds:itemID="{84D46C06-D02A-42F2-A9C2-3ABA31E557AD}">
+<file path=customXml/itemProps5.xml><?xml version="1.0" encoding="utf-8"?>
+<ds:datastoreItem xmlns:ds="http://schemas.openxmlformats.org/officeDocument/2006/customXml" ds:itemID="{533A8F08-F57A-4B43-87CF-91A18F5E5F3B}">
   <ds:schemaRefs>
     <ds:schemaRef ds:uri="http://schemas.openxmlformats.org/officeDocument/2006/bibliography"/>
   </ds:schemaRefs>
 </ds:datastoreItem>
 </file>
 
-<file path=customXml/itemProps14.xml><?xml version="1.0" encoding="utf-8"?>
-<ds:datastoreItem xmlns:ds="http://schemas.openxmlformats.org/officeDocument/2006/customXml" ds:itemID="{F0348948-849E-477D-A2E6-B80F83776B1C}">
+<file path=customXml/itemProps6.xml><?xml version="1.0" encoding="utf-8"?>
+<ds:datastoreItem xmlns:ds="http://schemas.openxmlformats.org/officeDocument/2006/customXml" ds:itemID="{FD2DC0C5-5408-4F8E-B382-B85CD05BE4D6}">
   <ds:schemaRefs>
     <ds:schemaRef ds:uri="http://schemas.openxmlformats.org/officeDocument/2006/bibliography"/>
   </ds:schemaRefs>
 </ds:datastoreItem>
 </file>
 
-<file path=customXml/itemProps15.xml><?xml version="1.0" encoding="utf-8"?>
-<ds:datastoreItem xmlns:ds="http://schemas.openxmlformats.org/officeDocument/2006/customXml" ds:itemID="{F02E9AC3-4740-41BA-855C-4F902EE8E17B}">
+<file path=customXml/itemProps7.xml><?xml version="1.0" encoding="utf-8"?>
+<ds:datastoreItem xmlns:ds="http://schemas.openxmlformats.org/officeDocument/2006/customXml" ds:itemID="{54D6B6EE-3A35-44F5-9D2E-36D688A9B5F9}">
   <ds:schemaRefs>
     <ds:schemaRef ds:uri="http://schemas.openxmlformats.org/officeDocument/2006/bibliography"/>
   </ds:schemaRefs>
 </ds:datastoreItem>
 </file>
 
-<file path=customXml/itemProps16.xml><?xml version="1.0" encoding="utf-8"?>
+<file path=customXml/itemProps8.xml><?xml version="1.0" encoding="utf-8"?>
 <ds:datastoreItem xmlns:ds="http://schemas.openxmlformats.org/officeDocument/2006/customXml" ds:itemID="{539D62B6-99A3-4848-92F6-EEEAC634AB73}">
   <ds:schemaRefs>
     <ds:schemaRef ds:uri="http://schemas.openxmlformats.org/officeDocument/2006/bibliography"/>
@@ -25207,178 +25413,10 @@
 </ds:datastoreItem>
 </file>
 
-<file path=customXml/itemProps17.xml><?xml version="1.0" encoding="utf-8"?>
-<ds:datastoreItem xmlns:ds="http://schemas.openxmlformats.org/officeDocument/2006/customXml" ds:itemID="{533A8F08-F57A-4B43-87CF-91A18F5E5F3B}">
-  <ds:schemaRefs>
-    <ds:schemaRef ds:uri="http://schemas.openxmlformats.org/officeDocument/2006/bibliography"/>
-  </ds:schemaRefs>
-</ds:datastoreItem>
-</file>
-
-<file path=customXml/itemProps18.xml><?xml version="1.0" encoding="utf-8"?>
-<ds:datastoreItem xmlns:ds="http://schemas.openxmlformats.org/officeDocument/2006/customXml" ds:itemID="{30874B9C-8F2E-4DCA-8609-1DDBB5452269}">
-  <ds:schemaRefs>
-    <ds:schemaRef ds:uri="http://schemas.openxmlformats.org/officeDocument/2006/bibliography"/>
-  </ds:schemaRefs>
-</ds:datastoreItem>
-</file>
-
-<file path=customXml/itemProps19.xml><?xml version="1.0" encoding="utf-8"?>
-<ds:datastoreItem xmlns:ds="http://schemas.openxmlformats.org/officeDocument/2006/customXml" ds:itemID="{E44D67CB-6717-4D80-91C9-D7C4B0AF88EE}">
-  <ds:schemaRefs>
-    <ds:schemaRef ds:uri="http://schemas.openxmlformats.org/officeDocument/2006/bibliography"/>
-  </ds:schemaRefs>
-</ds:datastoreItem>
-</file>
-
-<file path=customXml/itemProps2.xml><?xml version="1.0" encoding="utf-8"?>
-<ds:datastoreItem xmlns:ds="http://schemas.openxmlformats.org/officeDocument/2006/customXml" ds:itemID="{54D6B6EE-3A35-44F5-9D2E-36D688A9B5F9}">
-  <ds:schemaRefs>
-    <ds:schemaRef ds:uri="http://schemas.openxmlformats.org/officeDocument/2006/bibliography"/>
-  </ds:schemaRefs>
-</ds:datastoreItem>
-</file>
-
-<file path=customXml/itemProps20.xml><?xml version="1.0" encoding="utf-8"?>
+<file path=customXml/itemProps9.xml><?xml version="1.0" encoding="utf-8"?>
 <ds:datastoreItem xmlns:ds="http://schemas.openxmlformats.org/officeDocument/2006/customXml" ds:itemID="{A7D18BA3-DF9C-4DD5-A31A-0C3BF0EFE6F0}">
   <ds:schemaRefs>
     <ds:schemaRef ds:uri="http://schemas.openxmlformats.org/officeDocument/2006/bibliography"/>
   </ds:schemaRefs>
 </ds:datastoreItem>
-</file>
-
-<file path=customXml/itemProps21.xml><?xml version="1.0" encoding="utf-8"?>
-<ds:datastoreItem xmlns:ds="http://schemas.openxmlformats.org/officeDocument/2006/customXml" ds:itemID="{58853A7E-A034-49E1-9B9B-BC45F28D511A}">
-  <ds:schemaRefs>
-    <ds:schemaRef ds:uri="http://schemas.openxmlformats.org/officeDocument/2006/bibliography"/>
-  </ds:schemaRefs>
-</ds:datastoreItem>
-</file>
-
-<file path=customXml/itemProps22.xml><?xml version="1.0" encoding="utf-8"?>
-<ds:datastoreItem xmlns:ds="http://schemas.openxmlformats.org/officeDocument/2006/customXml" ds:itemID="{C48917FC-B3C4-41D5-BAB0-FD99113C29ED}">
-  <ds:schemaRefs>
-    <ds:schemaRef ds:uri="http://schemas.openxmlformats.org/officeDocument/2006/bibliography"/>
-  </ds:schemaRefs>
-</ds:datastoreItem>
-</file>
-
-<file path=customXml/itemProps23.xml><?xml version="1.0" encoding="utf-8"?>
-<ds:datastoreItem xmlns:ds="http://schemas.openxmlformats.org/officeDocument/2006/customXml" ds:itemID="{6422A546-FD35-476F-AD18-26008D2AEF4F}">
-  <ds:schemaRefs>
-    <ds:schemaRef ds:uri="http://schemas.openxmlformats.org/officeDocument/2006/bibliography"/>
-  </ds:schemaRefs>
-</ds:datastoreItem>
-</file>
-
-<file path=customXml/itemProps24.xml><?xml version="1.0" encoding="utf-8"?>
-<ds:datastoreItem xmlns:ds="http://schemas.openxmlformats.org/officeDocument/2006/customXml" ds:itemID="{F1491EBE-0831-4C71-A395-467815FA39EB}">
-  <ds:schemaRefs>
-    <ds:schemaRef ds:uri="http://schemas.openxmlformats.org/officeDocument/2006/bibliography"/>
-  </ds:schemaRefs>
-</ds:datastoreItem>
-</file>
-
-<file path=customXml/itemProps25.xml><?xml version="1.0" encoding="utf-8"?>
-<ds:datastoreItem xmlns:ds="http://schemas.openxmlformats.org/officeDocument/2006/customXml" ds:itemID="{FD2DC0C5-5408-4F8E-B382-B85CD05BE4D6}">
-  <ds:schemaRefs>
-    <ds:schemaRef ds:uri="http://schemas.openxmlformats.org/officeDocument/2006/bibliography"/>
-  </ds:schemaRefs>
-</ds:datastoreItem>
-</file>
-
-<file path=customXml/itemProps26.xml><?xml version="1.0" encoding="utf-8"?>
-<ds:datastoreItem xmlns:ds="http://schemas.openxmlformats.org/officeDocument/2006/customXml" ds:itemID="{07ABF269-0303-44AA-945B-E1A9E806364D}">
-  <ds:schemaRefs>
-    <ds:schemaRef ds:uri="http://schemas.openxmlformats.org/officeDocument/2006/bibliography"/>
-  </ds:schemaRefs>
-</ds:datastoreItem>
-</file>
-
-<file path=customXml/itemProps27.xml><?xml version="1.0" encoding="utf-8"?>
-<ds:datastoreItem xmlns:ds="http://schemas.openxmlformats.org/officeDocument/2006/customXml" ds:itemID="{87F2CCB5-DDE4-4282-B069-063284B4F2CC}">
-  <ds:schemaRefs>
-    <ds:schemaRef ds:uri="http://schemas.openxmlformats.org/officeDocument/2006/bibliography"/>
-  </ds:schemaRefs>
-</ds:datastoreItem>
-</file>
-
-<file path=customXml/itemProps28.xml><?xml version="1.0" encoding="utf-8"?>
-<ds:datastoreItem xmlns:ds="http://schemas.openxmlformats.org/officeDocument/2006/customXml" ds:itemID="{B8E59FDC-77C1-444F-9A65-703AD7EC1543}">
-  <ds:schemaRefs>
-    <ds:schemaRef ds:uri="http://schemas.openxmlformats.org/officeDocument/2006/bibliography"/>
-  </ds:schemaRefs>
-</ds:datastoreItem>
-</file>
-
-<file path=customXml/itemProps29.xml><?xml version="1.0" encoding="utf-8"?>
-<ds:datastoreItem xmlns:ds="http://schemas.openxmlformats.org/officeDocument/2006/customXml" ds:itemID="{720D6997-8522-4B39-8E6E-23D9B22627FC}">
-  <ds:schemaRefs>
-    <ds:schemaRef ds:uri="http://schemas.openxmlformats.org/officeDocument/2006/bibliography"/>
-  </ds:schemaRefs>
-</ds:datastoreItem>
-</file>
-
-<file path=customXml/itemProps3.xml><?xml version="1.0" encoding="utf-8"?>
-<ds:datastoreItem xmlns:ds="http://schemas.openxmlformats.org/officeDocument/2006/customXml" ds:itemID="{76BEDF7A-7088-4BD2-9E23-ACE10E05B165}">
-  <ds:schemaRefs>
-    <ds:schemaRef ds:uri="http://schemas.openxmlformats.org/officeDocument/2006/bibliography"/>
-  </ds:schemaRefs>
-</ds:datastoreItem>
-</file>
-
-<file path=customXml/itemProps30.xml><?xml version="1.0" encoding="utf-8"?>
-<ds:datastoreItem xmlns:ds="http://schemas.openxmlformats.org/officeDocument/2006/customXml" ds:itemID="{F1826771-68AA-4D72-8330-FFD5D7F8CCE5}">
-  <ds:schemaRefs>
-    <ds:schemaRef ds:uri="http://schemas.openxmlformats.org/officeDocument/2006/bibliography"/>
-  </ds:schemaRefs>
-</ds:datastoreItem>
-</file>
-
-<file path=customXml/itemProps4.xml><?xml version="1.0" encoding="utf-8"?>
-<ds:datastoreItem xmlns:ds="http://schemas.openxmlformats.org/officeDocument/2006/customXml" ds:itemID="{D9213BE8-B666-4933-840F-2737DB8D7B15}">
-  <ds:schemaRefs>
-    <ds:schemaRef ds:uri="http://schemas.openxmlformats.org/officeDocument/2006/bibliography"/>
-  </ds:schemaRefs>
-</ds:datastoreItem>
-</file>
-
-<file path=customXml/itemProps5.xml><?xml version="1.0" encoding="utf-8"?>
-<ds:datastoreItem xmlns:ds="http://schemas.openxmlformats.org/officeDocument/2006/customXml" ds:itemID="{BDC224F6-D2FA-437B-A698-1DB9696F51D3}">
-  <ds:schemaRefs>
-    <ds:schemaRef ds:uri="http://schemas.openxmlformats.org/officeDocument/2006/bibliography"/>
-  </ds:schemaRefs>
-</ds:datastoreItem>
-</file>
-
-<file path=customXml/itemProps6.xml><?xml version="1.0" encoding="utf-8"?>
-<ds:datastoreItem xmlns:ds="http://schemas.openxmlformats.org/officeDocument/2006/customXml" ds:itemID="{BF1082A6-67BA-475C-99BE-064F110496CC}">
-  <ds:schemaRefs>
-    <ds:schemaRef ds:uri="http://schemas.openxmlformats.org/officeDocument/2006/bibliography"/>
-  </ds:schemaRefs>
-</ds:datastoreItem>
-</file>
-
-<file path=customXml/itemProps7.xml><?xml version="1.0" encoding="utf-8"?>
-<ds:datastoreItem xmlns:ds="http://schemas.openxmlformats.org/officeDocument/2006/customXml" ds:itemID="{6CAAFC14-CD27-4D16-989D-D82546E68F30}">
-  <ds:schemaRefs>
-    <ds:schemaRef ds:uri="http://schemas.openxmlformats.org/officeDocument/2006/bibliography"/>
-  </ds:schemaRefs>
-</ds:datastoreItem>
-</file>
-
-<file path=customXml/itemProps8.xml><?xml version="1.0" encoding="utf-8"?>
-<ds:datastoreItem xmlns:ds="http://schemas.openxmlformats.org/officeDocument/2006/customXml" ds:itemID="{87482CEF-BD43-4560-AD51-F2788F0D87CE}">
-  <ds:schemaRefs>
-    <ds:schemaRef ds:uri="http://schemas.openxmlformats.org/officeDocument/2006/bibliography"/>
-  </ds:schemaRefs>
-</ds:datastoreItem>
-</file>
-
-<file path=customXml/itemProps9.xml><?xml version="1.0" encoding="utf-8"?>
-<ds:datastoreItem xmlns:ds="http://schemas.openxmlformats.org/officeDocument/2006/customXml" ds:itemID="{2BE78842-5205-4970-B2DE-6AA4CB79249B}">
-  <ds:schemaRefs>
-    <ds:schemaRef ds:uri="http://schemas.openxmlformats.org/officeDocument/2006/bibliography"/>
-  </ds:schemaRefs>
-</ds:datastoreItem>
 </file>
</xml_diff>

<commit_message>
thong nhat buoi hop + logo ispace
</commit_message>
<xml_diff>
--- a/Design/Thiet ke DB.docx
+++ b/Design/Thiet ke DB.docx
@@ -2798,10 +2798,10 @@
             <v:path o:extrusionok="f" gradientshapeok="t" o:connecttype="rect"/>
             <o:lock v:ext="edit" aspectratio="t"/>
           </v:shapetype>
-          <v:shape id="_x0000_i1025" type="#_x0000_t75" style="width:438.75pt;height:230.25pt" o:ole="">
+          <v:shape id="_x0000_i1025" type="#_x0000_t75" style="width:438.8pt;height:230.25pt" o:ole="">
             <v:imagedata r:id="rId37" o:title=""/>
           </v:shape>
-          <o:OLEObject Type="Embed" ProgID="Visio.Drawing.15" ShapeID="_x0000_i1025" DrawAspect="Content" ObjectID="_1588187146" r:id="rId38"/>
+          <o:OLEObject Type="Embed" ProgID="Visio.Drawing.15" ShapeID="_x0000_i1025" DrawAspect="Content" ObjectID="_1588250613" r:id="rId38"/>
         </w:object>
       </w:r>
     </w:p>
@@ -6723,9 +6723,27 @@
           <w:p>
             <w:pPr>
               <w:jc w:val="left"/>
-            </w:pPr>
-            <w:r>
-              <w:t>Appcode  + yyyMMdd + seq.nextval</w:t>
+              <w:rPr>
+                <w:highlight w:val="yellow"/>
+              </w:rPr>
+            </w:pPr>
+            <w:r>
+              <w:rPr>
+                <w:highlight w:val="yellow"/>
+              </w:rPr>
+              <w:t>Appcode  + yyy</w:t>
+            </w:r>
+            <w:r>
+              <w:rPr>
+                <w:highlight w:val="yellow"/>
+              </w:rPr>
+              <w:t>y</w:t>
+            </w:r>
+            <w:r>
+              <w:rPr>
+                <w:highlight w:val="yellow"/>
+              </w:rPr>
+              <w:t>MMdd + seq.nextval</w:t>
             </w:r>
           </w:p>
           <w:p>
@@ -6733,7 +6751,23 @@
               <w:jc w:val="left"/>
             </w:pPr>
             <w:r>
+              <w:rPr>
+                <w:highlight w:val="yellow"/>
+              </w:rPr>
               <w:t>Mã đơn tự sinh và là duy nhất</w:t>
+            </w:r>
+          </w:p>
+          <w:p>
+            <w:pPr>
+              <w:jc w:val="left"/>
+            </w:pPr>
+          </w:p>
+          <w:p>
+            <w:pPr>
+              <w:jc w:val="left"/>
+            </w:pPr>
+            <w:r>
+              <w:t xml:space="preserve">Chi tuyen gui lai cai quy tac dat ten gen code nay lai </w:t>
             </w:r>
             <w:bookmarkStart w:id="12" w:name="_GoBack"/>
             <w:bookmarkEnd w:id="12"/>
@@ -7161,7 +7195,11 @@
           </w:p>
           <w:p>
             <w:r>
-              <w:t>3: Đơn đăng ký thiết kế bố trí mạch tích hợp bán dẫn</w:t>
+              <w:t xml:space="preserve">3: Đơn đăng ký thiết kế bố trí </w:t>
+            </w:r>
+            <w:r>
+              <w:lastRenderedPageBreak/>
+              <w:t>mạch tích hợp bán dẫn</w:t>
             </w:r>
           </w:p>
           <w:p>
@@ -7881,7 +7919,11 @@
               <w:t>đă</w:t>
             </w:r>
             <w:r>
-              <w:t>ng ký quốc tế nhãn hiệu</w:t>
+              <w:t xml:space="preserve">ng ký quốc tế nhãn </w:t>
+            </w:r>
+            <w:r>
+              <w:lastRenderedPageBreak/>
+              <w:t>hiệu</w:t>
             </w:r>
           </w:p>
           <w:p>
@@ -7929,7 +7971,6 @@
               <w:rPr>
                 <w:rFonts w:hint="eastAsia"/>
               </w:rPr>
-              <w:lastRenderedPageBreak/>
               <w:t>đă</w:t>
             </w:r>
             <w:r>
@@ -8670,6 +8711,7 @@
           </w:tcPr>
           <w:p>
             <w:r>
+              <w:lastRenderedPageBreak/>
               <w:t>Notes</w:t>
             </w:r>
           </w:p>
@@ -8832,7 +8874,6 @@
           </w:tcPr>
           <w:p>
             <w:r>
-              <w:lastRenderedPageBreak/>
               <w:t>Amount</w:t>
             </w:r>
           </w:p>
@@ -9732,6 +9773,7 @@
         <w:rPr>
           <w:highlight w:val="green"/>
         </w:rPr>
+        <w:lastRenderedPageBreak/>
         <w:t>Sys_Service_Charge</w:t>
       </w:r>
       <w:bookmarkEnd w:id="18"/>
@@ -9921,7 +9963,6 @@
           </w:tcPr>
           <w:p>
             <w:r>
-              <w:lastRenderedPageBreak/>
               <w:t>Fee_Service_Id</w:t>
             </w:r>
           </w:p>
@@ -10921,6 +10962,7 @@
           </w:tcPr>
           <w:p>
             <w:r>
+              <w:lastRenderedPageBreak/>
               <w:t>Number_Of_Patent</w:t>
             </w:r>
           </w:p>
@@ -11021,7 +11063,6 @@
           </w:tcPr>
           <w:p>
             <w:r>
-              <w:lastRenderedPageBreak/>
               <w:t>Language_code</w:t>
             </w:r>
           </w:p>
@@ -12265,6 +12306,7 @@
           </w:tcPr>
           <w:p>
             <w:r>
+              <w:lastRenderedPageBreak/>
               <w:t>App</w:t>
             </w:r>
             <w:r>
@@ -12306,11 +12348,7 @@
           </w:tcPr>
           <w:p>
             <w:r>
-              <w:t xml:space="preserve">Id đơn, link với Application_Header_Id bảng </w:t>
-            </w:r>
-            <w:r>
-              <w:lastRenderedPageBreak/>
-              <w:t>Application_Header</w:t>
+              <w:t>Id đơn, link với Application_Header_Id bảng Application_Header</w:t>
             </w:r>
           </w:p>
         </w:tc>
@@ -12322,7 +12360,6 @@
           </w:tcPr>
           <w:p>
             <w:r>
-              <w:lastRenderedPageBreak/>
               <w:t>Document_Id</w:t>
             </w:r>
           </w:p>
@@ -13393,6 +13430,7 @@
           </w:p>
           <w:p>
             <w:r>
+              <w:lastRenderedPageBreak/>
               <w:t>1: Hoạt động</w:t>
             </w:r>
           </w:p>
@@ -14487,6 +14525,7 @@
           </w:p>
           <w:p>
             <w:r>
+              <w:lastRenderedPageBreak/>
               <w:t>1: Hình thức</w:t>
             </w:r>
           </w:p>
@@ -15568,6 +15607,7 @@
           </w:tcPr>
           <w:p>
             <w:r>
+              <w:lastRenderedPageBreak/>
               <w:t>Reject_Reason</w:t>
             </w:r>
           </w:p>
@@ -15676,7 +15716,6 @@
           </w:tcPr>
           <w:p>
             <w:r>
-              <w:lastRenderedPageBreak/>
               <w:t>Created_Date</w:t>
             </w:r>
           </w:p>
@@ -16824,6 +16863,7 @@
           </w:p>
           <w:p>
             <w:r>
+              <w:lastRenderedPageBreak/>
               <w:t>Bảng Request_Search</w:t>
             </w:r>
           </w:p>
@@ -16836,6 +16876,7 @@
           </w:tcPr>
           <w:p>
             <w:r>
+              <w:lastRenderedPageBreak/>
               <w:t>Search_Type</w:t>
             </w:r>
           </w:p>
@@ -16890,7 +16931,6 @@
           </w:tcPr>
           <w:p>
             <w:r>
-              <w:lastRenderedPageBreak/>
               <w:t>Search_Value</w:t>
             </w:r>
           </w:p>
@@ -17814,6 +17854,7 @@
           </w:p>
           <w:p>
             <w:r>
+              <w:lastRenderedPageBreak/>
               <w:t>0: Mới tạo, chưa confirm</w:t>
             </w:r>
           </w:p>
@@ -17827,7 +17868,6 @@
           </w:p>
           <w:p>
             <w:r>
-              <w:lastRenderedPageBreak/>
               <w:t>2: Khóa</w:t>
             </w:r>
           </w:p>
@@ -18984,6 +19024,7 @@
           </w:tcPr>
           <w:p>
             <w:r>
+              <w:lastRenderedPageBreak/>
               <w:t>GROUPID</w:t>
             </w:r>
           </w:p>
@@ -19080,7 +19121,6 @@
       </w:pPr>
       <w:bookmarkStart w:id="35" w:name="_Toc513389909"/>
       <w:r>
-        <w:lastRenderedPageBreak/>
         <w:t>S_G</w:t>
       </w:r>
       <w:r>
@@ -20278,6 +20318,7 @@
           </w:tcPr>
           <w:p>
             <w:r>
+              <w:lastRenderedPageBreak/>
               <w:t>NAME</w:t>
             </w:r>
           </w:p>
@@ -20428,11 +20469,7 @@
           </w:tcPr>
           <w:p>
             <w:r>
-              <w:t xml:space="preserve">Hiển thị cho ngôn ngữ tiếng </w:t>
-            </w:r>
-            <w:r>
-              <w:lastRenderedPageBreak/>
-              <w:t>anh</w:t>
+              <w:t>Hiển thị cho ngôn ngữ tiếng anh</w:t>
             </w:r>
           </w:p>
         </w:tc>
@@ -20444,7 +20481,6 @@
           </w:tcPr>
           <w:p>
             <w:r>
-              <w:lastRenderedPageBreak/>
               <w:t>DELETED</w:t>
             </w:r>
           </w:p>
@@ -20596,7 +20632,7 @@
         <w:rStyle w:val="PageNumber"/>
         <w:noProof/>
       </w:rPr>
-      <w:t>6</w:t>
+      <w:t>19</w:t>
     </w:r>
     <w:r>
       <w:rPr>
@@ -25340,6 +25376,198 @@
 </file>
 
 <file path=customXml/itemProps1.xml><?xml version="1.0" encoding="utf-8"?>
+<ds:datastoreItem xmlns:ds="http://schemas.openxmlformats.org/officeDocument/2006/customXml" ds:itemID="{806661EB-E822-40DB-A57C-0BB949A6A90E}">
+  <ds:schemaRefs>
+    <ds:schemaRef ds:uri="http://schemas.openxmlformats.org/officeDocument/2006/bibliography"/>
+  </ds:schemaRefs>
+</ds:datastoreItem>
+</file>
+
+<file path=customXml/itemProps10.xml><?xml version="1.0" encoding="utf-8"?>
+<ds:datastoreItem xmlns:ds="http://schemas.openxmlformats.org/officeDocument/2006/customXml" ds:itemID="{B8E59FDC-77C1-444F-9A65-703AD7EC1543}">
+  <ds:schemaRefs>
+    <ds:schemaRef ds:uri="http://schemas.openxmlformats.org/officeDocument/2006/bibliography"/>
+  </ds:schemaRefs>
+</ds:datastoreItem>
+</file>
+
+<file path=customXml/itemProps11.xml><?xml version="1.0" encoding="utf-8"?>
+<ds:datastoreItem xmlns:ds="http://schemas.openxmlformats.org/officeDocument/2006/customXml" ds:itemID="{72ECE3F9-32DB-4D26-89E0-B41519A3FE6D}">
+  <ds:schemaRefs>
+    <ds:schemaRef ds:uri="http://schemas.openxmlformats.org/officeDocument/2006/bibliography"/>
+  </ds:schemaRefs>
+</ds:datastoreItem>
+</file>
+
+<file path=customXml/itemProps12.xml><?xml version="1.0" encoding="utf-8"?>
+<ds:datastoreItem xmlns:ds="http://schemas.openxmlformats.org/officeDocument/2006/customXml" ds:itemID="{259C0EC4-6E96-4055-9691-279399DD1218}">
+  <ds:schemaRefs>
+    <ds:schemaRef ds:uri="http://schemas.openxmlformats.org/officeDocument/2006/bibliography"/>
+  </ds:schemaRefs>
+</ds:datastoreItem>
+</file>
+
+<file path=customXml/itemProps13.xml><?xml version="1.0" encoding="utf-8"?>
+<ds:datastoreItem xmlns:ds="http://schemas.openxmlformats.org/officeDocument/2006/customXml" ds:itemID="{BF1082A6-67BA-475C-99BE-064F110496CC}">
+  <ds:schemaRefs>
+    <ds:schemaRef ds:uri="http://schemas.openxmlformats.org/officeDocument/2006/bibliography"/>
+  </ds:schemaRefs>
+</ds:datastoreItem>
+</file>
+
+<file path=customXml/itemProps14.xml><?xml version="1.0" encoding="utf-8"?>
+<ds:datastoreItem xmlns:ds="http://schemas.openxmlformats.org/officeDocument/2006/customXml" ds:itemID="{C48917FC-B3C4-41D5-BAB0-FD99113C29ED}">
+  <ds:schemaRefs>
+    <ds:schemaRef ds:uri="http://schemas.openxmlformats.org/officeDocument/2006/bibliography"/>
+  </ds:schemaRefs>
+</ds:datastoreItem>
+</file>
+
+<file path=customXml/itemProps15.xml><?xml version="1.0" encoding="utf-8"?>
+<ds:datastoreItem xmlns:ds="http://schemas.openxmlformats.org/officeDocument/2006/customXml" ds:itemID="{720D6997-8522-4B39-8E6E-23D9B22627FC}">
+  <ds:schemaRefs>
+    <ds:schemaRef ds:uri="http://schemas.openxmlformats.org/officeDocument/2006/bibliography"/>
+  </ds:schemaRefs>
+</ds:datastoreItem>
+</file>
+
+<file path=customXml/itemProps16.xml><?xml version="1.0" encoding="utf-8"?>
+<ds:datastoreItem xmlns:ds="http://schemas.openxmlformats.org/officeDocument/2006/customXml" ds:itemID="{2BE78842-5205-4970-B2DE-6AA4CB79249B}">
+  <ds:schemaRefs>
+    <ds:schemaRef ds:uri="http://schemas.openxmlformats.org/officeDocument/2006/bibliography"/>
+  </ds:schemaRefs>
+</ds:datastoreItem>
+</file>
+
+<file path=customXml/itemProps17.xml><?xml version="1.0" encoding="utf-8"?>
+<ds:datastoreItem xmlns:ds="http://schemas.openxmlformats.org/officeDocument/2006/customXml" ds:itemID="{92051A70-5D42-465E-B82E-06F1C3E8703A}">
+  <ds:schemaRefs>
+    <ds:schemaRef ds:uri="http://schemas.openxmlformats.org/officeDocument/2006/bibliography"/>
+  </ds:schemaRefs>
+</ds:datastoreItem>
+</file>
+
+<file path=customXml/itemProps18.xml><?xml version="1.0" encoding="utf-8"?>
+<ds:datastoreItem xmlns:ds="http://schemas.openxmlformats.org/officeDocument/2006/customXml" ds:itemID="{BD8E255B-961E-4E46-AE69-E39CBFCA3EB5}">
+  <ds:schemaRefs>
+    <ds:schemaRef ds:uri="http://schemas.openxmlformats.org/officeDocument/2006/bibliography"/>
+  </ds:schemaRefs>
+</ds:datastoreItem>
+</file>
+
+<file path=customXml/itemProps19.xml><?xml version="1.0" encoding="utf-8"?>
+<ds:datastoreItem xmlns:ds="http://schemas.openxmlformats.org/officeDocument/2006/customXml" ds:itemID="{FB76B998-B94F-4097-960C-EF61AF4881E2}">
+  <ds:schemaRefs>
+    <ds:schemaRef ds:uri="http://schemas.openxmlformats.org/officeDocument/2006/bibliography"/>
+  </ds:schemaRefs>
+</ds:datastoreItem>
+</file>
+
+<file path=customXml/itemProps2.xml><?xml version="1.0" encoding="utf-8"?>
+<ds:datastoreItem xmlns:ds="http://schemas.openxmlformats.org/officeDocument/2006/customXml" ds:itemID="{6422A546-FD35-476F-AD18-26008D2AEF4F}">
+  <ds:schemaRefs>
+    <ds:schemaRef ds:uri="http://schemas.openxmlformats.org/officeDocument/2006/bibliography"/>
+  </ds:schemaRefs>
+</ds:datastoreItem>
+</file>
+
+<file path=customXml/itemProps20.xml><?xml version="1.0" encoding="utf-8"?>
+<ds:datastoreItem xmlns:ds="http://schemas.openxmlformats.org/officeDocument/2006/customXml" ds:itemID="{30874B9C-8F2E-4DCA-8609-1DDBB5452269}">
+  <ds:schemaRefs>
+    <ds:schemaRef ds:uri="http://schemas.openxmlformats.org/officeDocument/2006/bibliography"/>
+  </ds:schemaRefs>
+</ds:datastoreItem>
+</file>
+
+<file path=customXml/itemProps21.xml><?xml version="1.0" encoding="utf-8"?>
+<ds:datastoreItem xmlns:ds="http://schemas.openxmlformats.org/officeDocument/2006/customXml" ds:itemID="{06509157-C37F-4925-861F-62BCC64A0BEA}">
+  <ds:schemaRefs>
+    <ds:schemaRef ds:uri="http://schemas.openxmlformats.org/officeDocument/2006/bibliography"/>
+  </ds:schemaRefs>
+</ds:datastoreItem>
+</file>
+
+<file path=customXml/itemProps22.xml><?xml version="1.0" encoding="utf-8"?>
+<ds:datastoreItem xmlns:ds="http://schemas.openxmlformats.org/officeDocument/2006/customXml" ds:itemID="{A7D18BA3-DF9C-4DD5-A31A-0C3BF0EFE6F0}">
+  <ds:schemaRefs>
+    <ds:schemaRef ds:uri="http://schemas.openxmlformats.org/officeDocument/2006/bibliography"/>
+  </ds:schemaRefs>
+</ds:datastoreItem>
+</file>
+
+<file path=customXml/itemProps23.xml><?xml version="1.0" encoding="utf-8"?>
+<ds:datastoreItem xmlns:ds="http://schemas.openxmlformats.org/officeDocument/2006/customXml" ds:itemID="{539D62B6-99A3-4848-92F6-EEEAC634AB73}">
+  <ds:schemaRefs>
+    <ds:schemaRef ds:uri="http://schemas.openxmlformats.org/officeDocument/2006/bibliography"/>
+  </ds:schemaRefs>
+</ds:datastoreItem>
+</file>
+
+<file path=customXml/itemProps24.xml><?xml version="1.0" encoding="utf-8"?>
+<ds:datastoreItem xmlns:ds="http://schemas.openxmlformats.org/officeDocument/2006/customXml" ds:itemID="{FBE96721-BB48-4E36-A379-DECFA3DF51A9}">
+  <ds:schemaRefs>
+    <ds:schemaRef ds:uri="http://schemas.openxmlformats.org/officeDocument/2006/bibliography"/>
+  </ds:schemaRefs>
+</ds:datastoreItem>
+</file>
+
+<file path=customXml/itemProps25.xml><?xml version="1.0" encoding="utf-8"?>
+<ds:datastoreItem xmlns:ds="http://schemas.openxmlformats.org/officeDocument/2006/customXml" ds:itemID="{F1491EBE-0831-4C71-A395-467815FA39EB}">
+  <ds:schemaRefs>
+    <ds:schemaRef ds:uri="http://schemas.openxmlformats.org/officeDocument/2006/bibliography"/>
+  </ds:schemaRefs>
+</ds:datastoreItem>
+</file>
+
+<file path=customXml/itemProps26.xml><?xml version="1.0" encoding="utf-8"?>
+<ds:datastoreItem xmlns:ds="http://schemas.openxmlformats.org/officeDocument/2006/customXml" ds:itemID="{6CAAFC14-CD27-4D16-989D-D82546E68F30}">
+  <ds:schemaRefs>
+    <ds:schemaRef ds:uri="http://schemas.openxmlformats.org/officeDocument/2006/bibliography"/>
+  </ds:schemaRefs>
+</ds:datastoreItem>
+</file>
+
+<file path=customXml/itemProps27.xml><?xml version="1.0" encoding="utf-8"?>
+<ds:datastoreItem xmlns:ds="http://schemas.openxmlformats.org/officeDocument/2006/customXml" ds:itemID="{9789BE8B-2021-4260-888C-DE824C4DB49E}">
+  <ds:schemaRefs>
+    <ds:schemaRef ds:uri="http://schemas.openxmlformats.org/officeDocument/2006/bibliography"/>
+  </ds:schemaRefs>
+</ds:datastoreItem>
+</file>
+
+<file path=customXml/itemProps28.xml><?xml version="1.0" encoding="utf-8"?>
+<ds:datastoreItem xmlns:ds="http://schemas.openxmlformats.org/officeDocument/2006/customXml" ds:itemID="{12126F37-AC6E-4A2A-90D8-9AFF1D49F11D}">
+  <ds:schemaRefs>
+    <ds:schemaRef ds:uri="http://schemas.openxmlformats.org/officeDocument/2006/bibliography"/>
+  </ds:schemaRefs>
+</ds:datastoreItem>
+</file>
+
+<file path=customXml/itemProps29.xml><?xml version="1.0" encoding="utf-8"?>
+<ds:datastoreItem xmlns:ds="http://schemas.openxmlformats.org/officeDocument/2006/customXml" ds:itemID="{2A7D6802-4621-4B86-92FD-FA251A7CC5FF}">
+  <ds:schemaRefs>
+    <ds:schemaRef ds:uri="http://schemas.openxmlformats.org/officeDocument/2006/bibliography"/>
+  </ds:schemaRefs>
+</ds:datastoreItem>
+</file>
+
+<file path=customXml/itemProps3.xml><?xml version="1.0" encoding="utf-8"?>
+<ds:datastoreItem xmlns:ds="http://schemas.openxmlformats.org/officeDocument/2006/customXml" ds:itemID="{D87CDA1E-2417-442B-AF27-80D6699FADDC}">
+  <ds:schemaRefs>
+    <ds:schemaRef ds:uri="http://schemas.openxmlformats.org/officeDocument/2006/bibliography"/>
+  </ds:schemaRefs>
+</ds:datastoreItem>
+</file>
+
+<file path=customXml/itemProps30.xml><?xml version="1.0" encoding="utf-8"?>
+<ds:datastoreItem xmlns:ds="http://schemas.openxmlformats.org/officeDocument/2006/customXml" ds:itemID="{34869FA5-F1BD-4B87-BCCA-8BA305A5533A}">
+  <ds:schemaRefs>
+    <ds:schemaRef ds:uri="http://schemas.openxmlformats.org/officeDocument/2006/bibliography"/>
+  </ds:schemaRefs>
+</ds:datastoreItem>
+</file>
+
+<file path=customXml/itemProps4.xml><?xml version="1.0" encoding="utf-8"?>
 <ds:datastoreItem xmlns:ds="http://schemas.openxmlformats.org/officeDocument/2006/customXml" ds:itemID="{58853A7E-A034-49E1-9B9B-BC45F28D511A}">
   <ds:schemaRefs>
     <ds:schemaRef ds:uri="http://schemas.openxmlformats.org/officeDocument/2006/bibliography"/>
@@ -25347,15 +25575,15 @@
 </ds:datastoreItem>
 </file>
 
-<file path=customXml/itemProps10.xml><?xml version="1.0" encoding="utf-8"?>
-<ds:datastoreItem xmlns:ds="http://schemas.openxmlformats.org/officeDocument/2006/customXml" ds:itemID="{259C0EC4-6E96-4055-9691-279399DD1218}">
+<file path=customXml/itemProps5.xml><?xml version="1.0" encoding="utf-8"?>
+<ds:datastoreItem xmlns:ds="http://schemas.openxmlformats.org/officeDocument/2006/customXml" ds:itemID="{BDC224F6-D2FA-437B-A698-1DB9696F51D3}">
   <ds:schemaRefs>
     <ds:schemaRef ds:uri="http://schemas.openxmlformats.org/officeDocument/2006/bibliography"/>
   </ds:schemaRefs>
 </ds:datastoreItem>
 </file>
 
-<file path=customXml/itemProps11.xml><?xml version="1.0" encoding="utf-8"?>
+<file path=customXml/itemProps6.xml><?xml version="1.0" encoding="utf-8"?>
 <ds:datastoreItem xmlns:ds="http://schemas.openxmlformats.org/officeDocument/2006/customXml" ds:itemID="{2FEBB088-BB54-4EEC-877C-7848D7AF991C}">
   <ds:schemaRefs>
     <ds:schemaRef ds:uri="http://schemas.openxmlformats.org/officeDocument/2006/bibliography"/>
@@ -25363,111 +25591,7 @@
 </ds:datastoreItem>
 </file>
 
-<file path=customXml/itemProps12.xml><?xml version="1.0" encoding="utf-8"?>
-<ds:datastoreItem xmlns:ds="http://schemas.openxmlformats.org/officeDocument/2006/customXml" ds:itemID="{A7D18BA3-DF9C-4DD5-A31A-0C3BF0EFE6F0}">
-  <ds:schemaRefs>
-    <ds:schemaRef ds:uri="http://schemas.openxmlformats.org/officeDocument/2006/bibliography"/>
-  </ds:schemaRefs>
-</ds:datastoreItem>
-</file>
-
-<file path=customXml/itemProps13.xml><?xml version="1.0" encoding="utf-8"?>
-<ds:datastoreItem xmlns:ds="http://schemas.openxmlformats.org/officeDocument/2006/customXml" ds:itemID="{F1491EBE-0831-4C71-A395-467815FA39EB}">
-  <ds:schemaRefs>
-    <ds:schemaRef ds:uri="http://schemas.openxmlformats.org/officeDocument/2006/bibliography"/>
-  </ds:schemaRefs>
-</ds:datastoreItem>
-</file>
-
-<file path=customXml/itemProps14.xml><?xml version="1.0" encoding="utf-8"?>
-<ds:datastoreItem xmlns:ds="http://schemas.openxmlformats.org/officeDocument/2006/customXml" ds:itemID="{2BE78842-5205-4970-B2DE-6AA4CB79249B}">
-  <ds:schemaRefs>
-    <ds:schemaRef ds:uri="http://schemas.openxmlformats.org/officeDocument/2006/bibliography"/>
-  </ds:schemaRefs>
-</ds:datastoreItem>
-</file>
-
-<file path=customXml/itemProps15.xml><?xml version="1.0" encoding="utf-8"?>
-<ds:datastoreItem xmlns:ds="http://schemas.openxmlformats.org/officeDocument/2006/customXml" ds:itemID="{84D46C06-D02A-42F2-A9C2-3ABA31E557AD}">
-  <ds:schemaRefs>
-    <ds:schemaRef ds:uri="http://schemas.openxmlformats.org/officeDocument/2006/bibliography"/>
-  </ds:schemaRefs>
-</ds:datastoreItem>
-</file>
-
-<file path=customXml/itemProps16.xml><?xml version="1.0" encoding="utf-8"?>
-<ds:datastoreItem xmlns:ds="http://schemas.openxmlformats.org/officeDocument/2006/customXml" ds:itemID="{806661EB-E822-40DB-A57C-0BB949A6A90E}">
-  <ds:schemaRefs>
-    <ds:schemaRef ds:uri="http://schemas.openxmlformats.org/officeDocument/2006/bibliography"/>
-  </ds:schemaRefs>
-</ds:datastoreItem>
-</file>
-
-<file path=customXml/itemProps17.xml><?xml version="1.0" encoding="utf-8"?>
-<ds:datastoreItem xmlns:ds="http://schemas.openxmlformats.org/officeDocument/2006/customXml" ds:itemID="{539D62B6-99A3-4848-92F6-EEEAC634AB73}">
-  <ds:schemaRefs>
-    <ds:schemaRef ds:uri="http://schemas.openxmlformats.org/officeDocument/2006/bibliography"/>
-  </ds:schemaRefs>
-</ds:datastoreItem>
-</file>
-
-<file path=customXml/itemProps18.xml><?xml version="1.0" encoding="utf-8"?>
-<ds:datastoreItem xmlns:ds="http://schemas.openxmlformats.org/officeDocument/2006/customXml" ds:itemID="{6CAAFC14-CD27-4D16-989D-D82546E68F30}">
-  <ds:schemaRefs>
-    <ds:schemaRef ds:uri="http://schemas.openxmlformats.org/officeDocument/2006/bibliography"/>
-  </ds:schemaRefs>
-</ds:datastoreItem>
-</file>
-
-<file path=customXml/itemProps19.xml><?xml version="1.0" encoding="utf-8"?>
-<ds:datastoreItem xmlns:ds="http://schemas.openxmlformats.org/officeDocument/2006/customXml" ds:itemID="{BF1082A6-67BA-475C-99BE-064F110496CC}">
-  <ds:schemaRefs>
-    <ds:schemaRef ds:uri="http://schemas.openxmlformats.org/officeDocument/2006/bibliography"/>
-  </ds:schemaRefs>
-</ds:datastoreItem>
-</file>
-
-<file path=customXml/itemProps2.xml><?xml version="1.0" encoding="utf-8"?>
-<ds:datastoreItem xmlns:ds="http://schemas.openxmlformats.org/officeDocument/2006/customXml" ds:itemID="{FD2DC0C5-5408-4F8E-B382-B85CD05BE4D6}">
-  <ds:schemaRefs>
-    <ds:schemaRef ds:uri="http://schemas.openxmlformats.org/officeDocument/2006/bibliography"/>
-  </ds:schemaRefs>
-</ds:datastoreItem>
-</file>
-
-<file path=customXml/itemProps20.xml><?xml version="1.0" encoding="utf-8"?>
-<ds:datastoreItem xmlns:ds="http://schemas.openxmlformats.org/officeDocument/2006/customXml" ds:itemID="{6422A546-FD35-476F-AD18-26008D2AEF4F}">
-  <ds:schemaRefs>
-    <ds:schemaRef ds:uri="http://schemas.openxmlformats.org/officeDocument/2006/bibliography"/>
-  </ds:schemaRefs>
-</ds:datastoreItem>
-</file>
-
-<file path=customXml/itemProps21.xml><?xml version="1.0" encoding="utf-8"?>
-<ds:datastoreItem xmlns:ds="http://schemas.openxmlformats.org/officeDocument/2006/customXml" ds:itemID="{87F2CCB5-DDE4-4282-B069-063284B4F2CC}">
-  <ds:schemaRefs>
-    <ds:schemaRef ds:uri="http://schemas.openxmlformats.org/officeDocument/2006/bibliography"/>
-  </ds:schemaRefs>
-</ds:datastoreItem>
-</file>
-
-<file path=customXml/itemProps22.xml><?xml version="1.0" encoding="utf-8"?>
-<ds:datastoreItem xmlns:ds="http://schemas.openxmlformats.org/officeDocument/2006/customXml" ds:itemID="{92051A70-5D42-465E-B82E-06F1C3E8703A}">
-  <ds:schemaRefs>
-    <ds:schemaRef ds:uri="http://schemas.openxmlformats.org/officeDocument/2006/bibliography"/>
-  </ds:schemaRefs>
-</ds:datastoreItem>
-</file>
-
-<file path=customXml/itemProps23.xml><?xml version="1.0" encoding="utf-8"?>
-<ds:datastoreItem xmlns:ds="http://schemas.openxmlformats.org/officeDocument/2006/customXml" ds:itemID="{B8E59FDC-77C1-444F-9A65-703AD7EC1543}">
-  <ds:schemaRefs>
-    <ds:schemaRef ds:uri="http://schemas.openxmlformats.org/officeDocument/2006/bibliography"/>
-  </ds:schemaRefs>
-</ds:datastoreItem>
-</file>
-
-<file path=customXml/itemProps24.xml><?xml version="1.0" encoding="utf-8"?>
+<file path=customXml/itemProps7.xml><?xml version="1.0" encoding="utf-8"?>
 <ds:datastoreItem xmlns:ds="http://schemas.openxmlformats.org/officeDocument/2006/customXml" ds:itemID="{89C31433-32ED-4480-95EB-D58CA5C9FD3D}">
   <ds:schemaRefs>
     <ds:schemaRef ds:uri="http://schemas.openxmlformats.org/officeDocument/2006/bibliography"/>
@@ -25475,71 +25599,7 @@
 </ds:datastoreItem>
 </file>
 
-<file path=customXml/itemProps25.xml><?xml version="1.0" encoding="utf-8"?>
-<ds:datastoreItem xmlns:ds="http://schemas.openxmlformats.org/officeDocument/2006/customXml" ds:itemID="{FBE96721-BB48-4E36-A379-DECFA3DF51A9}">
-  <ds:schemaRefs>
-    <ds:schemaRef ds:uri="http://schemas.openxmlformats.org/officeDocument/2006/bibliography"/>
-  </ds:schemaRefs>
-</ds:datastoreItem>
-</file>
-
-<file path=customXml/itemProps26.xml><?xml version="1.0" encoding="utf-8"?>
-<ds:datastoreItem xmlns:ds="http://schemas.openxmlformats.org/officeDocument/2006/customXml" ds:itemID="{BEF2448F-3852-451B-9D60-80BB8C2E0199}">
-  <ds:schemaRefs>
-    <ds:schemaRef ds:uri="http://schemas.openxmlformats.org/officeDocument/2006/bibliography"/>
-  </ds:schemaRefs>
-</ds:datastoreItem>
-</file>
-
-<file path=customXml/itemProps27.xml><?xml version="1.0" encoding="utf-8"?>
-<ds:datastoreItem xmlns:ds="http://schemas.openxmlformats.org/officeDocument/2006/customXml" ds:itemID="{BD8E255B-961E-4E46-AE69-E39CBFCA3EB5}">
-  <ds:schemaRefs>
-    <ds:schemaRef ds:uri="http://schemas.openxmlformats.org/officeDocument/2006/bibliography"/>
-  </ds:schemaRefs>
-</ds:datastoreItem>
-</file>
-
-<file path=customXml/itemProps28.xml><?xml version="1.0" encoding="utf-8"?>
-<ds:datastoreItem xmlns:ds="http://schemas.openxmlformats.org/officeDocument/2006/customXml" ds:itemID="{72ECE3F9-32DB-4D26-89E0-B41519A3FE6D}">
-  <ds:schemaRefs>
-    <ds:schemaRef ds:uri="http://schemas.openxmlformats.org/officeDocument/2006/bibliography"/>
-  </ds:schemaRefs>
-</ds:datastoreItem>
-</file>
-
-<file path=customXml/itemProps29.xml><?xml version="1.0" encoding="utf-8"?>
-<ds:datastoreItem xmlns:ds="http://schemas.openxmlformats.org/officeDocument/2006/customXml" ds:itemID="{D87CDA1E-2417-442B-AF27-80D6699FADDC}">
-  <ds:schemaRefs>
-    <ds:schemaRef ds:uri="http://schemas.openxmlformats.org/officeDocument/2006/bibliography"/>
-  </ds:schemaRefs>
-</ds:datastoreItem>
-</file>
-
-<file path=customXml/itemProps3.xml><?xml version="1.0" encoding="utf-8"?>
-<ds:datastoreItem xmlns:ds="http://schemas.openxmlformats.org/officeDocument/2006/customXml" ds:itemID="{06509157-C37F-4925-861F-62BCC64A0BEA}">
-  <ds:schemaRefs>
-    <ds:schemaRef ds:uri="http://schemas.openxmlformats.org/officeDocument/2006/bibliography"/>
-  </ds:schemaRefs>
-</ds:datastoreItem>
-</file>
-
-<file path=customXml/itemProps30.xml><?xml version="1.0" encoding="utf-8"?>
-<ds:datastoreItem xmlns:ds="http://schemas.openxmlformats.org/officeDocument/2006/customXml" ds:itemID="{FB76B998-B94F-4097-960C-EF61AF4881E2}">
-  <ds:schemaRefs>
-    <ds:schemaRef ds:uri="http://schemas.openxmlformats.org/officeDocument/2006/bibliography"/>
-  </ds:schemaRefs>
-</ds:datastoreItem>
-</file>
-
-<file path=customXml/itemProps4.xml><?xml version="1.0" encoding="utf-8"?>
-<ds:datastoreItem xmlns:ds="http://schemas.openxmlformats.org/officeDocument/2006/customXml" ds:itemID="{C48917FC-B3C4-41D5-BAB0-FD99113C29ED}">
-  <ds:schemaRefs>
-    <ds:schemaRef ds:uri="http://schemas.openxmlformats.org/officeDocument/2006/bibliography"/>
-  </ds:schemaRefs>
-</ds:datastoreItem>
-</file>
-
-<file path=customXml/itemProps5.xml><?xml version="1.0" encoding="utf-8"?>
+<file path=customXml/itemProps8.xml><?xml version="1.0" encoding="utf-8"?>
 <ds:datastoreItem xmlns:ds="http://schemas.openxmlformats.org/officeDocument/2006/customXml" ds:itemID="{533A8F08-F57A-4B43-87CF-91A18F5E5F3B}">
   <ds:schemaRefs>
     <ds:schemaRef ds:uri="http://schemas.openxmlformats.org/officeDocument/2006/bibliography"/>
@@ -25547,32 +25607,8 @@
 </ds:datastoreItem>
 </file>
 
-<file path=customXml/itemProps6.xml><?xml version="1.0" encoding="utf-8"?>
-<ds:datastoreItem xmlns:ds="http://schemas.openxmlformats.org/officeDocument/2006/customXml" ds:itemID="{BDC224F6-D2FA-437B-A698-1DB9696F51D3}">
-  <ds:schemaRefs>
-    <ds:schemaRef ds:uri="http://schemas.openxmlformats.org/officeDocument/2006/bibliography"/>
-  </ds:schemaRefs>
-</ds:datastoreItem>
-</file>
-
-<file path=customXml/itemProps7.xml><?xml version="1.0" encoding="utf-8"?>
-<ds:datastoreItem xmlns:ds="http://schemas.openxmlformats.org/officeDocument/2006/customXml" ds:itemID="{F0348948-849E-477D-A2E6-B80F83776B1C}">
-  <ds:schemaRefs>
-    <ds:schemaRef ds:uri="http://schemas.openxmlformats.org/officeDocument/2006/bibliography"/>
-  </ds:schemaRefs>
-</ds:datastoreItem>
-</file>
-
-<file path=customXml/itemProps8.xml><?xml version="1.0" encoding="utf-8"?>
-<ds:datastoreItem xmlns:ds="http://schemas.openxmlformats.org/officeDocument/2006/customXml" ds:itemID="{30874B9C-8F2E-4DCA-8609-1DDBB5452269}">
-  <ds:schemaRefs>
-    <ds:schemaRef ds:uri="http://schemas.openxmlformats.org/officeDocument/2006/bibliography"/>
-  </ds:schemaRefs>
-</ds:datastoreItem>
-</file>
-
 <file path=customXml/itemProps9.xml><?xml version="1.0" encoding="utf-8"?>
-<ds:datastoreItem xmlns:ds="http://schemas.openxmlformats.org/officeDocument/2006/customXml" ds:itemID="{720D6997-8522-4B39-8E6E-23D9B22627FC}">
+<ds:datastoreItem xmlns:ds="http://schemas.openxmlformats.org/officeDocument/2006/customXml" ds:itemID="{84D46C06-D02A-42F2-A9C2-3ABA31E557AD}">
   <ds:schemaRefs>
     <ds:schemaRef ds:uri="http://schemas.openxmlformats.org/officeDocument/2006/bibliography"/>
   </ds:schemaRefs>

</xml_diff>